<commit_message>
Actualización CV Junio 2025
</commit_message>
<xml_diff>
--- a/Currículum Vitae (Francisco Roldan Moya).docx
+++ b/Currículum Vitae (Francisco Roldan Moya).docx
@@ -1,6 +1,6 @@
 
 <file path=word/document.xml><?xml version="1.0" encoding="utf-8"?>
-<w:document xmlns:ve="http://schemas.openxmlformats.org/markup-compatibility/2006" xmlns:o="urn:schemas-microsoft-com:office:office" xmlns:r="http://schemas.openxmlformats.org/officeDocument/2006/relationships" xmlns:m="http://schemas.openxmlformats.org/officeDocument/2006/math" xmlns:v="urn:schemas-microsoft-com:vml" xmlns:wp="http://schemas.openxmlformats.org/drawingml/2006/wordprocessingDrawing" xmlns:w10="urn:schemas-microsoft-com:office:word" xmlns:w="http://schemas.openxmlformats.org/wordprocessingml/2006/main" xmlns:wne="http://schemas.microsoft.com/office/word/2006/wordml">
+<w:document xmlns:wpc="http://schemas.microsoft.com/office/word/2010/wordprocessingCanvas" xmlns:cx="http://schemas.microsoft.com/office/drawing/2014/chartex" xmlns:mc="http://schemas.openxmlformats.org/markup-compatibility/2006" xmlns:o="urn:schemas-microsoft-com:office:office" xmlns:r="http://schemas.openxmlformats.org/officeDocument/2006/relationships" xmlns:m="http://schemas.openxmlformats.org/officeDocument/2006/math" xmlns:v="urn:schemas-microsoft-com:vml" xmlns:wp14="http://schemas.microsoft.com/office/word/2010/wordprocessingDrawing" xmlns:wp="http://schemas.openxmlformats.org/drawingml/2006/wordprocessingDrawing" xmlns:w10="urn:schemas-microsoft-com:office:word" xmlns:w="http://schemas.openxmlformats.org/wordprocessingml/2006/main" xmlns:w14="http://schemas.microsoft.com/office/word/2010/wordml" xmlns:w15="http://schemas.microsoft.com/office/word/2012/wordml" xmlns:w16se="http://schemas.microsoft.com/office/word/2015/wordml/symex" xmlns:wpg="http://schemas.microsoft.com/office/word/2010/wordprocessingGroup" xmlns:wpi="http://schemas.microsoft.com/office/word/2010/wordprocessingInk" xmlns:wne="http://schemas.microsoft.com/office/word/2006/wordml" xmlns:wps="http://schemas.microsoft.com/office/word/2010/wordprocessingShape" mc:Ignorable="w14 w15 w16se wp14">
   <w:body>
     <w:tbl>
       <w:tblPr>
@@ -17,7 +17,7 @@
           <w:insideH w:val="dashed" w:sz="4" w:space="0" w:color="7F7F7F"/>
           <w:insideV w:val="dashed" w:sz="4" w:space="0" w:color="7F7F7F"/>
         </w:tblBorders>
-        <w:tblLook w:val="04A0"/>
+        <w:tblLook w:val="04A0" w:firstRow="1" w:lastRow="0" w:firstColumn="1" w:lastColumn="0" w:noHBand="0" w:noVBand="1"/>
       </w:tblPr>
       <w:tblGrid>
         <w:gridCol w:w="9287"/>
@@ -57,6 +57,7 @@
           <w:docPartCategory w:val=" Nombre del currículo"/>
         </w:docPartList>
       </w:sdtPr>
+      <w:sdtEndPr/>
       <w:sdtContent>
         <w:p>
           <w:pPr>
@@ -80,7 +81,7 @@
               <w:left w:w="0" w:type="dxa"/>
               <w:right w:w="0" w:type="dxa"/>
             </w:tblCellMar>
-            <w:tblLook w:val="04A0"/>
+            <w:tblLook w:val="04A0" w:firstRow="1" w:lastRow="0" w:firstColumn="1" w:lastColumn="0" w:noHBand="0" w:noVBand="1"/>
           </w:tblPr>
           <w:tblGrid>
             <w:gridCol w:w="349"/>
@@ -211,6 +212,7 @@
                     <w:dataBinding w:prefixMappings="xmlns:ns0='http://schemas.openxmlformats.org/package/2006/metadata/core-properties' xmlns:ns1='http://purl.org/dc/elements/1.1/'" w:xpath="/ns0:coreProperties[1]/ns1:creator[1]" w:storeItemID="{6C3C8BC8-F283-45AE-878A-BAB7291924A1}"/>
                     <w:text/>
                   </w:sdtPr>
+                  <w:sdtEndPr/>
                   <w:sdtContent>
                     <w:r>
                       <w:t>FRANCISCO J. ROLDÁN MOYA</w:t>
@@ -231,14 +233,12 @@
                   </w:rPr>
                   <w:t>C/ Infantes, 135</w:t>
                 </w:r>
-              </w:p>
-              <w:p>
-                <w:pPr>
-                  <w:pStyle w:val="Textodedireccin"/>
+                <w:r>
                   <w:rPr>
                     <w:color w:val="auto"/>
                   </w:rPr>
-                </w:pPr>
+                  <w:t xml:space="preserve"> </w:t>
+                </w:r>
                 <w:r>
                   <w:rPr>
                     <w:color w:val="auto"/>
@@ -258,6 +258,12 @@
                     <w:color w:val="auto"/>
                   </w:rPr>
                   <w:t xml:space="preserve">Teléfono: </w:t>
+                </w:r>
+                <w:r>
+                  <w:rPr>
+                    <w:color w:val="auto"/>
+                  </w:rPr>
+                  <w:t xml:space="preserve">+34 </w:t>
                 </w:r>
                 <w:r>
                   <w:rPr>
@@ -360,7 +366,7 @@
           <w:left w:w="0" w:type="dxa"/>
           <w:right w:w="0" w:type="dxa"/>
         </w:tblCellMar>
-        <w:tblLook w:val="04A0"/>
+        <w:tblLook w:val="04A0" w:firstRow="1" w:lastRow="0" w:firstColumn="1" w:lastColumn="0" w:noHBand="0" w:noVBand="1"/>
       </w:tblPr>
       <w:tblGrid>
         <w:gridCol w:w="365"/>
@@ -470,6 +476,9 @@
             <w:r>
               <w:t>Título Bachillerato</w:t>
             </w:r>
+            <w:r>
+              <w:t>.</w:t>
+            </w:r>
           </w:p>
           <w:p>
             <w:pPr>
@@ -542,6 +551,9 @@
             <w:r>
               <w:t>Certificado de Profesionalidad de nivel 3 en Informática y Comunicaciones (600 horas)</w:t>
             </w:r>
+            <w:r>
+              <w:t>.</w:t>
+            </w:r>
           </w:p>
           <w:p>
             <w:pPr>
@@ -550,6 +562,9 @@
             </w:pPr>
             <w:r>
               <w:t>Programación en HTML, CSS, JavaScript, PHP y mySQL. Manejo de CMD's (WordPress)</w:t>
+            </w:r>
+            <w:r>
+              <w:t>.</w:t>
             </w:r>
           </w:p>
           <w:p>
@@ -616,6 +631,9 @@
             <w:r>
               <w:t>Certificado de Profesionalidad de nivel 3 en Administración y Gestión (590 horas)</w:t>
             </w:r>
+            <w:r>
+              <w:t>.</w:t>
+            </w:r>
           </w:p>
           <w:p>
             <w:pPr>
@@ -636,6 +654,12 @@
                 <w:i/>
               </w:rPr>
               <w:t>Plus</w:t>
+            </w:r>
+            <w:r>
+              <w:rPr>
+                <w:i/>
+              </w:rPr>
+              <w:t>.</w:t>
             </w:r>
           </w:p>
           <w:p>
@@ -701,6 +725,9 @@
             <w:r>
               <w:t>0 horas)</w:t>
             </w:r>
+            <w:r>
+              <w:t>.</w:t>
+            </w:r>
           </w:p>
           <w:p>
             <w:pPr>
@@ -728,6 +755,12 @@
                 <w:i/>
               </w:rPr>
               <w:t>ContaSol y NóminaSol</w:t>
+            </w:r>
+            <w:r>
+              <w:rPr>
+                <w:i/>
+              </w:rPr>
+              <w:t>.</w:t>
             </w:r>
           </w:p>
           <w:p>
@@ -793,6 +826,9 @@
             <w:r>
               <w:t>0 horas)</w:t>
             </w:r>
+            <w:r>
+              <w:t>.</w:t>
+            </w:r>
           </w:p>
           <w:p>
             <w:pPr>
@@ -806,6 +842,9 @@
             <w:r>
               <w:t>Curso Básico de Prevención de Riesgos Laborales (60 horas)</w:t>
             </w:r>
+            <w:r>
+              <w:t>.</w:t>
+            </w:r>
           </w:p>
           <w:p>
             <w:pPr>
@@ -833,6 +872,12 @@
                 <w:i/>
               </w:rPr>
               <w:t>ContaPlus</w:t>
+            </w:r>
+            <w:r>
+              <w:rPr>
+                <w:i/>
+              </w:rPr>
+              <w:t>.</w:t>
             </w:r>
           </w:p>
           <w:p>
@@ -857,19 +902,6 @@
           <w:p>
             <w:pPr>
               <w:pStyle w:val="Seccin"/>
-              <w:rPr>
-                <w:rFonts w:asciiTheme="minorHAnsi" w:eastAsiaTheme="minorEastAsia" w:hAnsiTheme="minorHAnsi" w:cstheme="minorBidi"/>
-                <w:b w:val="0"/>
-                <w:bCs w:val="0"/>
-                <w:color w:val="000000" w:themeColor="text1"/>
-                <w:sz w:val="20"/>
-                <w:szCs w:val="20"/>
-              </w:rPr>
-            </w:pPr>
-          </w:p>
-          <w:p>
-            <w:pPr>
-              <w:pStyle w:val="Seccin"/>
             </w:pPr>
             <w:r>
               <w:t>Formación complementaria</w:t>
@@ -884,9 +916,15 @@
               <w:rPr>
                 <w:u w:val="single"/>
               </w:rPr>
-              <w:t>Tratamiento y Maquetación de Elemento Gráficos en Preimpresión</w:t>
-            </w:r>
-            <w:r>
+              <w:t>Uso básico de programas de ofimática e Inteligencia Artificial</w:t>
+            </w:r>
+            <w:r>
+              <w:rPr>
+                <w:rStyle w:val="Carcterdefechadesubseccin"/>
+                <w:b/>
+                <w:bCs/>
+                <w:u w:val="single"/>
+              </w:rPr>
               <w:t xml:space="preserve"> </w:t>
             </w:r>
             <w:r>
@@ -900,7 +938,14 @@
                 <w:b w:val="0"/>
                 <w:bCs w:val="0"/>
               </w:rPr>
-              <w:t>2010</w:t>
+              <w:t>20</w:t>
+            </w:r>
+            <w:r>
+              <w:rPr>
+                <w:b w:val="0"/>
+                <w:bCs w:val="0"/>
+              </w:rPr>
+              <w:t>25</w:t>
             </w:r>
             <w:r>
               <w:rPr>
@@ -918,16 +963,13 @@
               </w:numPr>
             </w:pPr>
             <w:r>
-              <w:t>Diploma (6</w:t>
-            </w:r>
-            <w:r>
-              <w:t>0</w:t>
-            </w:r>
-            <w:r>
-              <w:t>0 horas)</w:t>
-            </w:r>
-            <w:r>
-              <w:t xml:space="preserve">. </w:t>
+              <w:t>Diploma (</w:t>
+            </w:r>
+            <w:r>
+              <w:t>26</w:t>
+            </w:r>
+            <w:r>
+              <w:t xml:space="preserve"> horas). </w:t>
             </w:r>
           </w:p>
           <w:p>
@@ -939,31 +981,7 @@
               </w:numPr>
             </w:pPr>
             <w:r>
-              <w:t>Manejo</w:t>
-            </w:r>
-            <w:r>
-              <w:t xml:space="preserve"> de </w:t>
-            </w:r>
-            <w:r>
-              <w:t xml:space="preserve">los </w:t>
-            </w:r>
-            <w:r>
-              <w:t xml:space="preserve">programas </w:t>
-            </w:r>
-            <w:r>
-              <w:rPr>
-                <w:i/>
-              </w:rPr>
-              <w:t>Photoshop</w:t>
-            </w:r>
-            <w:r>
-              <w:t xml:space="preserve"> y </w:t>
-            </w:r>
-            <w:r>
-              <w:rPr>
-                <w:i/>
-              </w:rPr>
-              <w:t>CorelDraw</w:t>
+              <w:t>Manejo de paquete office a través de LibreOffice. Uso y comprensión de la IA (ChatGPT, Gemini).</w:t>
             </w:r>
           </w:p>
           <w:p>
@@ -975,9 +993,15 @@
               <w:rPr>
                 <w:u w:val="single"/>
               </w:rPr>
-              <w:t>Diseño Gráfico</w:t>
-            </w:r>
-            <w:r>
+              <w:t>Uso y creación de contenido audiovisual básico con dispositivos móviles</w:t>
+            </w:r>
+            <w:r>
+              <w:rPr>
+                <w:rStyle w:val="Carcterdefechadesubseccin"/>
+                <w:b/>
+                <w:bCs/>
+                <w:u w:val="single"/>
+              </w:rPr>
               <w:t xml:space="preserve"> </w:t>
             </w:r>
             <w:r>
@@ -991,7 +1015,7 @@
                 <w:b w:val="0"/>
                 <w:bCs w:val="0"/>
               </w:rPr>
-              <w:t>2007</w:t>
+              <w:t>2025</w:t>
             </w:r>
             <w:r>
               <w:rPr>
@@ -1009,13 +1033,7 @@
               </w:numPr>
             </w:pPr>
             <w:r>
-              <w:t>Diploma (1</w:t>
-            </w:r>
-            <w:r>
-              <w:t>70</w:t>
-            </w:r>
-            <w:r>
-              <w:t xml:space="preserve"> horas)</w:t>
+              <w:t xml:space="preserve">Diploma (26 horas). </w:t>
             </w:r>
           </w:p>
           <w:p>
@@ -1027,31 +1045,7 @@
               </w:numPr>
             </w:pPr>
             <w:r>
-              <w:t xml:space="preserve">Manejo de los programas </w:t>
-            </w:r>
-            <w:r>
-              <w:rPr>
-                <w:i/>
-              </w:rPr>
-              <w:t>Photoshop</w:t>
-            </w:r>
-            <w:r>
-              <w:t xml:space="preserve">, </w:t>
-            </w:r>
-            <w:r>
-              <w:rPr>
-                <w:i/>
-              </w:rPr>
-              <w:t>Freehand</w:t>
-            </w:r>
-            <w:r>
-              <w:t xml:space="preserve">, e </w:t>
-            </w:r>
-            <w:r>
-              <w:rPr>
-                <w:i/>
-              </w:rPr>
-              <w:t>inDesign.</w:t>
+              <w:t>Creación de podcast. Retoque de imagen y edición de video en dispositivos móviles.</w:t>
             </w:r>
           </w:p>
           <w:p>
@@ -1063,7 +1057,7 @@
               <w:rPr>
                 <w:u w:val="single"/>
               </w:rPr>
-              <w:t>Análisis y Diseño de Aplicaciones Informáticas</w:t>
+              <w:t>Tratamiento y Maquetación de Elemento Gráficos en Preimpresión</w:t>
             </w:r>
             <w:r>
               <w:t xml:space="preserve"> </w:t>
@@ -1079,7 +1073,7 @@
                 <w:b w:val="0"/>
                 <w:bCs w:val="0"/>
               </w:rPr>
-              <w:t>2004</w:t>
+              <w:t>2010</w:t>
             </w:r>
             <w:r>
               <w:rPr>
@@ -1097,41 +1091,16 @@
               </w:numPr>
             </w:pPr>
             <w:r>
-              <w:t>Diploma (159 horas)</w:t>
-            </w:r>
-          </w:p>
-          <w:p>
-            <w:pPr>
-              <w:pStyle w:val="Subseccin"/>
-              <w:spacing w:before="0" w:after="120"/>
-            </w:pPr>
-            <w:r>
-              <w:rPr>
-                <w:u w:val="single"/>
-              </w:rPr>
-              <w:t>Gestión Empresarial</w:t>
-            </w:r>
-            <w:r>
-              <w:t xml:space="preserve"> </w:t>
-            </w:r>
-            <w:r>
-              <w:rPr>
-                <w:rStyle w:val="Carcterdefechadesubseccin"/>
-              </w:rPr>
-              <w:t>(</w:t>
-            </w:r>
-            <w:r>
-              <w:rPr>
-                <w:b w:val="0"/>
-                <w:bCs w:val="0"/>
-              </w:rPr>
-              <w:t>1994</w:t>
-            </w:r>
-            <w:r>
-              <w:rPr>
-                <w:rStyle w:val="Carcterdefechadesubseccin"/>
-              </w:rPr>
-              <w:t>)</w:t>
+              <w:t>Diploma (6</w:t>
+            </w:r>
+            <w:r>
+              <w:t>0</w:t>
+            </w:r>
+            <w:r>
+              <w:t>0 horas)</w:t>
+            </w:r>
+            <w:r>
+              <w:t xml:space="preserve">. </w:t>
             </w:r>
           </w:p>
           <w:p>
@@ -1143,7 +1112,227 @@
               </w:numPr>
             </w:pPr>
             <w:r>
+              <w:t>Manejo</w:t>
+            </w:r>
+            <w:r>
+              <w:t xml:space="preserve"> de </w:t>
+            </w:r>
+            <w:r>
+              <w:t xml:space="preserve">los </w:t>
+            </w:r>
+            <w:r>
+              <w:t xml:space="preserve">programas </w:t>
+            </w:r>
+            <w:r>
+              <w:rPr>
+                <w:i/>
+              </w:rPr>
+              <w:t>Photoshop</w:t>
+            </w:r>
+            <w:r>
+              <w:t xml:space="preserve"> y </w:t>
+            </w:r>
+            <w:r>
+              <w:rPr>
+                <w:i/>
+              </w:rPr>
+              <w:t>CorelDraw</w:t>
+            </w:r>
+            <w:r>
+              <w:rPr>
+                <w:i/>
+              </w:rPr>
+              <w:t>.</w:t>
+            </w:r>
+          </w:p>
+          <w:p>
+            <w:pPr>
+              <w:pStyle w:val="Subseccin"/>
+              <w:spacing w:before="0" w:after="120"/>
+            </w:pPr>
+            <w:r>
+              <w:rPr>
+                <w:u w:val="single"/>
+              </w:rPr>
+              <w:t>Diseño Gráfico</w:t>
+            </w:r>
+            <w:r>
+              <w:t xml:space="preserve"> </w:t>
+            </w:r>
+            <w:r>
+              <w:rPr>
+                <w:rStyle w:val="Carcterdefechadesubseccin"/>
+              </w:rPr>
+              <w:t>(</w:t>
+            </w:r>
+            <w:r>
+              <w:rPr>
+                <w:b w:val="0"/>
+                <w:bCs w:val="0"/>
+              </w:rPr>
+              <w:t>2007</w:t>
+            </w:r>
+            <w:r>
+              <w:rPr>
+                <w:rStyle w:val="Carcterdefechadesubseccin"/>
+              </w:rPr>
+              <w:t>)</w:t>
+            </w:r>
+          </w:p>
+          <w:p>
+            <w:pPr>
+              <w:pStyle w:val="Listaconvietas"/>
+              <w:numPr>
+                <w:ilvl w:val="0"/>
+                <w:numId w:val="1"/>
+              </w:numPr>
+            </w:pPr>
+            <w:r>
+              <w:t>Diploma (1</w:t>
+            </w:r>
+            <w:r>
+              <w:t>70</w:t>
+            </w:r>
+            <w:r>
+              <w:t xml:space="preserve"> horas)</w:t>
+            </w:r>
+            <w:r>
+              <w:t>.</w:t>
+            </w:r>
+          </w:p>
+          <w:p>
+            <w:pPr>
+              <w:pStyle w:val="Listaconvietas"/>
+              <w:numPr>
+                <w:ilvl w:val="0"/>
+                <w:numId w:val="1"/>
+              </w:numPr>
+            </w:pPr>
+            <w:r>
+              <w:t xml:space="preserve">Manejo de los programas </w:t>
+            </w:r>
+            <w:r>
+              <w:rPr>
+                <w:i/>
+              </w:rPr>
+              <w:t>Photoshop</w:t>
+            </w:r>
+            <w:r>
+              <w:t xml:space="preserve">, </w:t>
+            </w:r>
+            <w:r>
+              <w:rPr>
+                <w:i/>
+              </w:rPr>
+              <w:t>Freehand</w:t>
+            </w:r>
+            <w:r>
+              <w:t xml:space="preserve">, e </w:t>
+            </w:r>
+            <w:r>
+              <w:rPr>
+                <w:i/>
+              </w:rPr>
+              <w:t>inDesign.</w:t>
+            </w:r>
+          </w:p>
+          <w:p>
+            <w:pPr>
+              <w:pStyle w:val="Subseccin"/>
+              <w:spacing w:before="0" w:after="120"/>
+            </w:pPr>
+            <w:r>
+              <w:rPr>
+                <w:u w:val="single"/>
+              </w:rPr>
+              <w:t>Análisis y Diseño de Aplicaciones Informáticas</w:t>
+            </w:r>
+            <w:r>
+              <w:t xml:space="preserve"> </w:t>
+            </w:r>
+            <w:r>
+              <w:rPr>
+                <w:rStyle w:val="Carcterdefechadesubseccin"/>
+              </w:rPr>
+              <w:t>(</w:t>
+            </w:r>
+            <w:r>
+              <w:rPr>
+                <w:b w:val="0"/>
+                <w:bCs w:val="0"/>
+              </w:rPr>
+              <w:t>2004</w:t>
+            </w:r>
+            <w:r>
+              <w:rPr>
+                <w:rStyle w:val="Carcterdefechadesubseccin"/>
+              </w:rPr>
+              <w:t>)</w:t>
+            </w:r>
+          </w:p>
+          <w:p>
+            <w:pPr>
+              <w:pStyle w:val="Listaconvietas"/>
+              <w:numPr>
+                <w:ilvl w:val="0"/>
+                <w:numId w:val="1"/>
+              </w:numPr>
+            </w:pPr>
+            <w:r>
+              <w:t>Diploma (159 horas)</w:t>
+            </w:r>
+            <w:r>
+              <w:t>.</w:t>
+            </w:r>
+          </w:p>
+          <w:p>
+            <w:pPr>
+              <w:pStyle w:val="Subseccin"/>
+              <w:spacing w:before="0" w:after="120"/>
+            </w:pPr>
+            <w:r>
+              <w:rPr>
+                <w:u w:val="single"/>
+              </w:rPr>
+              <w:lastRenderedPageBreak/>
+              <w:t>Gestión Empresarial</w:t>
+            </w:r>
+            <w:r>
+              <w:t xml:space="preserve"> </w:t>
+            </w:r>
+            <w:r>
+              <w:rPr>
+                <w:rStyle w:val="Carcterdefechadesubseccin"/>
+              </w:rPr>
+              <w:t>(</w:t>
+            </w:r>
+            <w:r>
+              <w:rPr>
+                <w:b w:val="0"/>
+                <w:bCs w:val="0"/>
+              </w:rPr>
+              <w:t>1994</w:t>
+            </w:r>
+            <w:r>
+              <w:rPr>
+                <w:rStyle w:val="Carcterdefechadesubseccin"/>
+              </w:rPr>
+              <w:t>)</w:t>
+            </w:r>
+          </w:p>
+          <w:p>
+            <w:pPr>
+              <w:pStyle w:val="Listaconvietas"/>
+              <w:numPr>
+                <w:ilvl w:val="0"/>
+                <w:numId w:val="1"/>
+              </w:numPr>
+            </w:pPr>
+            <w:r>
               <w:t>Diploma (570 horas)</w:t>
+            </w:r>
+            <w:r>
+              <w:t>.</w:t>
             </w:r>
           </w:p>
           <w:p>
@@ -1158,6 +1347,73 @@
           </w:p>
           <w:p>
             <w:pPr>
+              <w:pStyle w:val="Seccin"/>
+            </w:pPr>
+            <w:r>
+              <w:t>Idiomas</w:t>
+            </w:r>
+          </w:p>
+          <w:p>
+            <w:pPr>
+              <w:pStyle w:val="Subseccin"/>
+              <w:spacing w:before="0" w:after="120"/>
+            </w:pPr>
+            <w:r>
+              <w:rPr>
+                <w:u w:val="single"/>
+              </w:rPr>
+              <w:t xml:space="preserve">Inglés </w:t>
+            </w:r>
+            <w:r>
+              <w:rPr>
+                <w:rStyle w:val="Carcterdefechadesubseccin"/>
+              </w:rPr>
+              <w:t>(</w:t>
+            </w:r>
+            <w:r>
+              <w:rPr>
+                <w:b w:val="0"/>
+                <w:bCs w:val="0"/>
+              </w:rPr>
+              <w:t>201</w:t>
+            </w:r>
+            <w:r>
+              <w:rPr>
+                <w:b w:val="0"/>
+                <w:bCs w:val="0"/>
+              </w:rPr>
+              <w:t>9</w:t>
+            </w:r>
+            <w:r>
+              <w:rPr>
+                <w:rStyle w:val="Carcterdefechadesubseccin"/>
+              </w:rPr>
+              <w:t>)</w:t>
+            </w:r>
+          </w:p>
+          <w:p>
+            <w:pPr>
+              <w:pStyle w:val="Listaconvietas"/>
+              <w:numPr>
+                <w:ilvl w:val="0"/>
+                <w:numId w:val="1"/>
+              </w:numPr>
+            </w:pPr>
+            <w:r>
+              <w:t xml:space="preserve">Certificado </w:t>
+            </w:r>
+            <w:r>
+              <w:t xml:space="preserve">B2 </w:t>
+            </w:r>
+            <w:r>
+              <w:t>obtenido</w:t>
+            </w:r>
+            <w:r>
+              <w:t xml:space="preserve"> en la E.O.I. "Menéndez Pelayo" de Villarrobledo.</w:t>
+            </w:r>
+          </w:p>
+          <w:p>
+            <w:pPr>
               <w:pStyle w:val="Listaconvietas"/>
               <w:numPr>
                 <w:ilvl w:val="0"/>
@@ -1171,64 +1427,652 @@
               <w:pStyle w:val="Seccin"/>
             </w:pPr>
             <w:r>
-              <w:lastRenderedPageBreak/>
-              <w:t>Idiomas</w:t>
-            </w:r>
-          </w:p>
-          <w:p>
-            <w:pPr>
-              <w:pStyle w:val="Subseccin"/>
-              <w:spacing w:before="0" w:after="120"/>
-            </w:pPr>
-            <w:r>
-              <w:rPr>
+              <w:t>Experiencia</w:t>
+            </w:r>
+            <w:r>
+              <w:t xml:space="preserve"> profesional</w:t>
+            </w:r>
+          </w:p>
+          <w:p>
+            <w:pPr>
+              <w:pStyle w:val="Fechadesubseccin"/>
+              <w:spacing w:after="0"/>
+            </w:pPr>
+            <w:r>
+              <w:rPr>
+                <w:rStyle w:val="Carcterdesubseccin"/>
                 <w:u w:val="single"/>
               </w:rPr>
-              <w:t xml:space="preserve">Inglés </w:t>
-            </w:r>
-            <w:r>
-              <w:rPr>
-                <w:rStyle w:val="Carcterdefechadesubseccin"/>
-              </w:rPr>
-              <w:t>(</w:t>
-            </w:r>
-            <w:r>
-              <w:rPr>
+              <w:t>AUXILIAR ADMINISTRATIVO</w:t>
+            </w:r>
+            <w:r>
+              <w:t xml:space="preserve"> (</w:t>
+            </w:r>
+            <w:r>
+              <w:t>Junio 1991</w:t>
+            </w:r>
+            <w:r>
+              <w:t xml:space="preserve"> – </w:t>
+            </w:r>
+            <w:r>
+              <w:t>Septiembre 1992</w:t>
+            </w:r>
+            <w:r>
+              <w:t>)</w:t>
+            </w:r>
+          </w:p>
+          <w:p>
+            <w:pPr>
+              <w:pStyle w:val="Fechadesubseccin"/>
+              <w:spacing w:after="0"/>
+              <w:rPr>
+                <w:bCs w:val="0"/>
+              </w:rPr>
+            </w:pPr>
+            <w:r>
+              <w:rPr>
+                <w:bCs w:val="0"/>
+              </w:rPr>
+              <w:t>TTES. MONTERO RUIZ, S.A.</w:t>
+            </w:r>
+            <w:r>
+              <w:rPr>
+                <w:bCs w:val="0"/>
+              </w:rPr>
+              <w:t xml:space="preserve"> </w:t>
+            </w:r>
+          </w:p>
+          <w:p>
+            <w:pPr>
+              <w:pStyle w:val="Fechadesubseccin"/>
+              <w:spacing w:after="0"/>
+              <w:rPr>
+                <w:bCs w:val="0"/>
+              </w:rPr>
+            </w:pPr>
+            <w:r>
+              <w:rPr>
+                <w:bCs w:val="0"/>
+              </w:rPr>
+              <w:t>Avda. Reyes Católicos, 112, 02600 Villarrobledo (Albacete)</w:t>
+            </w:r>
+            <w:r>
+              <w:rPr>
+                <w:bCs w:val="0"/>
+              </w:rPr>
+              <w:t>.</w:t>
+            </w:r>
+          </w:p>
+          <w:p>
+            <w:pPr>
+              <w:pStyle w:val="Textodesubseccin"/>
+              <w:spacing w:after="0"/>
+            </w:pPr>
+            <w:r>
+              <w:t xml:space="preserve">Auxiliar administrativo, control de facturas y consumo de </w:t>
+            </w:r>
+            <w:r>
+              <w:t>combustible</w:t>
+            </w:r>
+            <w:r>
+              <w:t>.</w:t>
+            </w:r>
+          </w:p>
+          <w:p>
+            <w:pPr>
+              <w:pStyle w:val="Textodesubseccin"/>
+              <w:spacing w:after="0"/>
+              <w:rPr>
+                <w:rStyle w:val="Carcterdesubseccin"/>
+                <w:rFonts w:asciiTheme="minorHAnsi" w:eastAsiaTheme="minorEastAsia" w:hAnsiTheme="minorHAnsi" w:cstheme="minorBidi"/>
                 <w:b w:val="0"/>
                 <w:bCs w:val="0"/>
-              </w:rPr>
-              <w:t>201</w:t>
-            </w:r>
-            <w:r>
-              <w:rPr>
+                <w:color w:val="000000" w:themeColor="text1"/>
+                <w:sz w:val="20"/>
+                <w:szCs w:val="20"/>
+              </w:rPr>
+            </w:pPr>
+          </w:p>
+          <w:p>
+            <w:pPr>
+              <w:pStyle w:val="Fechadesubseccin"/>
+              <w:spacing w:after="0"/>
+              <w:rPr>
+                <w:u w:val="single"/>
+              </w:rPr>
+            </w:pPr>
+            <w:r>
+              <w:rPr>
+                <w:rStyle w:val="Carcterdesubseccin"/>
+                <w:u w:val="single"/>
+              </w:rPr>
+              <w:t>Prácticas</w:t>
+            </w:r>
+            <w:r>
+              <w:rPr>
+                <w:rStyle w:val="Carcterdesubseccin"/>
+                <w:u w:val="single"/>
+              </w:rPr>
+              <w:t xml:space="preserve"> profesionales no laborales de</w:t>
+            </w:r>
+            <w:r>
+              <w:rPr>
+                <w:rStyle w:val="Carcterdesubseccin"/>
+                <w:u w:val="single"/>
+              </w:rPr>
+              <w:t xml:space="preserve"> </w:t>
+            </w:r>
+            <w:r>
+              <w:rPr>
+                <w:rStyle w:val="Carcterdesubseccin"/>
+                <w:u w:val="single"/>
+              </w:rPr>
+              <w:t>AUXILIAR ADMINISTRATIVO</w:t>
+            </w:r>
+            <w:r>
+              <w:rPr>
+                <w:u w:val="single"/>
+              </w:rPr>
+              <w:t xml:space="preserve"> </w:t>
+            </w:r>
+          </w:p>
+          <w:p>
+            <w:pPr>
+              <w:pStyle w:val="Fechadesubseccin"/>
+              <w:spacing w:after="0"/>
+              <w:rPr>
+                <w:bCs w:val="0"/>
+              </w:rPr>
+            </w:pPr>
+            <w:r>
+              <w:rPr>
+                <w:bCs w:val="0"/>
+              </w:rPr>
+              <w:t xml:space="preserve">   - </w:t>
+            </w:r>
+            <w:r>
+              <w:rPr>
+                <w:bCs w:val="0"/>
+              </w:rPr>
+              <w:t>ASESORÍA LOZANO</w:t>
+            </w:r>
+            <w:r>
+              <w:rPr>
+                <w:bCs w:val="0"/>
+              </w:rPr>
+              <w:t xml:space="preserve"> </w:t>
+            </w:r>
+            <w:r>
+              <w:t>(40 horas, Abril 2014)</w:t>
+            </w:r>
+            <w:r>
+              <w:t>.</w:t>
+            </w:r>
+          </w:p>
+          <w:p>
+            <w:pPr>
+              <w:pStyle w:val="Fechadesubseccin"/>
+              <w:tabs>
+                <w:tab w:val="left" w:pos="269"/>
+              </w:tabs>
+              <w:spacing w:after="0"/>
+              <w:rPr>
+                <w:bCs w:val="0"/>
+              </w:rPr>
+            </w:pPr>
+            <w:r>
+              <w:rPr>
+                <w:bCs w:val="0"/>
+              </w:rPr>
+              <w:t xml:space="preserve">     </w:t>
+            </w:r>
+            <w:r>
+              <w:rPr>
+                <w:bCs w:val="0"/>
+              </w:rPr>
+              <w:t>Travesía Pérez Galdón, 5</w:t>
+            </w:r>
+            <w:r>
+              <w:rPr>
+                <w:bCs w:val="0"/>
+              </w:rPr>
+              <w:t>, 02600 Villarrobledo (Albacete)</w:t>
+            </w:r>
+            <w:r>
+              <w:rPr>
+                <w:bCs w:val="0"/>
+              </w:rPr>
+              <w:t>.</w:t>
+            </w:r>
+          </w:p>
+          <w:p>
+            <w:pPr>
+              <w:pStyle w:val="Fechadesubseccin"/>
+              <w:spacing w:after="0"/>
+              <w:rPr>
+                <w:bCs w:val="0"/>
+              </w:rPr>
+            </w:pPr>
+            <w:r>
+              <w:rPr>
+                <w:bCs w:val="0"/>
+              </w:rPr>
+              <w:t xml:space="preserve">   - </w:t>
+            </w:r>
+            <w:r>
+              <w:rPr>
+                <w:bCs w:val="0"/>
+              </w:rPr>
+              <w:t>BEEP INFORMÁTICA S.L.</w:t>
+            </w:r>
+            <w:r>
+              <w:t xml:space="preserve"> (80 horas, Junio 2015)</w:t>
+            </w:r>
+            <w:r>
+              <w:t>.</w:t>
+            </w:r>
+          </w:p>
+          <w:p>
+            <w:pPr>
+              <w:pStyle w:val="Fechadesubseccin"/>
+              <w:spacing w:after="0"/>
+              <w:rPr>
+                <w:bCs w:val="0"/>
+              </w:rPr>
+            </w:pPr>
+            <w:r>
+              <w:rPr>
+                <w:bCs w:val="0"/>
+              </w:rPr>
+              <w:t xml:space="preserve">     </w:t>
+            </w:r>
+            <w:r>
+              <w:rPr>
+                <w:bCs w:val="0"/>
+              </w:rPr>
+              <w:t>Plaza San Ildefonso, 1, 02600 Villarrobledo (Albacete)</w:t>
+            </w:r>
+            <w:r>
+              <w:rPr>
+                <w:bCs w:val="0"/>
+              </w:rPr>
+              <w:t>.</w:t>
+            </w:r>
+          </w:p>
+          <w:p>
+            <w:pPr>
+              <w:pStyle w:val="Fechadesubseccin"/>
+              <w:spacing w:after="0"/>
+              <w:rPr>
+                <w:bCs w:val="0"/>
+              </w:rPr>
+            </w:pPr>
+            <w:r>
+              <w:rPr>
+                <w:bCs w:val="0"/>
+              </w:rPr>
+              <w:t xml:space="preserve">   - </w:t>
+            </w:r>
+            <w:r>
+              <w:rPr>
+                <w:bCs w:val="0"/>
+              </w:rPr>
+              <w:t>RESMAN AUTOMOCIÓN,</w:t>
+            </w:r>
+            <w:r>
+              <w:rPr>
+                <w:bCs w:val="0"/>
+              </w:rPr>
+              <w:t xml:space="preserve"> S.L. (</w:t>
+            </w:r>
+            <w:r>
+              <w:rPr>
+                <w:bCs w:val="0"/>
+              </w:rPr>
+              <w:t>16</w:t>
+            </w:r>
+            <w:r>
+              <w:rPr>
+                <w:bCs w:val="0"/>
+              </w:rPr>
+              <w:t xml:space="preserve">0 horas, </w:t>
+            </w:r>
+            <w:r>
+              <w:rPr>
+                <w:bCs w:val="0"/>
+              </w:rPr>
+              <w:t>Septiembre 2016</w:t>
+            </w:r>
+            <w:r>
+              <w:rPr>
+                <w:bCs w:val="0"/>
+              </w:rPr>
+              <w:t>)</w:t>
+            </w:r>
+            <w:r>
+              <w:rPr>
+                <w:bCs w:val="0"/>
+              </w:rPr>
+              <w:t>.</w:t>
+            </w:r>
+          </w:p>
+          <w:p>
+            <w:pPr>
+              <w:pStyle w:val="Fechadesubseccin"/>
+              <w:spacing w:after="0"/>
+              <w:rPr>
+                <w:bCs w:val="0"/>
+              </w:rPr>
+            </w:pPr>
+            <w:r>
+              <w:rPr>
+                <w:bCs w:val="0"/>
+              </w:rPr>
+              <w:t xml:space="preserve">     </w:t>
+            </w:r>
+            <w:r>
+              <w:rPr>
+                <w:bCs w:val="0"/>
+              </w:rPr>
+              <w:t>C/ Corominas, S/N</w:t>
+            </w:r>
+            <w:r>
+              <w:rPr>
+                <w:bCs w:val="0"/>
+              </w:rPr>
+              <w:t>, 02600 Villarrobledo (Albacete)</w:t>
+            </w:r>
+            <w:r>
+              <w:rPr>
+                <w:bCs w:val="0"/>
+              </w:rPr>
+              <w:t>.</w:t>
+            </w:r>
+          </w:p>
+          <w:p>
+            <w:pPr>
+              <w:pStyle w:val="Fechadesubseccin"/>
+              <w:spacing w:after="0"/>
+              <w:rPr>
+                <w:bCs w:val="0"/>
+              </w:rPr>
+            </w:pPr>
+            <w:r>
+              <w:rPr>
+                <w:bCs w:val="0"/>
+              </w:rPr>
+              <w:t xml:space="preserve">   - VILLAMÁTICA S.L.</w:t>
+            </w:r>
+            <w:r>
+              <w:t xml:space="preserve"> (140 horas, Octubre 2019)</w:t>
+            </w:r>
+            <w:r>
+              <w:t>.</w:t>
+            </w:r>
+          </w:p>
+          <w:p>
+            <w:pPr>
+              <w:pStyle w:val="Fechadesubseccin"/>
+              <w:spacing w:after="0"/>
+              <w:rPr>
+                <w:bCs w:val="0"/>
+              </w:rPr>
+            </w:pPr>
+            <w:r>
+              <w:rPr>
+                <w:bCs w:val="0"/>
+              </w:rPr>
+              <w:t xml:space="preserve">     Plaza Santa María, 11, 02600 Villarrobledo (Albacete)</w:t>
+            </w:r>
+            <w:r>
+              <w:rPr>
+                <w:bCs w:val="0"/>
+              </w:rPr>
+              <w:t>.</w:t>
+            </w:r>
+          </w:p>
+          <w:p>
+            <w:pPr>
+              <w:pStyle w:val="Fechadesubseccin"/>
+              <w:spacing w:after="0"/>
+              <w:rPr>
+                <w:bCs w:val="0"/>
+              </w:rPr>
+            </w:pPr>
+          </w:p>
+          <w:p>
+            <w:pPr>
+              <w:pStyle w:val="Fechadesubseccin"/>
+              <w:spacing w:after="0"/>
+              <w:rPr>
+                <w:rStyle w:val="Carcterdesubseccin"/>
                 <w:b w:val="0"/>
-                <w:bCs w:val="0"/>
-              </w:rPr>
-              <w:t>9</w:t>
-            </w:r>
-            <w:r>
-              <w:rPr>
-                <w:rStyle w:val="Carcterdefechadesubseccin"/>
-              </w:rPr>
-              <w:t>)</w:t>
-            </w:r>
-          </w:p>
-          <w:p>
-            <w:pPr>
-              <w:pStyle w:val="Listaconvietas"/>
-              <w:numPr>
-                <w:ilvl w:val="0"/>
-                <w:numId w:val="1"/>
-              </w:numPr>
-            </w:pPr>
-            <w:r>
-              <w:t>Certificado B1</w:t>
-            </w:r>
-            <w:r>
-              <w:t xml:space="preserve"> obtenido</w:t>
-            </w:r>
-            <w:r>
-              <w:t xml:space="preserve"> en la E.O.I. "Menéndez Pelayo" de Villarrobledo.</w:t>
+              </w:rPr>
+            </w:pPr>
+          </w:p>
+          <w:p>
+            <w:pPr>
+              <w:pStyle w:val="Fechadesubseccin"/>
+              <w:spacing w:after="0"/>
+              <w:rPr>
+                <w:u w:val="single"/>
+              </w:rPr>
+            </w:pPr>
+            <w:r>
+              <w:rPr>
+                <w:rStyle w:val="Carcterdesubseccin"/>
+                <w:u w:val="single"/>
+              </w:rPr>
+              <w:t>JARDINERO</w:t>
+            </w:r>
+          </w:p>
+          <w:p>
+            <w:pPr>
+              <w:pStyle w:val="Fechadesubseccin"/>
+              <w:spacing w:after="0"/>
+              <w:rPr>
+                <w:bCs w:val="0"/>
+              </w:rPr>
+            </w:pPr>
+            <w:r>
+              <w:rPr>
+                <w:bCs w:val="0"/>
+              </w:rPr>
+              <w:t>AYUNTAMIENTO DE VILLARROBLEDO</w:t>
+            </w:r>
+            <w:r>
+              <w:rPr>
+                <w:bCs w:val="0"/>
+              </w:rPr>
+              <w:t xml:space="preserve"> (Servicio de Parques y Jardines)</w:t>
+            </w:r>
+            <w:r>
+              <w:rPr>
+                <w:bCs w:val="0"/>
+              </w:rPr>
+              <w:t>.</w:t>
+            </w:r>
+            <w:r>
+              <w:rPr>
+                <w:bCs w:val="0"/>
+              </w:rPr>
+              <w:t xml:space="preserve"> </w:t>
+            </w:r>
+          </w:p>
+          <w:p>
+            <w:pPr>
+              <w:pStyle w:val="Textodesubseccin"/>
+              <w:spacing w:after="0"/>
+              <w:rPr>
+                <w:rFonts w:asciiTheme="majorHAnsi" w:eastAsiaTheme="majorEastAsia" w:hAnsiTheme="majorHAnsi" w:cstheme="majorBidi"/>
+                <w:color w:val="727CA3" w:themeColor="accent1"/>
+                <w:sz w:val="18"/>
+                <w:szCs w:val="18"/>
+              </w:rPr>
+            </w:pPr>
+            <w:r>
+              <w:rPr>
+                <w:rFonts w:asciiTheme="majorHAnsi" w:eastAsiaTheme="majorEastAsia" w:hAnsiTheme="majorHAnsi" w:cstheme="majorBidi"/>
+                <w:color w:val="727CA3" w:themeColor="accent1"/>
+                <w:sz w:val="18"/>
+                <w:szCs w:val="18"/>
+              </w:rPr>
+              <w:t xml:space="preserve">Taller de empleo </w:t>
+            </w:r>
+            <w:r>
+              <w:rPr>
+                <w:rFonts w:asciiTheme="majorHAnsi" w:eastAsiaTheme="majorEastAsia" w:hAnsiTheme="majorHAnsi" w:cstheme="majorBidi"/>
+                <w:color w:val="727CA3" w:themeColor="accent1"/>
+                <w:sz w:val="18"/>
+                <w:szCs w:val="18"/>
+              </w:rPr>
+              <w:t>"Medio Ambiente Ciudad de Villarrobledo III"</w:t>
+            </w:r>
+            <w:r>
+              <w:rPr>
+                <w:rFonts w:asciiTheme="majorHAnsi" w:eastAsiaTheme="majorEastAsia" w:hAnsiTheme="majorHAnsi" w:cstheme="majorBidi"/>
+                <w:color w:val="727CA3" w:themeColor="accent1"/>
+                <w:sz w:val="18"/>
+                <w:szCs w:val="18"/>
+              </w:rPr>
+              <w:t xml:space="preserve"> (diciembre 2005 – noviembre 2006)</w:t>
+            </w:r>
+            <w:r>
+              <w:rPr>
+                <w:rFonts w:asciiTheme="majorHAnsi" w:eastAsiaTheme="majorEastAsia" w:hAnsiTheme="majorHAnsi" w:cstheme="majorBidi"/>
+                <w:color w:val="727CA3" w:themeColor="accent1"/>
+                <w:sz w:val="18"/>
+                <w:szCs w:val="18"/>
+              </w:rPr>
+              <w:t>.</w:t>
+            </w:r>
+          </w:p>
+          <w:p>
+            <w:pPr>
+              <w:pStyle w:val="Textodesubseccin"/>
+              <w:spacing w:after="0"/>
+              <w:rPr>
+                <w:rFonts w:asciiTheme="majorHAnsi" w:eastAsiaTheme="majorEastAsia" w:hAnsiTheme="majorHAnsi" w:cstheme="majorBidi"/>
+                <w:color w:val="727CA3" w:themeColor="accent1"/>
+                <w:sz w:val="18"/>
+                <w:szCs w:val="18"/>
+              </w:rPr>
+            </w:pPr>
+            <w:r>
+              <w:rPr>
+                <w:rFonts w:asciiTheme="majorHAnsi" w:eastAsiaTheme="majorEastAsia" w:hAnsiTheme="majorHAnsi" w:cstheme="majorBidi"/>
+                <w:color w:val="727CA3" w:themeColor="accent1"/>
+                <w:sz w:val="18"/>
+                <w:szCs w:val="18"/>
+              </w:rPr>
+              <w:t>Diversos contratos temporales de 3 meses entre 2002 y 2011</w:t>
+            </w:r>
+            <w:r>
+              <w:rPr>
+                <w:rFonts w:asciiTheme="majorHAnsi" w:eastAsiaTheme="majorEastAsia" w:hAnsiTheme="majorHAnsi" w:cstheme="majorBidi"/>
+                <w:color w:val="727CA3" w:themeColor="accent1"/>
+                <w:sz w:val="18"/>
+                <w:szCs w:val="18"/>
+              </w:rPr>
+              <w:t>.</w:t>
+            </w:r>
+          </w:p>
+          <w:p>
+            <w:pPr>
+              <w:pStyle w:val="Textodesubseccin"/>
+              <w:spacing w:after="0"/>
+            </w:pPr>
+            <w:r>
+              <w:t xml:space="preserve">Tareas de </w:t>
+            </w:r>
+            <w:r>
+              <w:t>j</w:t>
+            </w:r>
+            <w:r>
+              <w:t xml:space="preserve">ardinería y </w:t>
+            </w:r>
+            <w:r>
+              <w:t>v</w:t>
+            </w:r>
+            <w:r>
+              <w:t>iverismo</w:t>
+            </w:r>
+            <w:r>
+              <w:t>, mantenimiento de parques y jardines</w:t>
+            </w:r>
+            <w:r>
+              <w:t>.</w:t>
+            </w:r>
+          </w:p>
+          <w:p>
+            <w:pPr>
+              <w:pStyle w:val="Fechadesubseccin"/>
+              <w:spacing w:after="0"/>
+              <w:rPr>
+                <w:rStyle w:val="Carcterdesubseccin"/>
+                <w:u w:val="single"/>
+              </w:rPr>
+            </w:pPr>
+          </w:p>
+          <w:p>
+            <w:pPr>
+              <w:pStyle w:val="Fechadesubseccin"/>
+              <w:spacing w:after="0"/>
+              <w:rPr>
+                <w:u w:val="single"/>
+              </w:rPr>
+            </w:pPr>
+            <w:r>
+              <w:rPr>
+                <w:rStyle w:val="Carcterdesubseccin"/>
+                <w:u w:val="single"/>
+              </w:rPr>
+              <w:t>CONSERJE</w:t>
+            </w:r>
+          </w:p>
+          <w:p>
+            <w:pPr>
+              <w:pStyle w:val="Fechadesubseccin"/>
+              <w:spacing w:after="0"/>
+              <w:rPr>
+                <w:bCs w:val="0"/>
+              </w:rPr>
+            </w:pPr>
+            <w:r>
+              <w:rPr>
+                <w:bCs w:val="0"/>
+              </w:rPr>
+              <w:t>C. P. 'Jiménez de Córdoba'.</w:t>
+            </w:r>
+          </w:p>
+          <w:p>
+            <w:pPr>
+              <w:pStyle w:val="Textodesubseccin"/>
+              <w:spacing w:after="0"/>
+              <w:rPr>
+                <w:rFonts w:asciiTheme="majorHAnsi" w:eastAsiaTheme="majorEastAsia" w:hAnsiTheme="majorHAnsi" w:cstheme="majorBidi"/>
+                <w:color w:val="727CA3" w:themeColor="accent1"/>
+                <w:sz w:val="18"/>
+                <w:szCs w:val="18"/>
+              </w:rPr>
+            </w:pPr>
+            <w:r>
+              <w:rPr>
+                <w:rFonts w:asciiTheme="majorHAnsi" w:eastAsiaTheme="majorEastAsia" w:hAnsiTheme="majorHAnsi" w:cstheme="majorBidi"/>
+                <w:color w:val="727CA3" w:themeColor="accent1"/>
+                <w:sz w:val="18"/>
+                <w:szCs w:val="18"/>
+              </w:rPr>
+              <w:t>Sustitución de un mes entre diciembre de 2004 y enero de 2005</w:t>
+            </w:r>
+            <w:r>
+              <w:rPr>
+                <w:rFonts w:asciiTheme="majorHAnsi" w:eastAsiaTheme="majorEastAsia" w:hAnsiTheme="majorHAnsi" w:cstheme="majorBidi"/>
+                <w:color w:val="727CA3" w:themeColor="accent1"/>
+                <w:sz w:val="18"/>
+                <w:szCs w:val="18"/>
+              </w:rPr>
+              <w:t>.</w:t>
             </w:r>
           </w:p>
           <w:p>
@@ -1238,674 +2082,6 @@
                 <w:ilvl w:val="0"/>
                 <w:numId w:val="0"/>
               </w:numPr>
-              <w:ind w:left="360" w:hanging="360"/>
-            </w:pPr>
-          </w:p>
-          <w:p>
-            <w:pPr>
-              <w:pStyle w:val="Seccin"/>
-            </w:pPr>
-            <w:r>
-              <w:t>Experiencia</w:t>
-            </w:r>
-            <w:r>
-              <w:t xml:space="preserve"> profesional</w:t>
-            </w:r>
-          </w:p>
-          <w:p>
-            <w:pPr>
-              <w:pStyle w:val="Fechadesubseccin"/>
-              <w:spacing w:after="0"/>
-            </w:pPr>
-            <w:r>
-              <w:rPr>
-                <w:rStyle w:val="Carcterdesubseccin"/>
-                <w:u w:val="single"/>
-              </w:rPr>
-              <w:t>AUXILIAR ADMINISTRATIVO</w:t>
-            </w:r>
-            <w:r>
-              <w:t xml:space="preserve"> (</w:t>
-            </w:r>
-            <w:r>
-              <w:t>Junio 1991</w:t>
-            </w:r>
-            <w:r>
-              <w:t xml:space="preserve"> – </w:t>
-            </w:r>
-            <w:r>
-              <w:t>Septiembre 1992</w:t>
-            </w:r>
-            <w:r>
-              <w:t>)</w:t>
-            </w:r>
-          </w:p>
-          <w:p>
-            <w:pPr>
-              <w:pStyle w:val="Fechadesubseccin"/>
-              <w:spacing w:after="0"/>
-              <w:rPr>
-                <w:bCs w:val="0"/>
-              </w:rPr>
-            </w:pPr>
-            <w:r>
-              <w:rPr>
-                <w:bCs w:val="0"/>
-              </w:rPr>
-              <w:t>TTES. MONTERO RUIZ, S.A.</w:t>
-            </w:r>
-            <w:r>
-              <w:rPr>
-                <w:bCs w:val="0"/>
-              </w:rPr>
-              <w:t xml:space="preserve"> </w:t>
-            </w:r>
-          </w:p>
-          <w:p>
-            <w:pPr>
-              <w:pStyle w:val="Fechadesubseccin"/>
-              <w:spacing w:after="0"/>
-              <w:rPr>
-                <w:bCs w:val="0"/>
-              </w:rPr>
-            </w:pPr>
-            <w:r>
-              <w:rPr>
-                <w:bCs w:val="0"/>
-              </w:rPr>
-              <w:t>Avda. Reyes Católicos, 112, 02600 Villarrobledo (Albacete)</w:t>
-            </w:r>
-          </w:p>
-          <w:p>
-            <w:pPr>
-              <w:pStyle w:val="Textodesubseccin"/>
-              <w:spacing w:after="0"/>
-            </w:pPr>
-            <w:r>
-              <w:t xml:space="preserve">Auxiliar administrativo, control de facturas y consumo de </w:t>
-            </w:r>
-            <w:r>
-              <w:t>combustible</w:t>
-            </w:r>
-          </w:p>
-          <w:p>
-            <w:pPr>
-              <w:pStyle w:val="Textodesubseccin"/>
-              <w:spacing w:after="0"/>
-              <w:rPr>
-                <w:rStyle w:val="Carcterdesubseccin"/>
-                <w:rFonts w:asciiTheme="minorHAnsi" w:eastAsiaTheme="minorEastAsia" w:hAnsiTheme="minorHAnsi" w:cstheme="minorBidi"/>
-                <w:b w:val="0"/>
-                <w:bCs w:val="0"/>
-                <w:color w:val="000000" w:themeColor="text1"/>
-                <w:sz w:val="20"/>
-                <w:szCs w:val="20"/>
-              </w:rPr>
-            </w:pPr>
-          </w:p>
-          <w:p>
-            <w:pPr>
-              <w:pStyle w:val="Fechadesubseccin"/>
-              <w:spacing w:after="0"/>
-              <w:rPr>
-                <w:u w:val="single"/>
-              </w:rPr>
-            </w:pPr>
-            <w:r>
-              <w:rPr>
-                <w:rStyle w:val="Carcterdesubseccin"/>
-                <w:u w:val="single"/>
-              </w:rPr>
-              <w:t>Prácticas</w:t>
-            </w:r>
-            <w:r>
-              <w:rPr>
-                <w:rStyle w:val="Carcterdesubseccin"/>
-                <w:u w:val="single"/>
-              </w:rPr>
-              <w:t xml:space="preserve"> profesionales no laborales de</w:t>
-            </w:r>
-            <w:r>
-              <w:rPr>
-                <w:rStyle w:val="Carcterdesubseccin"/>
-                <w:u w:val="single"/>
-              </w:rPr>
-              <w:t xml:space="preserve"> </w:t>
-            </w:r>
-            <w:r>
-              <w:rPr>
-                <w:rStyle w:val="Carcterdesubseccin"/>
-                <w:u w:val="single"/>
-              </w:rPr>
-              <w:t>AUXILIAR ADMINISTRATIVO</w:t>
-            </w:r>
-            <w:r>
-              <w:rPr>
-                <w:u w:val="single"/>
-              </w:rPr>
-              <w:t xml:space="preserve"> </w:t>
-            </w:r>
-          </w:p>
-          <w:p>
-            <w:pPr>
-              <w:pStyle w:val="Fechadesubseccin"/>
-              <w:spacing w:after="0"/>
-              <w:rPr>
-                <w:bCs w:val="0"/>
-              </w:rPr>
-            </w:pPr>
-            <w:r>
-              <w:rPr>
-                <w:bCs w:val="0"/>
-              </w:rPr>
-              <w:t xml:space="preserve">   - </w:t>
-            </w:r>
-            <w:r>
-              <w:rPr>
-                <w:bCs w:val="0"/>
-              </w:rPr>
-              <w:t>ASESORÍA LOZANO</w:t>
-            </w:r>
-            <w:r>
-              <w:rPr>
-                <w:bCs w:val="0"/>
-              </w:rPr>
-              <w:t xml:space="preserve"> </w:t>
-            </w:r>
-            <w:r>
-              <w:t>(40 horas, Abril 2014)</w:t>
-            </w:r>
-          </w:p>
-          <w:p>
-            <w:pPr>
-              <w:pStyle w:val="Fechadesubseccin"/>
-              <w:tabs>
-                <w:tab w:val="left" w:pos="269"/>
-              </w:tabs>
-              <w:spacing w:after="0"/>
-              <w:rPr>
-                <w:bCs w:val="0"/>
-              </w:rPr>
-            </w:pPr>
-            <w:r>
-              <w:rPr>
-                <w:bCs w:val="0"/>
-              </w:rPr>
-              <w:t xml:space="preserve">     </w:t>
-            </w:r>
-            <w:r>
-              <w:rPr>
-                <w:bCs w:val="0"/>
-              </w:rPr>
-              <w:t>Travesía Pérez Galdón, 5</w:t>
-            </w:r>
-            <w:r>
-              <w:rPr>
-                <w:bCs w:val="0"/>
-              </w:rPr>
-              <w:t>, 02600 Villarrobledo (Albacete)</w:t>
-            </w:r>
-          </w:p>
-          <w:p>
-            <w:pPr>
-              <w:pStyle w:val="Fechadesubseccin"/>
-              <w:spacing w:after="0"/>
-              <w:rPr>
-                <w:bCs w:val="0"/>
-              </w:rPr>
-            </w:pPr>
-          </w:p>
-          <w:p>
-            <w:pPr>
-              <w:pStyle w:val="Fechadesubseccin"/>
-              <w:spacing w:after="0"/>
-              <w:rPr>
-                <w:bCs w:val="0"/>
-              </w:rPr>
-            </w:pPr>
-            <w:r>
-              <w:rPr>
-                <w:bCs w:val="0"/>
-              </w:rPr>
-              <w:t xml:space="preserve">   - </w:t>
-            </w:r>
-            <w:r>
-              <w:rPr>
-                <w:bCs w:val="0"/>
-              </w:rPr>
-              <w:t>BEEP INFORMÁTICA S.L.</w:t>
-            </w:r>
-            <w:r>
-              <w:t xml:space="preserve"> (80 horas, Junio 2015)</w:t>
-            </w:r>
-          </w:p>
-          <w:p>
-            <w:pPr>
-              <w:pStyle w:val="Fechadesubseccin"/>
-              <w:spacing w:after="0"/>
-              <w:rPr>
-                <w:bCs w:val="0"/>
-              </w:rPr>
-            </w:pPr>
-            <w:r>
-              <w:rPr>
-                <w:bCs w:val="0"/>
-              </w:rPr>
-              <w:t xml:space="preserve">     </w:t>
-            </w:r>
-            <w:r>
-              <w:rPr>
-                <w:bCs w:val="0"/>
-              </w:rPr>
-              <w:t>Plaza San Ildefonso, 1, 02600 Villarrobledo (Albacete)</w:t>
-            </w:r>
-          </w:p>
-          <w:p>
-            <w:pPr>
-              <w:pStyle w:val="Fechadesubseccin"/>
-              <w:spacing w:after="0"/>
-              <w:rPr>
-                <w:bCs w:val="0"/>
-              </w:rPr>
-            </w:pPr>
-          </w:p>
-          <w:p>
-            <w:pPr>
-              <w:pStyle w:val="Fechadesubseccin"/>
-              <w:spacing w:after="0"/>
-              <w:rPr>
-                <w:bCs w:val="0"/>
-              </w:rPr>
-            </w:pPr>
-            <w:r>
-              <w:rPr>
-                <w:bCs w:val="0"/>
-              </w:rPr>
-              <w:t xml:space="preserve">   - </w:t>
-            </w:r>
-            <w:r>
-              <w:rPr>
-                <w:bCs w:val="0"/>
-              </w:rPr>
-              <w:t>RESMAN AUTOMOCIÓN,</w:t>
-            </w:r>
-            <w:r>
-              <w:rPr>
-                <w:bCs w:val="0"/>
-              </w:rPr>
-              <w:t xml:space="preserve"> S.L. (</w:t>
-            </w:r>
-            <w:r>
-              <w:rPr>
-                <w:bCs w:val="0"/>
-              </w:rPr>
-              <w:t>16</w:t>
-            </w:r>
-            <w:r>
-              <w:rPr>
-                <w:bCs w:val="0"/>
-              </w:rPr>
-              <w:t xml:space="preserve">0 horas, </w:t>
-            </w:r>
-            <w:r>
-              <w:rPr>
-                <w:bCs w:val="0"/>
-              </w:rPr>
-              <w:t>Septiembre 2016</w:t>
-            </w:r>
-            <w:r>
-              <w:rPr>
-                <w:bCs w:val="0"/>
-              </w:rPr>
-              <w:t>)</w:t>
-            </w:r>
-          </w:p>
-          <w:p>
-            <w:pPr>
-              <w:pStyle w:val="Fechadesubseccin"/>
-              <w:spacing w:after="0"/>
-              <w:rPr>
-                <w:bCs w:val="0"/>
-              </w:rPr>
-            </w:pPr>
-            <w:r>
-              <w:rPr>
-                <w:bCs w:val="0"/>
-              </w:rPr>
-              <w:t xml:space="preserve">     </w:t>
-            </w:r>
-            <w:r>
-              <w:rPr>
-                <w:bCs w:val="0"/>
-              </w:rPr>
-              <w:t>C/ Corominas, S/N</w:t>
-            </w:r>
-            <w:r>
-              <w:rPr>
-                <w:bCs w:val="0"/>
-              </w:rPr>
-              <w:t>, 02600 Villarrobledo (Albacete)</w:t>
-            </w:r>
-          </w:p>
-          <w:p>
-            <w:pPr>
-              <w:pStyle w:val="Fechadesubseccin"/>
-              <w:spacing w:after="0"/>
-              <w:rPr>
-                <w:bCs w:val="0"/>
-              </w:rPr>
-            </w:pPr>
-          </w:p>
-          <w:p>
-            <w:pPr>
-              <w:pStyle w:val="Fechadesubseccin"/>
-              <w:spacing w:after="0"/>
-              <w:rPr>
-                <w:bCs w:val="0"/>
-              </w:rPr>
-            </w:pPr>
-            <w:r>
-              <w:rPr>
-                <w:bCs w:val="0"/>
-              </w:rPr>
-              <w:t xml:space="preserve">   - VILLAMÁTICA S.L.</w:t>
-            </w:r>
-            <w:r>
-              <w:t xml:space="preserve"> (140 horas, Octubre 2019)</w:t>
-            </w:r>
-          </w:p>
-          <w:p>
-            <w:pPr>
-              <w:pStyle w:val="Fechadesubseccin"/>
-              <w:spacing w:after="0"/>
-              <w:rPr>
-                <w:bCs w:val="0"/>
-              </w:rPr>
-            </w:pPr>
-            <w:r>
-              <w:rPr>
-                <w:bCs w:val="0"/>
-              </w:rPr>
-              <w:t xml:space="preserve">     Plaza Santa María, 11, 02600 Villarrobledo (Albacete)</w:t>
-            </w:r>
-          </w:p>
-          <w:p>
-            <w:pPr>
-              <w:pStyle w:val="Fechadesubseccin"/>
-              <w:spacing w:after="0"/>
-              <w:rPr>
-                <w:bCs w:val="0"/>
-              </w:rPr>
-            </w:pPr>
-          </w:p>
-          <w:p>
-            <w:pPr>
-              <w:pStyle w:val="Fechadesubseccin"/>
-              <w:spacing w:after="0"/>
-              <w:rPr>
-                <w:rStyle w:val="Carcterdesubseccin"/>
-                <w:b w:val="0"/>
-              </w:rPr>
-            </w:pPr>
-          </w:p>
-          <w:p>
-            <w:pPr>
-              <w:pStyle w:val="Fechadesubseccin"/>
-              <w:spacing w:after="0"/>
-              <w:rPr>
-                <w:u w:val="single"/>
-              </w:rPr>
-            </w:pPr>
-            <w:r>
-              <w:rPr>
-                <w:rStyle w:val="Carcterdesubseccin"/>
-                <w:u w:val="single"/>
-              </w:rPr>
-              <w:t>JARDINERO</w:t>
-            </w:r>
-          </w:p>
-          <w:p>
-            <w:pPr>
-              <w:pStyle w:val="Fechadesubseccin"/>
-              <w:spacing w:after="0"/>
-              <w:rPr>
-                <w:bCs w:val="0"/>
-              </w:rPr>
-            </w:pPr>
-            <w:r>
-              <w:rPr>
-                <w:bCs w:val="0"/>
-              </w:rPr>
-              <w:t>AYUNTAMIENTO DE VILLARROBLEDO</w:t>
-            </w:r>
-            <w:r>
-              <w:rPr>
-                <w:bCs w:val="0"/>
-              </w:rPr>
-              <w:t xml:space="preserve"> (Servicio de Parques y Jardines)</w:t>
-            </w:r>
-            <w:r>
-              <w:rPr>
-                <w:bCs w:val="0"/>
-              </w:rPr>
-              <w:t xml:space="preserve"> </w:t>
-            </w:r>
-          </w:p>
-          <w:p>
-            <w:pPr>
-              <w:pStyle w:val="Textodesubseccin"/>
-              <w:spacing w:after="0"/>
-              <w:rPr>
-                <w:rFonts w:asciiTheme="majorHAnsi" w:eastAsiaTheme="majorEastAsia" w:hAnsiTheme="majorHAnsi" w:cstheme="majorBidi"/>
-                <w:color w:val="727CA3" w:themeColor="accent1"/>
-                <w:sz w:val="18"/>
-                <w:szCs w:val="18"/>
-              </w:rPr>
-            </w:pPr>
-            <w:r>
-              <w:rPr>
-                <w:rFonts w:asciiTheme="majorHAnsi" w:eastAsiaTheme="majorEastAsia" w:hAnsiTheme="majorHAnsi" w:cstheme="majorBidi"/>
-                <w:color w:val="727CA3" w:themeColor="accent1"/>
-                <w:sz w:val="18"/>
-                <w:szCs w:val="18"/>
-              </w:rPr>
-              <w:t xml:space="preserve">Taller de empleo </w:t>
-            </w:r>
-            <w:r>
-              <w:rPr>
-                <w:rFonts w:asciiTheme="majorHAnsi" w:eastAsiaTheme="majorEastAsia" w:hAnsiTheme="majorHAnsi" w:cstheme="majorBidi"/>
-                <w:color w:val="727CA3" w:themeColor="accent1"/>
-                <w:sz w:val="18"/>
-                <w:szCs w:val="18"/>
-              </w:rPr>
-              <w:t>"Medio Ambiente Ciudad de Villarrobledo III"</w:t>
-            </w:r>
-            <w:r>
-              <w:rPr>
-                <w:rFonts w:asciiTheme="majorHAnsi" w:eastAsiaTheme="majorEastAsia" w:hAnsiTheme="majorHAnsi" w:cstheme="majorBidi"/>
-                <w:color w:val="727CA3" w:themeColor="accent1"/>
-                <w:sz w:val="18"/>
-                <w:szCs w:val="18"/>
-              </w:rPr>
-              <w:t xml:space="preserve"> (diciembre 2005 – noviembre 2006)</w:t>
-            </w:r>
-          </w:p>
-          <w:p>
-            <w:pPr>
-              <w:pStyle w:val="Textodesubseccin"/>
-              <w:spacing w:after="0"/>
-              <w:rPr>
-                <w:rFonts w:asciiTheme="majorHAnsi" w:eastAsiaTheme="majorEastAsia" w:hAnsiTheme="majorHAnsi" w:cstheme="majorBidi"/>
-                <w:color w:val="727CA3" w:themeColor="accent1"/>
-                <w:sz w:val="18"/>
-                <w:szCs w:val="18"/>
-              </w:rPr>
-            </w:pPr>
-            <w:r>
-              <w:rPr>
-                <w:rFonts w:asciiTheme="majorHAnsi" w:eastAsiaTheme="majorEastAsia" w:hAnsiTheme="majorHAnsi" w:cstheme="majorBidi"/>
-                <w:color w:val="727CA3" w:themeColor="accent1"/>
-                <w:sz w:val="18"/>
-                <w:szCs w:val="18"/>
-              </w:rPr>
-              <w:t>Diversos contratos temporales de 3 meses entre 2002 y 2011</w:t>
-            </w:r>
-          </w:p>
-          <w:p>
-            <w:pPr>
-              <w:pStyle w:val="Textodesubseccin"/>
-              <w:spacing w:after="0"/>
-            </w:pPr>
-            <w:r>
-              <w:t xml:space="preserve">Tareas de </w:t>
-            </w:r>
-            <w:r>
-              <w:t>j</w:t>
-            </w:r>
-            <w:r>
-              <w:t xml:space="preserve">ardinería y </w:t>
-            </w:r>
-            <w:r>
-              <w:t>v</w:t>
-            </w:r>
-            <w:r>
-              <w:t>iverismo</w:t>
-            </w:r>
-            <w:r>
-              <w:t>, mantenimiento de parques y jardines</w:t>
-            </w:r>
-          </w:p>
-          <w:p>
-            <w:pPr>
-              <w:pStyle w:val="Fechadesubseccin"/>
-              <w:spacing w:after="0"/>
-              <w:rPr>
-                <w:rStyle w:val="Carcterdesubseccin"/>
-                <w:u w:val="single"/>
-              </w:rPr>
-            </w:pPr>
-          </w:p>
-          <w:p>
-            <w:pPr>
-              <w:pStyle w:val="Fechadesubseccin"/>
-              <w:spacing w:after="0"/>
-              <w:rPr>
-                <w:u w:val="single"/>
-              </w:rPr>
-            </w:pPr>
-            <w:r>
-              <w:rPr>
-                <w:rStyle w:val="Carcterdesubseccin"/>
-                <w:u w:val="single"/>
-              </w:rPr>
-              <w:t>CONSERJE</w:t>
-            </w:r>
-          </w:p>
-          <w:p>
-            <w:pPr>
-              <w:pStyle w:val="Fechadesubseccin"/>
-              <w:spacing w:after="0"/>
-              <w:rPr>
-                <w:bCs w:val="0"/>
-              </w:rPr>
-            </w:pPr>
-            <w:r>
-              <w:rPr>
-                <w:bCs w:val="0"/>
-              </w:rPr>
-              <w:t xml:space="preserve">C. P. 'Jiménez de Córdoba' </w:t>
-            </w:r>
-          </w:p>
-          <w:p>
-            <w:pPr>
-              <w:pStyle w:val="Textodesubseccin"/>
-              <w:spacing w:after="0"/>
-              <w:rPr>
-                <w:rFonts w:asciiTheme="majorHAnsi" w:eastAsiaTheme="majorEastAsia" w:hAnsiTheme="majorHAnsi" w:cstheme="majorBidi"/>
-                <w:color w:val="727CA3" w:themeColor="accent1"/>
-                <w:sz w:val="18"/>
-                <w:szCs w:val="18"/>
-              </w:rPr>
-            </w:pPr>
-            <w:r>
-              <w:rPr>
-                <w:rFonts w:asciiTheme="majorHAnsi" w:eastAsiaTheme="majorEastAsia" w:hAnsiTheme="majorHAnsi" w:cstheme="majorBidi"/>
-                <w:color w:val="727CA3" w:themeColor="accent1"/>
-                <w:sz w:val="18"/>
-                <w:szCs w:val="18"/>
-              </w:rPr>
-              <w:t>Sustitución de un mes entre diciembre de 2004 y enero de 2005</w:t>
-            </w:r>
-          </w:p>
-          <w:p>
-            <w:pPr>
-              <w:spacing w:after="120"/>
-            </w:pPr>
-          </w:p>
-          <w:p>
-            <w:pPr>
-              <w:pStyle w:val="Seccin"/>
-            </w:pPr>
-            <w:r>
-              <w:t>Cualificaciones</w:t>
-            </w:r>
-          </w:p>
-          <w:p>
-            <w:pPr>
-              <w:pStyle w:val="Listaconvietas"/>
-              <w:numPr>
-                <w:ilvl w:val="0"/>
-                <w:numId w:val="1"/>
-              </w:numPr>
-            </w:pPr>
-            <w:r>
-              <w:t>Disponibilidad para la formación</w:t>
-            </w:r>
-            <w:r>
-              <w:t xml:space="preserve"> y facilidad para el aprendizaje.</w:t>
-            </w:r>
-          </w:p>
-          <w:p>
-            <w:pPr>
-              <w:pStyle w:val="Listaconvietas"/>
-              <w:numPr>
-                <w:ilvl w:val="0"/>
-                <w:numId w:val="1"/>
-              </w:numPr>
-            </w:pPr>
-            <w:r>
-              <w:t>Seriedad y responsabilidad en el traba</w:t>
-            </w:r>
-            <w:r>
-              <w:t>j</w:t>
-            </w:r>
-            <w:r>
-              <w:t>o</w:t>
-            </w:r>
-            <w:r>
-              <w:t>.</w:t>
-            </w:r>
-          </w:p>
-          <w:p>
-            <w:pPr>
-              <w:pStyle w:val="Listaconvietas"/>
-              <w:numPr>
-                <w:ilvl w:val="0"/>
-                <w:numId w:val="1"/>
-              </w:numPr>
-            </w:pPr>
-            <w:r>
-              <w:t>Trabajo en equipo</w:t>
-            </w:r>
-          </w:p>
-          <w:p>
-            <w:pPr>
-              <w:pStyle w:val="Listaconvietas"/>
-              <w:numPr>
-                <w:ilvl w:val="0"/>
-                <w:numId w:val="0"/>
-              </w:numPr>
-              <w:ind w:left="360"/>
             </w:pPr>
           </w:p>
         </w:tc>
@@ -1935,6 +2111,59 @@
             <w:pPr>
               <w:pStyle w:val="Seccin"/>
             </w:pPr>
+            <w:r>
+              <w:t>Cualidades</w:t>
+            </w:r>
+          </w:p>
+          <w:p>
+            <w:pPr>
+              <w:pStyle w:val="Listaconvietas"/>
+              <w:numPr>
+                <w:ilvl w:val="0"/>
+                <w:numId w:val="1"/>
+              </w:numPr>
+            </w:pPr>
+            <w:r>
+              <w:t>Disponibilidad para la formación y facilidad para el aprendizaje.</w:t>
+            </w:r>
+          </w:p>
+          <w:p>
+            <w:pPr>
+              <w:pStyle w:val="Listaconvietas"/>
+              <w:numPr>
+                <w:ilvl w:val="0"/>
+                <w:numId w:val="1"/>
+              </w:numPr>
+            </w:pPr>
+            <w:r>
+              <w:t>Seriedad y responsabilidad en el trabajo.</w:t>
+            </w:r>
+          </w:p>
+          <w:p>
+            <w:pPr>
+              <w:pStyle w:val="Listaconvietas"/>
+              <w:numPr>
+                <w:ilvl w:val="0"/>
+                <w:numId w:val="1"/>
+              </w:numPr>
+            </w:pPr>
+            <w:r>
+              <w:t>Trabajo en equipo.</w:t>
+            </w:r>
+          </w:p>
+          <w:p>
+            <w:pPr>
+              <w:pStyle w:val="Listaconvietas"/>
+              <w:numPr>
+                <w:ilvl w:val="0"/>
+                <w:numId w:val="1"/>
+              </w:numPr>
+            </w:pPr>
+            <w:r>
+              <w:t>Creatividad e imaginación.</w:t>
+            </w:r>
+            <w:bookmarkStart w:id="0" w:name="_GoBack"/>
+            <w:bookmarkEnd w:id="0"/>
           </w:p>
         </w:tc>
       </w:tr>
@@ -1954,7 +2183,7 @@
           <w:insideH w:val="dashed" w:sz="4" w:space="0" w:color="auto"/>
           <w:insideV w:val="dashed" w:sz="4" w:space="0" w:color="auto"/>
         </w:tblBorders>
-        <w:tblLook w:val="04A0"/>
+        <w:tblLook w:val="04A0" w:firstRow="1" w:lastRow="0" w:firstColumn="1" w:lastColumn="0" w:noHBand="0" w:noVBand="1"/>
       </w:tblPr>
       <w:tblGrid>
         <w:gridCol w:w="9287"/>
@@ -1989,8 +2218,8 @@
 </file>
 
 <file path=word/endnotes.xml><?xml version="1.0" encoding="utf-8"?>
-<w:endnotes xmlns:ve="http://schemas.openxmlformats.org/markup-compatibility/2006" xmlns:o="urn:schemas-microsoft-com:office:office" xmlns:r="http://schemas.openxmlformats.org/officeDocument/2006/relationships" xmlns:m="http://schemas.openxmlformats.org/officeDocument/2006/math" xmlns:v="urn:schemas-microsoft-com:vml" xmlns:wp="http://schemas.openxmlformats.org/drawingml/2006/wordprocessingDrawing" xmlns:w10="urn:schemas-microsoft-com:office:word" xmlns:w="http://schemas.openxmlformats.org/wordprocessingml/2006/main" xmlns:wne="http://schemas.microsoft.com/office/word/2006/wordml">
-  <w:endnote w:type="separator" w:id="0">
+<w:endnotes xmlns:wpc="http://schemas.microsoft.com/office/word/2010/wordprocessingCanvas" xmlns:cx="http://schemas.microsoft.com/office/drawing/2014/chartex" xmlns:mc="http://schemas.openxmlformats.org/markup-compatibility/2006" xmlns:o="urn:schemas-microsoft-com:office:office" xmlns:r="http://schemas.openxmlformats.org/officeDocument/2006/relationships" xmlns:m="http://schemas.openxmlformats.org/officeDocument/2006/math" xmlns:v="urn:schemas-microsoft-com:vml" xmlns:wp14="http://schemas.microsoft.com/office/word/2010/wordprocessingDrawing" xmlns:wp="http://schemas.openxmlformats.org/drawingml/2006/wordprocessingDrawing" xmlns:w10="urn:schemas-microsoft-com:office:word" xmlns:w="http://schemas.openxmlformats.org/wordprocessingml/2006/main" xmlns:w14="http://schemas.microsoft.com/office/word/2010/wordml" xmlns:w15="http://schemas.microsoft.com/office/word/2012/wordml" xmlns:w16se="http://schemas.microsoft.com/office/word/2015/wordml/symex" xmlns:wpg="http://schemas.microsoft.com/office/word/2010/wordprocessingGroup" xmlns:wpi="http://schemas.microsoft.com/office/word/2010/wordprocessingInk" xmlns:wne="http://schemas.microsoft.com/office/word/2006/wordml" xmlns:wps="http://schemas.microsoft.com/office/word/2010/wordprocessingShape" mc:Ignorable="w14 w15 w16se wp14">
+  <w:endnote w:type="separator" w:id="-1">
     <w:p>
       <w:pPr>
         <w:spacing w:after="0" w:line="240" w:lineRule="auto"/>
@@ -2000,7 +2229,7 @@
       </w:r>
     </w:p>
   </w:endnote>
-  <w:endnote w:type="continuationSeparator" w:id="1">
+  <w:endnote w:type="continuationSeparator" w:id="0">
     <w:p>
       <w:pPr>
         <w:spacing w:after="0" w:line="240" w:lineRule="auto"/>
@@ -2014,7 +2243,7 @@
 </file>
 
 <file path=word/footer1.xml><?xml version="1.0" encoding="utf-8"?>
-<w:ftr xmlns:ve="http://schemas.openxmlformats.org/markup-compatibility/2006" xmlns:o="urn:schemas-microsoft-com:office:office" xmlns:r="http://schemas.openxmlformats.org/officeDocument/2006/relationships" xmlns:m="http://schemas.openxmlformats.org/officeDocument/2006/math" xmlns:v="urn:schemas-microsoft-com:vml" xmlns:wp="http://schemas.openxmlformats.org/drawingml/2006/wordprocessingDrawing" xmlns:w10="urn:schemas-microsoft-com:office:word" xmlns:w="http://schemas.openxmlformats.org/wordprocessingml/2006/main" xmlns:wne="http://schemas.microsoft.com/office/word/2006/wordml">
+<w:ftr xmlns:wpc="http://schemas.microsoft.com/office/word/2010/wordprocessingCanvas" xmlns:cx="http://schemas.microsoft.com/office/drawing/2014/chartex" xmlns:mc="http://schemas.openxmlformats.org/markup-compatibility/2006" xmlns:o="urn:schemas-microsoft-com:office:office" xmlns:r="http://schemas.openxmlformats.org/officeDocument/2006/relationships" xmlns:m="http://schemas.openxmlformats.org/officeDocument/2006/math" xmlns:v="urn:schemas-microsoft-com:vml" xmlns:wp14="http://schemas.microsoft.com/office/word/2010/wordprocessingDrawing" xmlns:wp="http://schemas.openxmlformats.org/drawingml/2006/wordprocessingDrawing" xmlns:w10="urn:schemas-microsoft-com:office:word" xmlns:w="http://schemas.openxmlformats.org/wordprocessingml/2006/main" xmlns:w14="http://schemas.microsoft.com/office/word/2010/wordml" xmlns:w15="http://schemas.microsoft.com/office/word/2012/wordml" xmlns:w16se="http://schemas.microsoft.com/office/word/2015/wordml/symex" xmlns:wpg="http://schemas.microsoft.com/office/word/2010/wordprocessingGroup" xmlns:wpi="http://schemas.microsoft.com/office/word/2010/wordprocessingInk" xmlns:wne="http://schemas.microsoft.com/office/word/2006/wordml" xmlns:wps="http://schemas.microsoft.com/office/word/2010/wordprocessingShape" mc:Ignorable="w14 w15 w16se wp14">
   <w:p>
     <w:pPr>
       <w:pStyle w:val="Piedepginaizquierdo"/>
@@ -2028,14 +2257,27 @@
     <w:r>
       <w:t xml:space="preserve"> Página </w:t>
     </w:r>
-    <w:fldSimple w:instr=" PAGE  \* Arabic  \* MERGEFORMAT ">
-      <w:r>
-        <w:rPr>
-          <w:noProof/>
-        </w:rPr>
-        <w:t>2</w:t>
-      </w:r>
-    </w:fldSimple>
+    <w:r>
+      <w:fldChar w:fldCharType="begin"/>
+    </w:r>
+    <w:r>
+      <w:instrText xml:space="preserve"> PAGE  \* Arabic  \* MERGEFORMAT </w:instrText>
+    </w:r>
+    <w:r>
+      <w:fldChar w:fldCharType="separate"/>
+    </w:r>
+    <w:r>
+      <w:rPr>
+        <w:noProof/>
+      </w:rPr>
+      <w:t>2</w:t>
+    </w:r>
+    <w:r>
+      <w:rPr>
+        <w:noProof/>
+      </w:rPr>
+      <w:fldChar w:fldCharType="end"/>
+    </w:r>
     <w:r>
       <w:t xml:space="preserve"> | </w:t>
     </w:r>
@@ -2047,6 +2289,7 @@
         </w:placeholder>
         <w:text/>
       </w:sdtPr>
+      <w:sdtEndPr/>
       <w:sdtContent>
         <w:r>
           <w:t>607 99 66 94</w:t>
@@ -2063,7 +2306,7 @@
 </file>
 
 <file path=word/footer2.xml><?xml version="1.0" encoding="utf-8"?>
-<w:ftr xmlns:ve="http://schemas.openxmlformats.org/markup-compatibility/2006" xmlns:o="urn:schemas-microsoft-com:office:office" xmlns:r="http://schemas.openxmlformats.org/officeDocument/2006/relationships" xmlns:m="http://schemas.openxmlformats.org/officeDocument/2006/math" xmlns:v="urn:schemas-microsoft-com:vml" xmlns:wp="http://schemas.openxmlformats.org/drawingml/2006/wordprocessingDrawing" xmlns:w10="urn:schemas-microsoft-com:office:word" xmlns:w="http://schemas.openxmlformats.org/wordprocessingml/2006/main" xmlns:wne="http://schemas.microsoft.com/office/word/2006/wordml">
+<w:ftr xmlns:wpc="http://schemas.microsoft.com/office/word/2010/wordprocessingCanvas" xmlns:cx="http://schemas.microsoft.com/office/drawing/2014/chartex" xmlns:mc="http://schemas.openxmlformats.org/markup-compatibility/2006" xmlns:o="urn:schemas-microsoft-com:office:office" xmlns:r="http://schemas.openxmlformats.org/officeDocument/2006/relationships" xmlns:m="http://schemas.openxmlformats.org/officeDocument/2006/math" xmlns:v="urn:schemas-microsoft-com:vml" xmlns:wp14="http://schemas.microsoft.com/office/word/2010/wordprocessingDrawing" xmlns:wp="http://schemas.openxmlformats.org/drawingml/2006/wordprocessingDrawing" xmlns:w10="urn:schemas-microsoft-com:office:word" xmlns:w="http://schemas.openxmlformats.org/wordprocessingml/2006/main" xmlns:w14="http://schemas.microsoft.com/office/word/2010/wordml" xmlns:w15="http://schemas.microsoft.com/office/word/2012/wordml" xmlns:w16se="http://schemas.microsoft.com/office/word/2015/wordml/symex" xmlns:wpg="http://schemas.microsoft.com/office/word/2010/wordprocessingGroup" xmlns:wpi="http://schemas.microsoft.com/office/word/2010/wordprocessingInk" xmlns:wne="http://schemas.microsoft.com/office/word/2006/wordml" xmlns:wps="http://schemas.microsoft.com/office/word/2010/wordprocessingShape" mc:Ignorable="w14 w15 w16se wp14">
   <w:p>
     <w:pPr>
       <w:pStyle w:val="Piedepginaderecho"/>
@@ -2077,14 +2320,27 @@
     <w:r>
       <w:t xml:space="preserve"> Página </w:t>
     </w:r>
-    <w:fldSimple w:instr=" PAGE  \* Arabic  \* MERGEFORMAT ">
-      <w:r>
-        <w:rPr>
-          <w:noProof/>
-        </w:rPr>
-        <w:t>3</w:t>
-      </w:r>
-    </w:fldSimple>
+    <w:r>
+      <w:fldChar w:fldCharType="begin"/>
+    </w:r>
+    <w:r>
+      <w:instrText xml:space="preserve"> PAGE  \* Arabic  \* MERGEFORMAT </w:instrText>
+    </w:r>
+    <w:r>
+      <w:fldChar w:fldCharType="separate"/>
+    </w:r>
+    <w:r>
+      <w:rPr>
+        <w:noProof/>
+      </w:rPr>
+      <w:t>3</w:t>
+    </w:r>
+    <w:r>
+      <w:rPr>
+        <w:noProof/>
+      </w:rPr>
+      <w:fldChar w:fldCharType="end"/>
+    </w:r>
     <w:r>
       <w:t xml:space="preserve"> | </w:t>
     </w:r>
@@ -2098,6 +2354,7 @@
         <w:showingPlcHdr/>
         <w:text/>
       </w:sdtPr>
+      <w:sdtEndPr/>
       <w:sdtContent>
         <w:r>
           <w:t>[Escriba su dirección de correo electrónico]</w:t>
@@ -2114,8 +2371,8 @@
 </file>
 
 <file path=word/footnotes.xml><?xml version="1.0" encoding="utf-8"?>
-<w:footnotes xmlns:ve="http://schemas.openxmlformats.org/markup-compatibility/2006" xmlns:o="urn:schemas-microsoft-com:office:office" xmlns:r="http://schemas.openxmlformats.org/officeDocument/2006/relationships" xmlns:m="http://schemas.openxmlformats.org/officeDocument/2006/math" xmlns:v="urn:schemas-microsoft-com:vml" xmlns:wp="http://schemas.openxmlformats.org/drawingml/2006/wordprocessingDrawing" xmlns:w10="urn:schemas-microsoft-com:office:word" xmlns:w="http://schemas.openxmlformats.org/wordprocessingml/2006/main" xmlns:wne="http://schemas.microsoft.com/office/word/2006/wordml">
-  <w:footnote w:type="separator" w:id="0">
+<w:footnotes xmlns:wpc="http://schemas.microsoft.com/office/word/2010/wordprocessingCanvas" xmlns:cx="http://schemas.microsoft.com/office/drawing/2014/chartex" xmlns:mc="http://schemas.openxmlformats.org/markup-compatibility/2006" xmlns:o="urn:schemas-microsoft-com:office:office" xmlns:r="http://schemas.openxmlformats.org/officeDocument/2006/relationships" xmlns:m="http://schemas.openxmlformats.org/officeDocument/2006/math" xmlns:v="urn:schemas-microsoft-com:vml" xmlns:wp14="http://schemas.microsoft.com/office/word/2010/wordprocessingDrawing" xmlns:wp="http://schemas.openxmlformats.org/drawingml/2006/wordprocessingDrawing" xmlns:w10="urn:schemas-microsoft-com:office:word" xmlns:w="http://schemas.openxmlformats.org/wordprocessingml/2006/main" xmlns:w14="http://schemas.microsoft.com/office/word/2010/wordml" xmlns:w15="http://schemas.microsoft.com/office/word/2012/wordml" xmlns:w16se="http://schemas.microsoft.com/office/word/2015/wordml/symex" xmlns:wpg="http://schemas.microsoft.com/office/word/2010/wordprocessingGroup" xmlns:wpi="http://schemas.microsoft.com/office/word/2010/wordprocessingInk" xmlns:wne="http://schemas.microsoft.com/office/word/2006/wordml" xmlns:wps="http://schemas.microsoft.com/office/word/2010/wordprocessingShape" mc:Ignorable="w14 w15 w16se wp14">
+  <w:footnote w:type="separator" w:id="-1">
     <w:p>
       <w:pPr>
         <w:spacing w:after="0" w:line="240" w:lineRule="auto"/>
@@ -2125,7 +2382,7 @@
       </w:r>
     </w:p>
   </w:footnote>
-  <w:footnote w:type="continuationSeparator" w:id="1">
+  <w:footnote w:type="continuationSeparator" w:id="0">
     <w:p>
       <w:pPr>
         <w:spacing w:after="0" w:line="240" w:lineRule="auto"/>
@@ -2139,7 +2396,7 @@
 </file>
 
 <file path=word/header1.xml><?xml version="1.0" encoding="utf-8"?>
-<w:hdr xmlns:ve="http://schemas.openxmlformats.org/markup-compatibility/2006" xmlns:o="urn:schemas-microsoft-com:office:office" xmlns:r="http://schemas.openxmlformats.org/officeDocument/2006/relationships" xmlns:m="http://schemas.openxmlformats.org/officeDocument/2006/math" xmlns:v="urn:schemas-microsoft-com:vml" xmlns:wp="http://schemas.openxmlformats.org/drawingml/2006/wordprocessingDrawing" xmlns:w10="urn:schemas-microsoft-com:office:word" xmlns:w="http://schemas.openxmlformats.org/wordprocessingml/2006/main" xmlns:wne="http://schemas.microsoft.com/office/word/2006/wordml">
+<w:hdr xmlns:wpc="http://schemas.microsoft.com/office/word/2010/wordprocessingCanvas" xmlns:cx="http://schemas.microsoft.com/office/drawing/2014/chartex" xmlns:mc="http://schemas.openxmlformats.org/markup-compatibility/2006" xmlns:o="urn:schemas-microsoft-com:office:office" xmlns:r="http://schemas.openxmlformats.org/officeDocument/2006/relationships" xmlns:m="http://schemas.openxmlformats.org/officeDocument/2006/math" xmlns:v="urn:schemas-microsoft-com:vml" xmlns:wp14="http://schemas.microsoft.com/office/word/2010/wordprocessingDrawing" xmlns:wp="http://schemas.openxmlformats.org/drawingml/2006/wordprocessingDrawing" xmlns:w10="urn:schemas-microsoft-com:office:word" xmlns:w="http://schemas.openxmlformats.org/wordprocessingml/2006/main" xmlns:w14="http://schemas.microsoft.com/office/word/2010/wordml" xmlns:w15="http://schemas.microsoft.com/office/word/2012/wordml" xmlns:w16se="http://schemas.microsoft.com/office/word/2015/wordml/symex" xmlns:wpg="http://schemas.microsoft.com/office/word/2010/wordprocessingGroup" xmlns:wpi="http://schemas.microsoft.com/office/word/2010/wordprocessingInk" xmlns:wne="http://schemas.microsoft.com/office/word/2006/wordml" xmlns:wps="http://schemas.microsoft.com/office/word/2010/wordprocessingShape" mc:Ignorable="w14 w15 w16se wp14">
   <w:p>
     <w:pPr>
       <w:pStyle w:val="Encabezadoizquierdo"/>
@@ -2163,6 +2420,7 @@
         <w:dataBinding w:prefixMappings="xmlns:ns0='http://schemas.openxmlformats.org/package/2006/metadata/core-properties' xmlns:ns1='http://purl.org/dc/elements/1.1/'" w:xpath="/ns0:coreProperties[1]/ns1:creator[1]" w:storeItemID="{6C3C8BC8-F283-45AE-878A-BAB7291924A1}"/>
         <w:text/>
       </w:sdtPr>
+      <w:sdtEndPr/>
       <w:sdtContent>
         <w:r>
           <w:t>FRANCISCO J. ROLDÁN MOYA</w:t>
@@ -2179,7 +2437,7 @@
 </file>
 
 <file path=word/header2.xml><?xml version="1.0" encoding="utf-8"?>
-<w:hdr xmlns:ve="http://schemas.openxmlformats.org/markup-compatibility/2006" xmlns:o="urn:schemas-microsoft-com:office:office" xmlns:r="http://schemas.openxmlformats.org/officeDocument/2006/relationships" xmlns:m="http://schemas.openxmlformats.org/officeDocument/2006/math" xmlns:v="urn:schemas-microsoft-com:vml" xmlns:wp="http://schemas.openxmlformats.org/drawingml/2006/wordprocessingDrawing" xmlns:w10="urn:schemas-microsoft-com:office:word" xmlns:w="http://schemas.openxmlformats.org/wordprocessingml/2006/main" xmlns:wne="http://schemas.microsoft.com/office/word/2006/wordml">
+<w:hdr xmlns:wpc="http://schemas.microsoft.com/office/word/2010/wordprocessingCanvas" xmlns:cx="http://schemas.microsoft.com/office/drawing/2014/chartex" xmlns:mc="http://schemas.openxmlformats.org/markup-compatibility/2006" xmlns:o="urn:schemas-microsoft-com:office:office" xmlns:r="http://schemas.openxmlformats.org/officeDocument/2006/relationships" xmlns:m="http://schemas.openxmlformats.org/officeDocument/2006/math" xmlns:v="urn:schemas-microsoft-com:vml" xmlns:wp14="http://schemas.microsoft.com/office/word/2010/wordprocessingDrawing" xmlns:wp="http://schemas.openxmlformats.org/drawingml/2006/wordprocessingDrawing" xmlns:w10="urn:schemas-microsoft-com:office:word" xmlns:w="http://schemas.openxmlformats.org/wordprocessingml/2006/main" xmlns:w14="http://schemas.microsoft.com/office/word/2010/wordml" xmlns:w15="http://schemas.microsoft.com/office/word/2012/wordml" xmlns:w16se="http://schemas.microsoft.com/office/word/2015/wordml/symex" xmlns:wpg="http://schemas.microsoft.com/office/word/2010/wordprocessingGroup" xmlns:wpi="http://schemas.microsoft.com/office/word/2010/wordprocessingInk" xmlns:wne="http://schemas.microsoft.com/office/word/2006/wordml" xmlns:wps="http://schemas.microsoft.com/office/word/2010/wordprocessingShape" mc:Ignorable="w14 w15 w16se wp14">
   <w:p>
     <w:pPr>
       <w:pStyle w:val="Encabezadoderecho"/>
@@ -2203,6 +2461,7 @@
         <w:dataBinding w:prefixMappings="xmlns:ns0='http://schemas.openxmlformats.org/package/2006/metadata/core-properties' xmlns:ns1='http://purl.org/dc/elements/1.1/'" w:xpath="/ns0:coreProperties[1]/ns1:creator[1]" w:storeItemID="{6C3C8BC8-F283-45AE-878A-BAB7291924A1}"/>
         <w:text/>
       </w:sdtPr>
+      <w:sdtEndPr/>
       <w:sdtContent>
         <w:r>
           <w:t>FRANCISCO J. ROLDÁN MOYA</w:t>
@@ -2219,8 +2478,8 @@
 </file>
 
 <file path=word/numbering.xml><?xml version="1.0" encoding="utf-8"?>
-<w:numbering xmlns:ve="http://schemas.openxmlformats.org/markup-compatibility/2006" xmlns:o="urn:schemas-microsoft-com:office:office" xmlns:r="http://schemas.openxmlformats.org/officeDocument/2006/relationships" xmlns:m="http://schemas.openxmlformats.org/officeDocument/2006/math" xmlns:v="urn:schemas-microsoft-com:vml" xmlns:wp="http://schemas.openxmlformats.org/drawingml/2006/wordprocessingDrawing" xmlns:w10="urn:schemas-microsoft-com:office:word" xmlns:w="http://schemas.openxmlformats.org/wordprocessingml/2006/main" xmlns:wne="http://schemas.microsoft.com/office/word/2006/wordml">
-  <w:abstractNum w:abstractNumId="0">
+<w:numbering xmlns:wpc="http://schemas.microsoft.com/office/word/2010/wordprocessingCanvas" xmlns:cx="http://schemas.microsoft.com/office/drawing/2014/chartex" xmlns:mc="http://schemas.openxmlformats.org/markup-compatibility/2006" xmlns:o="urn:schemas-microsoft-com:office:office" xmlns:r="http://schemas.openxmlformats.org/officeDocument/2006/relationships" xmlns:m="http://schemas.openxmlformats.org/officeDocument/2006/math" xmlns:v="urn:schemas-microsoft-com:vml" xmlns:wp14="http://schemas.microsoft.com/office/word/2010/wordprocessingDrawing" xmlns:wp="http://schemas.openxmlformats.org/drawingml/2006/wordprocessingDrawing" xmlns:w10="urn:schemas-microsoft-com:office:word" xmlns:w="http://schemas.openxmlformats.org/wordprocessingml/2006/main" xmlns:w14="http://schemas.microsoft.com/office/word/2010/wordml" xmlns:w15="http://schemas.microsoft.com/office/word/2012/wordml" xmlns:w16se="http://schemas.microsoft.com/office/word/2015/wordml/symex" xmlns:wpg="http://schemas.microsoft.com/office/word/2010/wordprocessingGroup" xmlns:wpi="http://schemas.microsoft.com/office/word/2010/wordprocessingInk" xmlns:wne="http://schemas.microsoft.com/office/word/2006/wordml" xmlns:wps="http://schemas.microsoft.com/office/word/2010/wordprocessingShape" mc:Ignorable="w14 w15 w16se wp14">
+  <w:abstractNum w:abstractNumId="0" w15:restartNumberingAfterBreak="0">
     <w:nsid w:val="FFFFFF7C"/>
     <w:multiLevelType w:val="singleLevel"/>
     <w:tmpl w:val="BDE2132C"/>
@@ -2237,7 +2496,7 @@
       </w:pPr>
     </w:lvl>
   </w:abstractNum>
-  <w:abstractNum w:abstractNumId="1">
+  <w:abstractNum w:abstractNumId="1" w15:restartNumberingAfterBreak="0">
     <w:nsid w:val="FFFFFF7D"/>
     <w:multiLevelType w:val="singleLevel"/>
     <w:tmpl w:val="5FB8AC54"/>
@@ -2254,7 +2513,7 @@
       </w:pPr>
     </w:lvl>
   </w:abstractNum>
-  <w:abstractNum w:abstractNumId="2">
+  <w:abstractNum w:abstractNumId="2" w15:restartNumberingAfterBreak="0">
     <w:nsid w:val="FFFFFF7E"/>
     <w:multiLevelType w:val="singleLevel"/>
     <w:tmpl w:val="B69C04EA"/>
@@ -2271,7 +2530,7 @@
       </w:pPr>
     </w:lvl>
   </w:abstractNum>
-  <w:abstractNum w:abstractNumId="3">
+  <w:abstractNum w:abstractNumId="3" w15:restartNumberingAfterBreak="0">
     <w:nsid w:val="FFFFFF7F"/>
     <w:multiLevelType w:val="singleLevel"/>
     <w:tmpl w:val="E4EA9C1E"/>
@@ -2288,7 +2547,7 @@
       </w:pPr>
     </w:lvl>
   </w:abstractNum>
-  <w:abstractNum w:abstractNumId="4">
+  <w:abstractNum w:abstractNumId="4" w15:restartNumberingAfterBreak="0">
     <w:nsid w:val="FFFFFF80"/>
     <w:multiLevelType w:val="singleLevel"/>
     <w:tmpl w:val="3F0C434A"/>
@@ -2307,7 +2566,7 @@
       </w:rPr>
     </w:lvl>
   </w:abstractNum>
-  <w:abstractNum w:abstractNumId="5">
+  <w:abstractNum w:abstractNumId="5" w15:restartNumberingAfterBreak="0">
     <w:nsid w:val="FFFFFF81"/>
     <w:multiLevelType w:val="singleLevel"/>
     <w:tmpl w:val="78B8BCEC"/>
@@ -2329,7 +2588,7 @@
       </w:rPr>
     </w:lvl>
   </w:abstractNum>
-  <w:abstractNum w:abstractNumId="6">
+  <w:abstractNum w:abstractNumId="6" w15:restartNumberingAfterBreak="0">
     <w:nsid w:val="FFFFFF82"/>
     <w:multiLevelType w:val="singleLevel"/>
     <w:tmpl w:val="3D9E3420"/>
@@ -2348,7 +2607,7 @@
       </w:rPr>
     </w:lvl>
   </w:abstractNum>
-  <w:abstractNum w:abstractNumId="7">
+  <w:abstractNum w:abstractNumId="7" w15:restartNumberingAfterBreak="0">
     <w:nsid w:val="FFFFFF83"/>
     <w:multiLevelType w:val="singleLevel"/>
     <w:tmpl w:val="5B846FA6"/>
@@ -2367,7 +2626,7 @@
       </w:rPr>
     </w:lvl>
   </w:abstractNum>
-  <w:abstractNum w:abstractNumId="8">
+  <w:abstractNum w:abstractNumId="8" w15:restartNumberingAfterBreak="0">
     <w:nsid w:val="FFFFFF88"/>
     <w:multiLevelType w:val="singleLevel"/>
     <w:tmpl w:val="54E8AFAC"/>
@@ -2384,7 +2643,7 @@
       </w:pPr>
     </w:lvl>
   </w:abstractNum>
-  <w:abstractNum w:abstractNumId="9">
+  <w:abstractNum w:abstractNumId="9" w15:restartNumberingAfterBreak="0">
     <w:nsid w:val="FFFFFF89"/>
     <w:multiLevelType w:val="singleLevel"/>
     <w:tmpl w:val="61824B04"/>
@@ -2491,7 +2750,7 @@
 </file>
 
 <file path=word/styles.xml><?xml version="1.0" encoding="utf-8"?>
-<w:styles xmlns:r="http://schemas.openxmlformats.org/officeDocument/2006/relationships" xmlns:w="http://schemas.openxmlformats.org/wordprocessingml/2006/main">
+<w:styles xmlns:mc="http://schemas.openxmlformats.org/markup-compatibility/2006" xmlns:r="http://schemas.openxmlformats.org/officeDocument/2006/relationships" xmlns:w="http://schemas.openxmlformats.org/wordprocessingml/2006/main" xmlns:w14="http://schemas.microsoft.com/office/word/2010/wordml" xmlns:w15="http://schemas.microsoft.com/office/word/2012/wordml" xmlns:w16se="http://schemas.microsoft.com/office/word/2015/wordml/symex" mc:Ignorable="w14 w15 w16se">
   <w:docDefaults>
     <w:rPrDefault>
       <w:rPr>
@@ -2507,150 +2766,378 @@
       </w:pPr>
     </w:pPrDefault>
   </w:docDefaults>
-  <w:latentStyles w:defLockedState="0" w:defUIPriority="99" w:defSemiHidden="1" w:defUnhideWhenUsed="1" w:defQFormat="0" w:count="267">
-    <w:lsdException w:name="Normal" w:semiHidden="0" w:uiPriority="0" w:unhideWhenUsed="0" w:qFormat="1"/>
-    <w:lsdException w:name="heading 1" w:semiHidden="0" w:uiPriority="9" w:unhideWhenUsed="0" w:qFormat="1"/>
-    <w:lsdException w:name="heading 2" w:semiHidden="0" w:uiPriority="9" w:unhideWhenUsed="0" w:qFormat="1"/>
-    <w:lsdException w:name="heading 3" w:semiHidden="0" w:uiPriority="9" w:unhideWhenUsed="0" w:qFormat="1"/>
-    <w:lsdException w:name="heading 4" w:uiPriority="9" w:qFormat="1"/>
-    <w:lsdException w:name="heading 5" w:uiPriority="9" w:qFormat="1"/>
-    <w:lsdException w:name="heading 6" w:uiPriority="9" w:qFormat="1"/>
-    <w:lsdException w:name="heading 7" w:uiPriority="9" w:qFormat="1"/>
-    <w:lsdException w:name="heading 8" w:uiPriority="9" w:qFormat="1"/>
-    <w:lsdException w:name="heading 9" w:uiPriority="9" w:qFormat="1"/>
-    <w:lsdException w:name="toc 1" w:qFormat="1"/>
-    <w:lsdException w:name="toc 2" w:qFormat="1"/>
-    <w:lsdException w:name="toc 3" w:qFormat="1"/>
-    <w:lsdException w:name="toc 4" w:qFormat="1"/>
-    <w:lsdException w:name="toc 5" w:qFormat="1"/>
-    <w:lsdException w:name="toc 6" w:qFormat="1"/>
-    <w:lsdException w:name="toc 7" w:qFormat="1"/>
-    <w:lsdException w:name="toc 8" w:qFormat="1"/>
-    <w:lsdException w:name="toc 9" w:qFormat="1"/>
-    <w:lsdException w:name="caption" w:semiHidden="0" w:uiPriority="35" w:unhideWhenUsed="0" w:qFormat="1"/>
-    <w:lsdException w:name="List Bullet" w:uiPriority="36" w:qFormat="1"/>
-    <w:lsdException w:name="List Bullet 2" w:uiPriority="36" w:qFormat="1"/>
-    <w:lsdException w:name="List Bullet 3" w:uiPriority="36" w:qFormat="1"/>
-    <w:lsdException w:name="List Bullet 4" w:uiPriority="36" w:qFormat="1"/>
-    <w:lsdException w:name="List Bullet 5" w:uiPriority="36" w:qFormat="1"/>
-    <w:lsdException w:name="Title" w:semiHidden="0" w:uiPriority="10" w:unhideWhenUsed="0" w:qFormat="1"/>
-    <w:lsdException w:name="Default Paragraph Font" w:uiPriority="1"/>
-    <w:lsdException w:name="Subtitle" w:semiHidden="0" w:uiPriority="11" w:unhideWhenUsed="0" w:qFormat="1"/>
-    <w:lsdException w:name="Block Text" w:uiPriority="40"/>
-    <w:lsdException w:name="Strong" w:semiHidden="0" w:uiPriority="22" w:unhideWhenUsed="0" w:qFormat="1"/>
-    <w:lsdException w:name="Emphasis" w:semiHidden="0" w:uiPriority="20" w:unhideWhenUsed="0" w:qFormat="1"/>
-    <w:lsdException w:name="Table Grid" w:semiHidden="0" w:uiPriority="1" w:unhideWhenUsed="0"/>
-    <w:lsdException w:name="Placeholder Text" w:unhideWhenUsed="0"/>
-    <w:lsdException w:name="No Spacing" w:semiHidden="0" w:unhideWhenUsed="0" w:qFormat="1"/>
-    <w:lsdException w:name="Light Shading" w:semiHidden="0" w:uiPriority="40" w:unhideWhenUsed="0"/>
-    <w:lsdException w:name="Light List" w:semiHidden="0" w:uiPriority="40" w:unhideWhenUsed="0"/>
-    <w:lsdException w:name="Light Grid" w:semiHidden="0" w:uiPriority="40" w:unhideWhenUsed="0"/>
-    <w:lsdException w:name="Medium Shading 1" w:semiHidden="0" w:uiPriority="40" w:unhideWhenUsed="0"/>
-    <w:lsdException w:name="Medium Shading 2" w:semiHidden="0" w:uiPriority="40" w:unhideWhenUsed="0"/>
-    <w:lsdException w:name="Medium List 1" w:semiHidden="0" w:uiPriority="40" w:unhideWhenUsed="0"/>
-    <w:lsdException w:name="Medium List 2" w:semiHidden="0" w:uiPriority="40" w:unhideWhenUsed="0"/>
-    <w:lsdException w:name="Medium Grid 1" w:semiHidden="0" w:uiPriority="40" w:unhideWhenUsed="0"/>
-    <w:lsdException w:name="Medium Grid 2" w:semiHidden="0" w:uiPriority="40" w:unhideWhenUsed="0"/>
-    <w:lsdException w:name="Medium Grid 3" w:semiHidden="0" w:uiPriority="40" w:unhideWhenUsed="0"/>
-    <w:lsdException w:name="Dark List" w:semiHidden="0" w:uiPriority="40" w:unhideWhenUsed="0"/>
-    <w:lsdException w:name="Colorful Shading" w:semiHidden="0" w:uiPriority="40" w:unhideWhenUsed="0"/>
-    <w:lsdException w:name="Colorful List" w:semiHidden="0" w:uiPriority="40" w:unhideWhenUsed="0"/>
-    <w:lsdException w:name="Colorful Grid" w:semiHidden="0" w:uiPriority="40" w:unhideWhenUsed="0"/>
-    <w:lsdException w:name="Light Shading Accent 1" w:semiHidden="0" w:uiPriority="41" w:unhideWhenUsed="0"/>
-    <w:lsdException w:name="Light List Accent 1" w:semiHidden="0" w:uiPriority="41" w:unhideWhenUsed="0"/>
-    <w:lsdException w:name="Light Grid Accent 1" w:semiHidden="0" w:uiPriority="41" w:unhideWhenUsed="0"/>
-    <w:lsdException w:name="Medium Shading 1 Accent 1" w:semiHidden="0" w:uiPriority="41" w:unhideWhenUsed="0"/>
-    <w:lsdException w:name="Medium Shading 2 Accent 1" w:semiHidden="0" w:uiPriority="41" w:unhideWhenUsed="0"/>
-    <w:lsdException w:name="Medium List 1 Accent 1" w:semiHidden="0" w:uiPriority="41" w:unhideWhenUsed="0"/>
-    <w:lsdException w:name="Revision" w:unhideWhenUsed="0"/>
-    <w:lsdException w:name="List Paragraph" w:semiHidden="0" w:uiPriority="34" w:unhideWhenUsed="0" w:qFormat="1"/>
-    <w:lsdException w:name="Quote" w:semiHidden="0" w:uiPriority="29" w:unhideWhenUsed="0" w:qFormat="1"/>
-    <w:lsdException w:name="Intense Quote" w:semiHidden="0" w:uiPriority="30" w:unhideWhenUsed="0" w:qFormat="1"/>
-    <w:lsdException w:name="Medium List 2 Accent 1" w:semiHidden="0" w:uiPriority="41" w:unhideWhenUsed="0"/>
-    <w:lsdException w:name="Medium Grid 1 Accent 1" w:semiHidden="0" w:uiPriority="41" w:unhideWhenUsed="0"/>
-    <w:lsdException w:name="Medium Grid 2 Accent 1" w:semiHidden="0" w:uiPriority="41" w:unhideWhenUsed="0"/>
-    <w:lsdException w:name="Medium Grid 3 Accent 1" w:semiHidden="0" w:uiPriority="41" w:unhideWhenUsed="0"/>
-    <w:lsdException w:name="Dark List Accent 1" w:semiHidden="0" w:uiPriority="41" w:unhideWhenUsed="0"/>
-    <w:lsdException w:name="Colorful Shading Accent 1" w:semiHidden="0" w:uiPriority="41" w:unhideWhenUsed="0"/>
-    <w:lsdException w:name="Colorful List Accent 1" w:semiHidden="0" w:uiPriority="41" w:unhideWhenUsed="0"/>
-    <w:lsdException w:name="Colorful Grid Accent 1" w:semiHidden="0" w:uiPriority="41" w:unhideWhenUsed="0"/>
-    <w:lsdException w:name="Light Shading Accent 2" w:semiHidden="0" w:uiPriority="42" w:unhideWhenUsed="0"/>
-    <w:lsdException w:name="Light List Accent 2" w:semiHidden="0" w:uiPriority="42" w:unhideWhenUsed="0"/>
-    <w:lsdException w:name="Light Grid Accent 2" w:semiHidden="0" w:uiPriority="42" w:unhideWhenUsed="0"/>
-    <w:lsdException w:name="Medium Shading 1 Accent 2" w:semiHidden="0" w:uiPriority="42" w:unhideWhenUsed="0"/>
-    <w:lsdException w:name="Medium Shading 2 Accent 2" w:semiHidden="0" w:uiPriority="42" w:unhideWhenUsed="0"/>
-    <w:lsdException w:name="Medium List 1 Accent 2" w:semiHidden="0" w:uiPriority="42" w:unhideWhenUsed="0"/>
-    <w:lsdException w:name="Medium List 2 Accent 2" w:semiHidden="0" w:uiPriority="42" w:unhideWhenUsed="0"/>
-    <w:lsdException w:name="Medium Grid 1 Accent 2" w:semiHidden="0" w:uiPriority="42" w:unhideWhenUsed="0"/>
-    <w:lsdException w:name="Medium Grid 2 Accent 2" w:semiHidden="0" w:uiPriority="42" w:unhideWhenUsed="0"/>
-    <w:lsdException w:name="Medium Grid 3 Accent 2" w:semiHidden="0" w:uiPriority="42" w:unhideWhenUsed="0"/>
-    <w:lsdException w:name="Dark List Accent 2" w:semiHidden="0" w:uiPriority="42" w:unhideWhenUsed="0"/>
-    <w:lsdException w:name="Colorful Shading Accent 2" w:semiHidden="0" w:uiPriority="42" w:unhideWhenUsed="0"/>
-    <w:lsdException w:name="Colorful List Accent 2" w:semiHidden="0" w:uiPriority="42" w:unhideWhenUsed="0"/>
-    <w:lsdException w:name="Colorful Grid Accent 2" w:semiHidden="0" w:uiPriority="42" w:unhideWhenUsed="0"/>
-    <w:lsdException w:name="Light Shading Accent 3" w:semiHidden="0" w:uiPriority="43" w:unhideWhenUsed="0"/>
-    <w:lsdException w:name="Light List Accent 3" w:semiHidden="0" w:uiPriority="43" w:unhideWhenUsed="0"/>
-    <w:lsdException w:name="Light Grid Accent 3" w:semiHidden="0" w:uiPriority="43" w:unhideWhenUsed="0"/>
-    <w:lsdException w:name="Medium Shading 1 Accent 3" w:semiHidden="0" w:uiPriority="43" w:unhideWhenUsed="0"/>
-    <w:lsdException w:name="Medium Shading 2 Accent 3" w:semiHidden="0" w:uiPriority="43" w:unhideWhenUsed="0"/>
-    <w:lsdException w:name="Medium List 1 Accent 3" w:semiHidden="0" w:uiPriority="43" w:unhideWhenUsed="0"/>
-    <w:lsdException w:name="Medium List 2 Accent 3" w:semiHidden="0" w:uiPriority="43" w:unhideWhenUsed="0"/>
-    <w:lsdException w:name="Medium Grid 1 Accent 3" w:semiHidden="0" w:uiPriority="43" w:unhideWhenUsed="0"/>
-    <w:lsdException w:name="Medium Grid 2 Accent 3" w:semiHidden="0" w:uiPriority="43" w:unhideWhenUsed="0"/>
-    <w:lsdException w:name="Medium Grid 3 Accent 3" w:semiHidden="0" w:uiPriority="43" w:unhideWhenUsed="0"/>
-    <w:lsdException w:name="Dark List Accent 3" w:semiHidden="0" w:uiPriority="43" w:unhideWhenUsed="0"/>
-    <w:lsdException w:name="Colorful Shading Accent 3" w:semiHidden="0" w:uiPriority="43" w:unhideWhenUsed="0"/>
-    <w:lsdException w:name="Colorful List Accent 3" w:semiHidden="0" w:uiPriority="43" w:unhideWhenUsed="0"/>
-    <w:lsdException w:name="Colorful Grid Accent 3" w:semiHidden="0" w:uiPriority="43" w:unhideWhenUsed="0"/>
-    <w:lsdException w:name="Light Shading Accent 4" w:semiHidden="0" w:uiPriority="44" w:unhideWhenUsed="0"/>
-    <w:lsdException w:name="Light List Accent 4" w:semiHidden="0" w:uiPriority="44" w:unhideWhenUsed="0"/>
-    <w:lsdException w:name="Light Grid Accent 4" w:semiHidden="0" w:uiPriority="44" w:unhideWhenUsed="0"/>
-    <w:lsdException w:name="Medium Shading 1 Accent 4" w:semiHidden="0" w:uiPriority="44" w:unhideWhenUsed="0"/>
-    <w:lsdException w:name="Medium Shading 2 Accent 4" w:semiHidden="0" w:uiPriority="44" w:unhideWhenUsed="0"/>
-    <w:lsdException w:name="Medium List 1 Accent 4" w:semiHidden="0" w:uiPriority="44" w:unhideWhenUsed="0"/>
-    <w:lsdException w:name="Medium List 2 Accent 4" w:semiHidden="0" w:uiPriority="44" w:unhideWhenUsed="0"/>
-    <w:lsdException w:name="Medium Grid 1 Accent 4" w:semiHidden="0" w:uiPriority="44" w:unhideWhenUsed="0"/>
-    <w:lsdException w:name="Medium Grid 2 Accent 4" w:semiHidden="0" w:uiPriority="44" w:unhideWhenUsed="0"/>
-    <w:lsdException w:name="Medium Grid 3 Accent 4" w:semiHidden="0" w:uiPriority="44" w:unhideWhenUsed="0"/>
-    <w:lsdException w:name="Dark List Accent 4" w:semiHidden="0" w:uiPriority="44" w:unhideWhenUsed="0"/>
-    <w:lsdException w:name="Colorful Shading Accent 4" w:semiHidden="0" w:uiPriority="44" w:unhideWhenUsed="0"/>
-    <w:lsdException w:name="Colorful List Accent 4" w:semiHidden="0" w:uiPriority="44" w:unhideWhenUsed="0"/>
-    <w:lsdException w:name="Colorful Grid Accent 4" w:semiHidden="0" w:uiPriority="44" w:unhideWhenUsed="0"/>
-    <w:lsdException w:name="Light Shading Accent 5" w:semiHidden="0" w:uiPriority="45" w:unhideWhenUsed="0"/>
-    <w:lsdException w:name="Light List Accent 5" w:semiHidden="0" w:uiPriority="45" w:unhideWhenUsed="0"/>
-    <w:lsdException w:name="Light Grid Accent 5" w:semiHidden="0" w:uiPriority="45" w:unhideWhenUsed="0"/>
-    <w:lsdException w:name="Medium Shading 1 Accent 5" w:semiHidden="0" w:uiPriority="45" w:unhideWhenUsed="0"/>
-    <w:lsdException w:name="Medium Shading 2 Accent 5" w:semiHidden="0" w:uiPriority="45" w:unhideWhenUsed="0"/>
-    <w:lsdException w:name="Medium List 1 Accent 5" w:semiHidden="0" w:uiPriority="45" w:unhideWhenUsed="0"/>
-    <w:lsdException w:name="Medium List 2 Accent 5" w:semiHidden="0" w:uiPriority="45" w:unhideWhenUsed="0"/>
-    <w:lsdException w:name="Medium Grid 1 Accent 5" w:semiHidden="0" w:uiPriority="45" w:unhideWhenUsed="0"/>
-    <w:lsdException w:name="Medium Grid 2 Accent 5" w:semiHidden="0" w:uiPriority="45" w:unhideWhenUsed="0"/>
-    <w:lsdException w:name="Medium Grid 3 Accent 5" w:semiHidden="0" w:uiPriority="45" w:unhideWhenUsed="0"/>
-    <w:lsdException w:name="Dark List Accent 5" w:semiHidden="0" w:uiPriority="45" w:unhideWhenUsed="0"/>
-    <w:lsdException w:name="Colorful Shading Accent 5" w:semiHidden="0" w:uiPriority="45" w:unhideWhenUsed="0"/>
-    <w:lsdException w:name="Colorful List Accent 5" w:semiHidden="0" w:uiPriority="45" w:unhideWhenUsed="0"/>
-    <w:lsdException w:name="Colorful Grid Accent 5" w:semiHidden="0" w:uiPriority="45" w:unhideWhenUsed="0"/>
-    <w:lsdException w:name="Light Shading Accent 6" w:semiHidden="0" w:uiPriority="46" w:unhideWhenUsed="0"/>
-    <w:lsdException w:name="Light List Accent 6" w:semiHidden="0" w:uiPriority="46" w:unhideWhenUsed="0"/>
-    <w:lsdException w:name="Light Grid Accent 6" w:semiHidden="0" w:uiPriority="46" w:unhideWhenUsed="0"/>
-    <w:lsdException w:name="Medium Shading 1 Accent 6" w:semiHidden="0" w:uiPriority="46" w:unhideWhenUsed="0"/>
-    <w:lsdException w:name="Medium Shading 2 Accent 6" w:semiHidden="0" w:uiPriority="46" w:unhideWhenUsed="0"/>
-    <w:lsdException w:name="Medium List 1 Accent 6" w:semiHidden="0" w:uiPriority="46" w:unhideWhenUsed="0"/>
-    <w:lsdException w:name="Medium List 2 Accent 6" w:semiHidden="0" w:uiPriority="46" w:unhideWhenUsed="0"/>
-    <w:lsdException w:name="Medium Grid 1 Accent 6" w:semiHidden="0" w:uiPriority="46" w:unhideWhenUsed="0"/>
-    <w:lsdException w:name="Medium Grid 2 Accent 6" w:semiHidden="0" w:uiPriority="46" w:unhideWhenUsed="0"/>
-    <w:lsdException w:name="Medium Grid 3 Accent 6" w:semiHidden="0" w:uiPriority="46" w:unhideWhenUsed="0"/>
-    <w:lsdException w:name="Dark List Accent 6" w:semiHidden="0" w:uiPriority="46" w:unhideWhenUsed="0"/>
-    <w:lsdException w:name="Colorful Shading Accent 6" w:semiHidden="0" w:uiPriority="46" w:unhideWhenUsed="0"/>
-    <w:lsdException w:name="Colorful List Accent 6" w:semiHidden="0" w:uiPriority="46" w:unhideWhenUsed="0"/>
-    <w:lsdException w:name="Colorful Grid Accent 6" w:semiHidden="0" w:uiPriority="46" w:unhideWhenUsed="0"/>
-    <w:lsdException w:name="Subtle Emphasis" w:semiHidden="0" w:uiPriority="19" w:unhideWhenUsed="0" w:qFormat="1"/>
-    <w:lsdException w:name="Intense Emphasis" w:semiHidden="0" w:uiPriority="21" w:unhideWhenUsed="0" w:qFormat="1"/>
-    <w:lsdException w:name="Subtle Reference" w:semiHidden="0" w:uiPriority="31" w:unhideWhenUsed="0" w:qFormat="1"/>
-    <w:lsdException w:name="Intense Reference" w:semiHidden="0" w:uiPriority="32" w:unhideWhenUsed="0" w:qFormat="1"/>
-    <w:lsdException w:name="Book Title" w:semiHidden="0" w:uiPriority="33" w:unhideWhenUsed="0" w:qFormat="1"/>
-    <w:lsdException w:name="Bibliography" w:uiPriority="37"/>
-    <w:lsdException w:name="TOC Heading" w:uiPriority="39" w:qFormat="1"/>
+  <w:latentStyles w:defLockedState="0" w:defUIPriority="99" w:defSemiHidden="0" w:defUnhideWhenUsed="0" w:defQFormat="0" w:count="371">
+    <w:lsdException w:name="Normal" w:uiPriority="0" w:qFormat="1"/>
+    <w:lsdException w:name="heading 1" w:uiPriority="9" w:qFormat="1"/>
+    <w:lsdException w:name="heading 2" w:uiPriority="9" w:qFormat="1"/>
+    <w:lsdException w:name="heading 3" w:uiPriority="9" w:qFormat="1"/>
+    <w:lsdException w:name="heading 4" w:semiHidden="1" w:uiPriority="9" w:unhideWhenUsed="1" w:qFormat="1"/>
+    <w:lsdException w:name="heading 5" w:semiHidden="1" w:uiPriority="9" w:unhideWhenUsed="1" w:qFormat="1"/>
+    <w:lsdException w:name="heading 6" w:semiHidden="1" w:uiPriority="9" w:unhideWhenUsed="1" w:qFormat="1"/>
+    <w:lsdException w:name="heading 7" w:semiHidden="1" w:uiPriority="9" w:unhideWhenUsed="1" w:qFormat="1"/>
+    <w:lsdException w:name="heading 8" w:semiHidden="1" w:uiPriority="9" w:unhideWhenUsed="1" w:qFormat="1"/>
+    <w:lsdException w:name="heading 9" w:semiHidden="1" w:uiPriority="9" w:unhideWhenUsed="1" w:qFormat="1"/>
+    <w:lsdException w:name="index 1" w:semiHidden="1" w:unhideWhenUsed="1"/>
+    <w:lsdException w:name="index 2" w:semiHidden="1" w:unhideWhenUsed="1"/>
+    <w:lsdException w:name="index 3" w:semiHidden="1" w:unhideWhenUsed="1"/>
+    <w:lsdException w:name="index 4" w:semiHidden="1" w:unhideWhenUsed="1"/>
+    <w:lsdException w:name="index 5" w:semiHidden="1" w:unhideWhenUsed="1"/>
+    <w:lsdException w:name="index 6" w:semiHidden="1" w:unhideWhenUsed="1"/>
+    <w:lsdException w:name="index 7" w:semiHidden="1" w:unhideWhenUsed="1"/>
+    <w:lsdException w:name="index 8" w:semiHidden="1" w:unhideWhenUsed="1"/>
+    <w:lsdException w:name="index 9" w:semiHidden="1" w:unhideWhenUsed="1"/>
+    <w:lsdException w:name="toc 1" w:semiHidden="1" w:unhideWhenUsed="1" w:qFormat="1"/>
+    <w:lsdException w:name="toc 2" w:semiHidden="1" w:unhideWhenUsed="1" w:qFormat="1"/>
+    <w:lsdException w:name="toc 3" w:semiHidden="1" w:unhideWhenUsed="1" w:qFormat="1"/>
+    <w:lsdException w:name="toc 4" w:semiHidden="1" w:unhideWhenUsed="1" w:qFormat="1"/>
+    <w:lsdException w:name="toc 5" w:semiHidden="1" w:unhideWhenUsed="1" w:qFormat="1"/>
+    <w:lsdException w:name="toc 6" w:semiHidden="1" w:unhideWhenUsed="1" w:qFormat="1"/>
+    <w:lsdException w:name="toc 7" w:semiHidden="1" w:unhideWhenUsed="1" w:qFormat="1"/>
+    <w:lsdException w:name="toc 8" w:semiHidden="1" w:unhideWhenUsed="1" w:qFormat="1"/>
+    <w:lsdException w:name="toc 9" w:semiHidden="1" w:unhideWhenUsed="1" w:qFormat="1"/>
+    <w:lsdException w:name="Normal Indent" w:semiHidden="1" w:unhideWhenUsed="1"/>
+    <w:lsdException w:name="footnote text" w:semiHidden="1" w:unhideWhenUsed="1"/>
+    <w:lsdException w:name="annotation text" w:semiHidden="1" w:unhideWhenUsed="1"/>
+    <w:lsdException w:name="header" w:semiHidden="1" w:unhideWhenUsed="1"/>
+    <w:lsdException w:name="footer" w:semiHidden="1" w:unhideWhenUsed="1"/>
+    <w:lsdException w:name="index heading" w:semiHidden="1" w:unhideWhenUsed="1"/>
+    <w:lsdException w:name="caption" w:uiPriority="35" w:qFormat="1"/>
+    <w:lsdException w:name="table of figures" w:semiHidden="1" w:unhideWhenUsed="1"/>
+    <w:lsdException w:name="envelope address" w:semiHidden="1" w:unhideWhenUsed="1"/>
+    <w:lsdException w:name="envelope return" w:semiHidden="1" w:unhideWhenUsed="1"/>
+    <w:lsdException w:name="footnote reference" w:semiHidden="1" w:unhideWhenUsed="1"/>
+    <w:lsdException w:name="annotation reference" w:semiHidden="1" w:unhideWhenUsed="1"/>
+    <w:lsdException w:name="line number" w:semiHidden="1" w:unhideWhenUsed="1"/>
+    <w:lsdException w:name="page number" w:semiHidden="1" w:unhideWhenUsed="1"/>
+    <w:lsdException w:name="endnote reference" w:semiHidden="1" w:unhideWhenUsed="1"/>
+    <w:lsdException w:name="endnote text" w:semiHidden="1" w:unhideWhenUsed="1"/>
+    <w:lsdException w:name="table of authorities" w:semiHidden="1" w:unhideWhenUsed="1"/>
+    <w:lsdException w:name="macro" w:semiHidden="1" w:unhideWhenUsed="1"/>
+    <w:lsdException w:name="toa heading" w:semiHidden="1" w:unhideWhenUsed="1"/>
+    <w:lsdException w:name="List" w:semiHidden="1" w:unhideWhenUsed="1"/>
+    <w:lsdException w:name="List Bullet" w:semiHidden="1" w:uiPriority="36" w:unhideWhenUsed="1" w:qFormat="1"/>
+    <w:lsdException w:name="List Number" w:semiHidden="1" w:unhideWhenUsed="1"/>
+    <w:lsdException w:name="List 2" w:semiHidden="1" w:unhideWhenUsed="1"/>
+    <w:lsdException w:name="List 3" w:semiHidden="1" w:unhideWhenUsed="1"/>
+    <w:lsdException w:name="List 4" w:semiHidden="1" w:unhideWhenUsed="1"/>
+    <w:lsdException w:name="List 5" w:semiHidden="1" w:unhideWhenUsed="1"/>
+    <w:lsdException w:name="List Bullet 2" w:semiHidden="1" w:uiPriority="36" w:unhideWhenUsed="1" w:qFormat="1"/>
+    <w:lsdException w:name="List Bullet 3" w:semiHidden="1" w:uiPriority="36" w:unhideWhenUsed="1" w:qFormat="1"/>
+    <w:lsdException w:name="List Bullet 4" w:semiHidden="1" w:uiPriority="36" w:unhideWhenUsed="1" w:qFormat="1"/>
+    <w:lsdException w:name="List Bullet 5" w:semiHidden="1" w:uiPriority="36" w:unhideWhenUsed="1" w:qFormat="1"/>
+    <w:lsdException w:name="List Number 2" w:semiHidden="1" w:unhideWhenUsed="1"/>
+    <w:lsdException w:name="List Number 3" w:semiHidden="1" w:unhideWhenUsed="1"/>
+    <w:lsdException w:name="List Number 4" w:semiHidden="1" w:unhideWhenUsed="1"/>
+    <w:lsdException w:name="List Number 5" w:semiHidden="1" w:unhideWhenUsed="1"/>
+    <w:lsdException w:name="Title" w:uiPriority="10" w:qFormat="1"/>
+    <w:lsdException w:name="Closing" w:semiHidden="1" w:unhideWhenUsed="1"/>
+    <w:lsdException w:name="Signature" w:semiHidden="1" w:unhideWhenUsed="1"/>
+    <w:lsdException w:name="Default Paragraph Font" w:semiHidden="1" w:uiPriority="1" w:unhideWhenUsed="1"/>
+    <w:lsdException w:name="Body Text" w:semiHidden="1" w:unhideWhenUsed="1"/>
+    <w:lsdException w:name="Body Text Indent" w:semiHidden="1" w:unhideWhenUsed="1"/>
+    <w:lsdException w:name="List Continue" w:semiHidden="1" w:unhideWhenUsed="1"/>
+    <w:lsdException w:name="List Continue 2" w:semiHidden="1" w:unhideWhenUsed="1"/>
+    <w:lsdException w:name="List Continue 3" w:semiHidden="1" w:unhideWhenUsed="1"/>
+    <w:lsdException w:name="List Continue 4" w:semiHidden="1" w:unhideWhenUsed="1"/>
+    <w:lsdException w:name="List Continue 5" w:semiHidden="1" w:unhideWhenUsed="1"/>
+    <w:lsdException w:name="Message Header" w:semiHidden="1" w:unhideWhenUsed="1"/>
+    <w:lsdException w:name="Subtitle" w:uiPriority="11" w:qFormat="1"/>
+    <w:lsdException w:name="Salutation" w:semiHidden="1" w:unhideWhenUsed="1"/>
+    <w:lsdException w:name="Date" w:semiHidden="1" w:unhideWhenUsed="1"/>
+    <w:lsdException w:name="Body Text First Indent" w:semiHidden="1" w:unhideWhenUsed="1"/>
+    <w:lsdException w:name="Body Text First Indent 2" w:semiHidden="1" w:unhideWhenUsed="1"/>
+    <w:lsdException w:name="Note Heading" w:semiHidden="1" w:unhideWhenUsed="1"/>
+    <w:lsdException w:name="Body Text 2" w:semiHidden="1" w:unhideWhenUsed="1"/>
+    <w:lsdException w:name="Body Text 3" w:semiHidden="1" w:unhideWhenUsed="1"/>
+    <w:lsdException w:name="Body Text Indent 2" w:semiHidden="1" w:unhideWhenUsed="1"/>
+    <w:lsdException w:name="Body Text Indent 3" w:semiHidden="1" w:unhideWhenUsed="1"/>
+    <w:lsdException w:name="Block Text" w:semiHidden="1" w:uiPriority="40" w:unhideWhenUsed="1"/>
+    <w:lsdException w:name="Hyperlink" w:semiHidden="1" w:unhideWhenUsed="1"/>
+    <w:lsdException w:name="FollowedHyperlink" w:semiHidden="1" w:unhideWhenUsed="1"/>
+    <w:lsdException w:name="Strong" w:uiPriority="22" w:qFormat="1"/>
+    <w:lsdException w:name="Emphasis" w:uiPriority="20" w:qFormat="1"/>
+    <w:lsdException w:name="Document Map" w:semiHidden="1" w:unhideWhenUsed="1"/>
+    <w:lsdException w:name="Plain Text" w:semiHidden="1" w:unhideWhenUsed="1"/>
+    <w:lsdException w:name="E-mail Signature" w:semiHidden="1" w:unhideWhenUsed="1"/>
+    <w:lsdException w:name="HTML Top of Form" w:semiHidden="1" w:unhideWhenUsed="1"/>
+    <w:lsdException w:name="HTML Bottom of Form" w:semiHidden="1" w:unhideWhenUsed="1"/>
+    <w:lsdException w:name="Normal (Web)" w:semiHidden="1" w:unhideWhenUsed="1"/>
+    <w:lsdException w:name="HTML Acronym" w:semiHidden="1" w:unhideWhenUsed="1"/>
+    <w:lsdException w:name="HTML Address" w:semiHidden="1" w:unhideWhenUsed="1"/>
+    <w:lsdException w:name="HTML Cite" w:semiHidden="1" w:unhideWhenUsed="1"/>
+    <w:lsdException w:name="HTML Code" w:semiHidden="1" w:unhideWhenUsed="1"/>
+    <w:lsdException w:name="HTML Definition" w:semiHidden="1" w:unhideWhenUsed="1"/>
+    <w:lsdException w:name="HTML Keyboard" w:semiHidden="1" w:unhideWhenUsed="1"/>
+    <w:lsdException w:name="HTML Preformatted" w:semiHidden="1" w:unhideWhenUsed="1"/>
+    <w:lsdException w:name="HTML Sample" w:semiHidden="1" w:unhideWhenUsed="1"/>
+    <w:lsdException w:name="HTML Typewriter" w:semiHidden="1" w:unhideWhenUsed="1"/>
+    <w:lsdException w:name="HTML Variable" w:semiHidden="1" w:unhideWhenUsed="1"/>
+    <w:lsdException w:name="Normal Table" w:semiHidden="1" w:unhideWhenUsed="1"/>
+    <w:lsdException w:name="annotation subject" w:semiHidden="1" w:unhideWhenUsed="1"/>
+    <w:lsdException w:name="No List" w:semiHidden="1" w:unhideWhenUsed="1"/>
+    <w:lsdException w:name="Outline List 1" w:semiHidden="1" w:unhideWhenUsed="1"/>
+    <w:lsdException w:name="Outline List 2" w:semiHidden="1" w:unhideWhenUsed="1"/>
+    <w:lsdException w:name="Outline List 3" w:semiHidden="1" w:unhideWhenUsed="1"/>
+    <w:lsdException w:name="Table Simple 1" w:semiHidden="1" w:unhideWhenUsed="1"/>
+    <w:lsdException w:name="Table Simple 2" w:semiHidden="1" w:unhideWhenUsed="1"/>
+    <w:lsdException w:name="Table Simple 3" w:semiHidden="1" w:unhideWhenUsed="1"/>
+    <w:lsdException w:name="Table Classic 1" w:semiHidden="1" w:unhideWhenUsed="1"/>
+    <w:lsdException w:name="Table Classic 2" w:semiHidden="1" w:unhideWhenUsed="1"/>
+    <w:lsdException w:name="Table Classic 3" w:semiHidden="1" w:unhideWhenUsed="1"/>
+    <w:lsdException w:name="Table Classic 4" w:semiHidden="1" w:unhideWhenUsed="1"/>
+    <w:lsdException w:name="Table Colorful 1" w:semiHidden="1" w:unhideWhenUsed="1"/>
+    <w:lsdException w:name="Table Colorful 2" w:semiHidden="1" w:unhideWhenUsed="1"/>
+    <w:lsdException w:name="Table Colorful 3" w:semiHidden="1" w:unhideWhenUsed="1"/>
+    <w:lsdException w:name="Table Columns 1" w:semiHidden="1" w:unhideWhenUsed="1"/>
+    <w:lsdException w:name="Table Columns 2" w:semiHidden="1" w:unhideWhenUsed="1"/>
+    <w:lsdException w:name="Table Columns 3" w:semiHidden="1" w:unhideWhenUsed="1"/>
+    <w:lsdException w:name="Table Columns 4" w:semiHidden="1" w:unhideWhenUsed="1"/>
+    <w:lsdException w:name="Table Columns 5" w:semiHidden="1" w:unhideWhenUsed="1"/>
+    <w:lsdException w:name="Table Grid 1" w:semiHidden="1" w:unhideWhenUsed="1"/>
+    <w:lsdException w:name="Table Grid 2" w:semiHidden="1" w:unhideWhenUsed="1"/>
+    <w:lsdException w:name="Table Grid 3" w:semiHidden="1" w:unhideWhenUsed="1"/>
+    <w:lsdException w:name="Table Grid 4" w:semiHidden="1" w:unhideWhenUsed="1"/>
+    <w:lsdException w:name="Table Grid 5" w:semiHidden="1" w:unhideWhenUsed="1"/>
+    <w:lsdException w:name="Table Grid 6" w:semiHidden="1" w:unhideWhenUsed="1"/>
+    <w:lsdException w:name="Table Grid 7" w:semiHidden="1" w:unhideWhenUsed="1"/>
+    <w:lsdException w:name="Table Grid 8" w:semiHidden="1" w:unhideWhenUsed="1"/>
+    <w:lsdException w:name="Table List 1" w:semiHidden="1" w:unhideWhenUsed="1"/>
+    <w:lsdException w:name="Table List 2" w:semiHidden="1" w:unhideWhenUsed="1"/>
+    <w:lsdException w:name="Table List 3" w:semiHidden="1" w:unhideWhenUsed="1"/>
+    <w:lsdException w:name="Table List 4" w:semiHidden="1" w:unhideWhenUsed="1"/>
+    <w:lsdException w:name="Table List 5" w:semiHidden="1" w:unhideWhenUsed="1"/>
+    <w:lsdException w:name="Table List 6" w:semiHidden="1" w:unhideWhenUsed="1"/>
+    <w:lsdException w:name="Table List 7" w:semiHidden="1" w:unhideWhenUsed="1"/>
+    <w:lsdException w:name="Table List 8" w:semiHidden="1" w:unhideWhenUsed="1"/>
+    <w:lsdException w:name="Table 3D effects 1" w:semiHidden="1" w:unhideWhenUsed="1"/>
+    <w:lsdException w:name="Table 3D effects 2" w:semiHidden="1" w:unhideWhenUsed="1"/>
+    <w:lsdException w:name="Table 3D effects 3" w:semiHidden="1" w:unhideWhenUsed="1"/>
+    <w:lsdException w:name="Table Contemporary" w:semiHidden="1" w:unhideWhenUsed="1"/>
+    <w:lsdException w:name="Table Elegant" w:semiHidden="1" w:unhideWhenUsed="1"/>
+    <w:lsdException w:name="Table Professional" w:semiHidden="1" w:unhideWhenUsed="1"/>
+    <w:lsdException w:name="Table Subtle 1" w:semiHidden="1" w:unhideWhenUsed="1"/>
+    <w:lsdException w:name="Table Subtle 2" w:semiHidden="1" w:unhideWhenUsed="1"/>
+    <w:lsdException w:name="Table Web 1" w:semiHidden="1" w:unhideWhenUsed="1"/>
+    <w:lsdException w:name="Table Web 2" w:semiHidden="1" w:unhideWhenUsed="1"/>
+    <w:lsdException w:name="Table Web 3" w:semiHidden="1" w:unhideWhenUsed="1"/>
+    <w:lsdException w:name="Balloon Text" w:semiHidden="1" w:unhideWhenUsed="1"/>
+    <w:lsdException w:name="Table Grid" w:uiPriority="1"/>
+    <w:lsdException w:name="Table Theme" w:semiHidden="1" w:unhideWhenUsed="1"/>
+    <w:lsdException w:name="Placeholder Text" w:semiHidden="1"/>
+    <w:lsdException w:name="No Spacing" w:qFormat="1"/>
+    <w:lsdException w:name="Light Shading" w:uiPriority="40"/>
+    <w:lsdException w:name="Light List" w:uiPriority="40"/>
+    <w:lsdException w:name="Light Grid" w:uiPriority="40"/>
+    <w:lsdException w:name="Medium Shading 1" w:uiPriority="40"/>
+    <w:lsdException w:name="Medium Shading 2" w:uiPriority="40"/>
+    <w:lsdException w:name="Medium List 1" w:uiPriority="40"/>
+    <w:lsdException w:name="Medium List 2" w:uiPriority="40"/>
+    <w:lsdException w:name="Medium Grid 1" w:uiPriority="40"/>
+    <w:lsdException w:name="Medium Grid 2" w:uiPriority="40"/>
+    <w:lsdException w:name="Medium Grid 3" w:uiPriority="40"/>
+    <w:lsdException w:name="Dark List" w:uiPriority="40"/>
+    <w:lsdException w:name="Colorful Shading" w:uiPriority="40"/>
+    <w:lsdException w:name="Colorful List" w:uiPriority="40"/>
+    <w:lsdException w:name="Colorful Grid" w:uiPriority="40"/>
+    <w:lsdException w:name="Light Shading Accent 1" w:uiPriority="41"/>
+    <w:lsdException w:name="Light List Accent 1" w:uiPriority="41"/>
+    <w:lsdException w:name="Light Grid Accent 1" w:uiPriority="41"/>
+    <w:lsdException w:name="Medium Shading 1 Accent 1" w:uiPriority="41"/>
+    <w:lsdException w:name="Medium Shading 2 Accent 1" w:uiPriority="41"/>
+    <w:lsdException w:name="Medium List 1 Accent 1" w:uiPriority="41"/>
+    <w:lsdException w:name="Revision" w:semiHidden="1"/>
+    <w:lsdException w:name="List Paragraph" w:uiPriority="34" w:qFormat="1"/>
+    <w:lsdException w:name="Quote" w:uiPriority="29" w:qFormat="1"/>
+    <w:lsdException w:name="Intense Quote" w:uiPriority="30" w:qFormat="1"/>
+    <w:lsdException w:name="Medium List 2 Accent 1" w:uiPriority="41"/>
+    <w:lsdException w:name="Medium Grid 1 Accent 1" w:uiPriority="41"/>
+    <w:lsdException w:name="Medium Grid 2 Accent 1" w:uiPriority="41"/>
+    <w:lsdException w:name="Medium Grid 3 Accent 1" w:uiPriority="41"/>
+    <w:lsdException w:name="Dark List Accent 1" w:uiPriority="41"/>
+    <w:lsdException w:name="Colorful Shading Accent 1" w:uiPriority="41"/>
+    <w:lsdException w:name="Colorful List Accent 1" w:uiPriority="41"/>
+    <w:lsdException w:name="Colorful Grid Accent 1" w:uiPriority="41"/>
+    <w:lsdException w:name="Light Shading Accent 2" w:uiPriority="42"/>
+    <w:lsdException w:name="Light List Accent 2" w:uiPriority="42"/>
+    <w:lsdException w:name="Light Grid Accent 2" w:uiPriority="42"/>
+    <w:lsdException w:name="Medium Shading 1 Accent 2" w:uiPriority="42"/>
+    <w:lsdException w:name="Medium Shading 2 Accent 2" w:uiPriority="42"/>
+    <w:lsdException w:name="Medium List 1 Accent 2" w:uiPriority="42"/>
+    <w:lsdException w:name="Medium List 2 Accent 2" w:uiPriority="42"/>
+    <w:lsdException w:name="Medium Grid 1 Accent 2" w:uiPriority="42"/>
+    <w:lsdException w:name="Medium Grid 2 Accent 2" w:uiPriority="42"/>
+    <w:lsdException w:name="Medium Grid 3 Accent 2" w:uiPriority="42"/>
+    <w:lsdException w:name="Dark List Accent 2" w:uiPriority="42"/>
+    <w:lsdException w:name="Colorful Shading Accent 2" w:uiPriority="42"/>
+    <w:lsdException w:name="Colorful List Accent 2" w:uiPriority="42"/>
+    <w:lsdException w:name="Colorful Grid Accent 2" w:uiPriority="42"/>
+    <w:lsdException w:name="Light Shading Accent 3" w:uiPriority="43"/>
+    <w:lsdException w:name="Light List Accent 3" w:uiPriority="43"/>
+    <w:lsdException w:name="Light Grid Accent 3" w:uiPriority="43"/>
+    <w:lsdException w:name="Medium Shading 1 Accent 3" w:uiPriority="43"/>
+    <w:lsdException w:name="Medium Shading 2 Accent 3" w:uiPriority="43"/>
+    <w:lsdException w:name="Medium List 1 Accent 3" w:uiPriority="43"/>
+    <w:lsdException w:name="Medium List 2 Accent 3" w:uiPriority="43"/>
+    <w:lsdException w:name="Medium Grid 1 Accent 3" w:uiPriority="43"/>
+    <w:lsdException w:name="Medium Grid 2 Accent 3" w:uiPriority="43"/>
+    <w:lsdException w:name="Medium Grid 3 Accent 3" w:uiPriority="43"/>
+    <w:lsdException w:name="Dark List Accent 3" w:uiPriority="43"/>
+    <w:lsdException w:name="Colorful Shading Accent 3" w:uiPriority="43"/>
+    <w:lsdException w:name="Colorful List Accent 3" w:uiPriority="43"/>
+    <w:lsdException w:name="Colorful Grid Accent 3" w:uiPriority="43"/>
+    <w:lsdException w:name="Light Shading Accent 4" w:uiPriority="44"/>
+    <w:lsdException w:name="Light List Accent 4" w:uiPriority="44"/>
+    <w:lsdException w:name="Light Grid Accent 4" w:uiPriority="44"/>
+    <w:lsdException w:name="Medium Shading 1 Accent 4" w:uiPriority="44"/>
+    <w:lsdException w:name="Medium Shading 2 Accent 4" w:uiPriority="44"/>
+    <w:lsdException w:name="Medium List 1 Accent 4" w:uiPriority="44"/>
+    <w:lsdException w:name="Medium List 2 Accent 4" w:uiPriority="44"/>
+    <w:lsdException w:name="Medium Grid 1 Accent 4" w:uiPriority="44"/>
+    <w:lsdException w:name="Medium Grid 2 Accent 4" w:uiPriority="44"/>
+    <w:lsdException w:name="Medium Grid 3 Accent 4" w:uiPriority="44"/>
+    <w:lsdException w:name="Dark List Accent 4" w:uiPriority="44"/>
+    <w:lsdException w:name="Colorful Shading Accent 4" w:uiPriority="44"/>
+    <w:lsdException w:name="Colorful List Accent 4" w:uiPriority="44"/>
+    <w:lsdException w:name="Colorful Grid Accent 4" w:uiPriority="44"/>
+    <w:lsdException w:name="Light Shading Accent 5" w:uiPriority="45"/>
+    <w:lsdException w:name="Light List Accent 5" w:uiPriority="45"/>
+    <w:lsdException w:name="Light Grid Accent 5" w:uiPriority="45"/>
+    <w:lsdException w:name="Medium Shading 1 Accent 5" w:uiPriority="45"/>
+    <w:lsdException w:name="Medium Shading 2 Accent 5" w:uiPriority="45"/>
+    <w:lsdException w:name="Medium List 1 Accent 5" w:uiPriority="45"/>
+    <w:lsdException w:name="Medium List 2 Accent 5" w:uiPriority="45"/>
+    <w:lsdException w:name="Medium Grid 1 Accent 5" w:uiPriority="45"/>
+    <w:lsdException w:name="Medium Grid 2 Accent 5" w:uiPriority="45"/>
+    <w:lsdException w:name="Medium Grid 3 Accent 5" w:uiPriority="45"/>
+    <w:lsdException w:name="Dark List Accent 5" w:uiPriority="45"/>
+    <w:lsdException w:name="Colorful Shading Accent 5" w:uiPriority="45"/>
+    <w:lsdException w:name="Colorful List Accent 5" w:uiPriority="45"/>
+    <w:lsdException w:name="Colorful Grid Accent 5" w:uiPriority="45"/>
+    <w:lsdException w:name="Light Shading Accent 6" w:uiPriority="46"/>
+    <w:lsdException w:name="Light List Accent 6" w:uiPriority="46"/>
+    <w:lsdException w:name="Light Grid Accent 6" w:uiPriority="46"/>
+    <w:lsdException w:name="Medium Shading 1 Accent 6" w:uiPriority="46"/>
+    <w:lsdException w:name="Medium Shading 2 Accent 6" w:uiPriority="46"/>
+    <w:lsdException w:name="Medium List 1 Accent 6" w:uiPriority="46"/>
+    <w:lsdException w:name="Medium List 2 Accent 6" w:uiPriority="46"/>
+    <w:lsdException w:name="Medium Grid 1 Accent 6" w:uiPriority="46"/>
+    <w:lsdException w:name="Medium Grid 2 Accent 6" w:uiPriority="46"/>
+    <w:lsdException w:name="Medium Grid 3 Accent 6" w:uiPriority="46"/>
+    <w:lsdException w:name="Dark List Accent 6" w:uiPriority="46"/>
+    <w:lsdException w:name="Colorful Shading Accent 6" w:uiPriority="46"/>
+    <w:lsdException w:name="Colorful List Accent 6" w:uiPriority="46"/>
+    <w:lsdException w:name="Colorful Grid Accent 6" w:uiPriority="46"/>
+    <w:lsdException w:name="Subtle Emphasis" w:uiPriority="19" w:qFormat="1"/>
+    <w:lsdException w:name="Intense Emphasis" w:uiPriority="21" w:qFormat="1"/>
+    <w:lsdException w:name="Subtle Reference" w:uiPriority="31" w:qFormat="1"/>
+    <w:lsdException w:name="Intense Reference" w:uiPriority="32" w:qFormat="1"/>
+    <w:lsdException w:name="Book Title" w:uiPriority="33" w:qFormat="1"/>
+    <w:lsdException w:name="Bibliography" w:semiHidden="1" w:uiPriority="37" w:unhideWhenUsed="1"/>
+    <w:lsdException w:name="TOC Heading" w:semiHidden="1" w:uiPriority="39" w:unhideWhenUsed="1" w:qFormat="1"/>
+    <w:lsdException w:name="Plain Table 1" w:uiPriority="41"/>
+    <w:lsdException w:name="Plain Table 2" w:uiPriority="42"/>
+    <w:lsdException w:name="Plain Table 3" w:uiPriority="43"/>
+    <w:lsdException w:name="Plain Table 4" w:uiPriority="44"/>
+    <w:lsdException w:name="Plain Table 5" w:uiPriority="45"/>
+    <w:lsdException w:name="Grid Table Light" w:uiPriority="40"/>
+    <w:lsdException w:name="Grid Table 1 Light" w:uiPriority="46"/>
+    <w:lsdException w:name="Grid Table 2" w:uiPriority="47"/>
+    <w:lsdException w:name="Grid Table 3" w:uiPriority="48"/>
+    <w:lsdException w:name="Grid Table 4" w:uiPriority="49"/>
+    <w:lsdException w:name="Grid Table 5 Dark" w:uiPriority="50"/>
+    <w:lsdException w:name="Grid Table 6 Colorful" w:uiPriority="51"/>
+    <w:lsdException w:name="Grid Table 7 Colorful" w:uiPriority="52"/>
+    <w:lsdException w:name="Grid Table 1 Light Accent 1" w:uiPriority="46"/>
+    <w:lsdException w:name="Grid Table 2 Accent 1" w:uiPriority="47"/>
+    <w:lsdException w:name="Grid Table 3 Accent 1" w:uiPriority="48"/>
+    <w:lsdException w:name="Grid Table 4 Accent 1" w:uiPriority="49"/>
+    <w:lsdException w:name="Grid Table 5 Dark Accent 1" w:uiPriority="50"/>
+    <w:lsdException w:name="Grid Table 6 Colorful Accent 1" w:uiPriority="51"/>
+    <w:lsdException w:name="Grid Table 7 Colorful Accent 1" w:uiPriority="52"/>
+    <w:lsdException w:name="Grid Table 1 Light Accent 2" w:uiPriority="46"/>
+    <w:lsdException w:name="Grid Table 2 Accent 2" w:uiPriority="47"/>
+    <w:lsdException w:name="Grid Table 3 Accent 2" w:uiPriority="48"/>
+    <w:lsdException w:name="Grid Table 4 Accent 2" w:uiPriority="49"/>
+    <w:lsdException w:name="Grid Table 5 Dark Accent 2" w:uiPriority="50"/>
+    <w:lsdException w:name="Grid Table 6 Colorful Accent 2" w:uiPriority="51"/>
+    <w:lsdException w:name="Grid Table 7 Colorful Accent 2" w:uiPriority="52"/>
+    <w:lsdException w:name="Grid Table 1 Light Accent 3" w:uiPriority="46"/>
+    <w:lsdException w:name="Grid Table 2 Accent 3" w:uiPriority="47"/>
+    <w:lsdException w:name="Grid Table 3 Accent 3" w:uiPriority="48"/>
+    <w:lsdException w:name="Grid Table 4 Accent 3" w:uiPriority="49"/>
+    <w:lsdException w:name="Grid Table 5 Dark Accent 3" w:uiPriority="50"/>
+    <w:lsdException w:name="Grid Table 6 Colorful Accent 3" w:uiPriority="51"/>
+    <w:lsdException w:name="Grid Table 7 Colorful Accent 3" w:uiPriority="52"/>
+    <w:lsdException w:name="Grid Table 1 Light Accent 4" w:uiPriority="46"/>
+    <w:lsdException w:name="Grid Table 2 Accent 4" w:uiPriority="47"/>
+    <w:lsdException w:name="Grid Table 3 Accent 4" w:uiPriority="48"/>
+    <w:lsdException w:name="Grid Table 4 Accent 4" w:uiPriority="49"/>
+    <w:lsdException w:name="Grid Table 5 Dark Accent 4" w:uiPriority="50"/>
+    <w:lsdException w:name="Grid Table 6 Colorful Accent 4" w:uiPriority="51"/>
+    <w:lsdException w:name="Grid Table 7 Colorful Accent 4" w:uiPriority="52"/>
+    <w:lsdException w:name="Grid Table 1 Light Accent 5" w:uiPriority="46"/>
+    <w:lsdException w:name="Grid Table 2 Accent 5" w:uiPriority="47"/>
+    <w:lsdException w:name="Grid Table 3 Accent 5" w:uiPriority="48"/>
+    <w:lsdException w:name="Grid Table 4 Accent 5" w:uiPriority="49"/>
+    <w:lsdException w:name="Grid Table 5 Dark Accent 5" w:uiPriority="50"/>
+    <w:lsdException w:name="Grid Table 6 Colorful Accent 5" w:uiPriority="51"/>
+    <w:lsdException w:name="Grid Table 7 Colorful Accent 5" w:uiPriority="52"/>
+    <w:lsdException w:name="Grid Table 1 Light Accent 6" w:uiPriority="46"/>
+    <w:lsdException w:name="Grid Table 2 Accent 6" w:uiPriority="47"/>
+    <w:lsdException w:name="Grid Table 3 Accent 6" w:uiPriority="48"/>
+    <w:lsdException w:name="Grid Table 4 Accent 6" w:uiPriority="49"/>
+    <w:lsdException w:name="Grid Table 5 Dark Accent 6" w:uiPriority="50"/>
+    <w:lsdException w:name="Grid Table 6 Colorful Accent 6" w:uiPriority="51"/>
+    <w:lsdException w:name="Grid Table 7 Colorful Accent 6" w:uiPriority="52"/>
+    <w:lsdException w:name="List Table 1 Light" w:uiPriority="46"/>
+    <w:lsdException w:name="List Table 2" w:uiPriority="47"/>
+    <w:lsdException w:name="List Table 3" w:uiPriority="48"/>
+    <w:lsdException w:name="List Table 4" w:uiPriority="49"/>
+    <w:lsdException w:name="List Table 5 Dark" w:uiPriority="50"/>
+    <w:lsdException w:name="List Table 6 Colorful" w:uiPriority="51"/>
+    <w:lsdException w:name="List Table 7 Colorful" w:uiPriority="52"/>
+    <w:lsdException w:name="List Table 1 Light Accent 1" w:uiPriority="46"/>
+    <w:lsdException w:name="List Table 2 Accent 1" w:uiPriority="47"/>
+    <w:lsdException w:name="List Table 3 Accent 1" w:uiPriority="48"/>
+    <w:lsdException w:name="List Table 4 Accent 1" w:uiPriority="49"/>
+    <w:lsdException w:name="List Table 5 Dark Accent 1" w:uiPriority="50"/>
+    <w:lsdException w:name="List Table 6 Colorful Accent 1" w:uiPriority="51"/>
+    <w:lsdException w:name="List Table 7 Colorful Accent 1" w:uiPriority="52"/>
+    <w:lsdException w:name="List Table 1 Light Accent 2" w:uiPriority="46"/>
+    <w:lsdException w:name="List Table 2 Accent 2" w:uiPriority="47"/>
+    <w:lsdException w:name="List Table 3 Accent 2" w:uiPriority="48"/>
+    <w:lsdException w:name="List Table 4 Accent 2" w:uiPriority="49"/>
+    <w:lsdException w:name="List Table 5 Dark Accent 2" w:uiPriority="50"/>
+    <w:lsdException w:name="List Table 6 Colorful Accent 2" w:uiPriority="51"/>
+    <w:lsdException w:name="List Table 7 Colorful Accent 2" w:uiPriority="52"/>
+    <w:lsdException w:name="List Table 1 Light Accent 3" w:uiPriority="46"/>
+    <w:lsdException w:name="List Table 2 Accent 3" w:uiPriority="47"/>
+    <w:lsdException w:name="List Table 3 Accent 3" w:uiPriority="48"/>
+    <w:lsdException w:name="List Table 4 Accent 3" w:uiPriority="49"/>
+    <w:lsdException w:name="List Table 5 Dark Accent 3" w:uiPriority="50"/>
+    <w:lsdException w:name="List Table 6 Colorful Accent 3" w:uiPriority="51"/>
+    <w:lsdException w:name="List Table 7 Colorful Accent 3" w:uiPriority="52"/>
+    <w:lsdException w:name="List Table 1 Light Accent 4" w:uiPriority="46"/>
+    <w:lsdException w:name="List Table 2 Accent 4" w:uiPriority="47"/>
+    <w:lsdException w:name="List Table 3 Accent 4" w:uiPriority="48"/>
+    <w:lsdException w:name="List Table 4 Accent 4" w:uiPriority="49"/>
+    <w:lsdException w:name="List Table 5 Dark Accent 4" w:uiPriority="50"/>
+    <w:lsdException w:name="List Table 6 Colorful Accent 4" w:uiPriority="51"/>
+    <w:lsdException w:name="List Table 7 Colorful Accent 4" w:uiPriority="52"/>
+    <w:lsdException w:name="List Table 1 Light Accent 5" w:uiPriority="46"/>
+    <w:lsdException w:name="List Table 2 Accent 5" w:uiPriority="47"/>
+    <w:lsdException w:name="List Table 3 Accent 5" w:uiPriority="48"/>
+    <w:lsdException w:name="List Table 4 Accent 5" w:uiPriority="49"/>
+    <w:lsdException w:name="List Table 5 Dark Accent 5" w:uiPriority="50"/>
+    <w:lsdException w:name="List Table 6 Colorful Accent 5" w:uiPriority="51"/>
+    <w:lsdException w:name="List Table 7 Colorful Accent 5" w:uiPriority="52"/>
+    <w:lsdException w:name="List Table 1 Light Accent 6" w:uiPriority="46"/>
+    <w:lsdException w:name="List Table 2 Accent 6" w:uiPriority="47"/>
+    <w:lsdException w:name="List Table 3 Accent 6" w:uiPriority="48"/>
+    <w:lsdException w:name="List Table 4 Accent 6" w:uiPriority="49"/>
+    <w:lsdException w:name="List Table 5 Dark Accent 6" w:uiPriority="50"/>
+    <w:lsdException w:name="List Table 6 Colorful Accent 6" w:uiPriority="51"/>
+    <w:lsdException w:name="List Table 7 Colorful Accent 6" w:uiPriority="52"/>
   </w:latentStyles>
   <w:style w:type="paragraph" w:default="1" w:styleId="Normal">
     <w:name w:val="Normal"/>
@@ -2891,7 +3378,6 @@
     <w:uiPriority w:val="99"/>
     <w:semiHidden/>
     <w:unhideWhenUsed/>
-    <w:qFormat/>
     <w:tblPr>
       <w:tblInd w:w="0" w:type="dxa"/>
       <w:tblCellMar>
@@ -2921,7 +3407,6 @@
       <w:lang w:val="es-ES"/>
     </w:rPr>
     <w:tblPr>
-      <w:tblInd w:w="0" w:type="dxa"/>
       <w:tblBorders>
         <w:top w:val="single" w:sz="4" w:space="0" w:color="000000" w:themeColor="text1"/>
         <w:left w:val="single" w:sz="4" w:space="0" w:color="000000" w:themeColor="text1"/>
@@ -2930,12 +3415,6 @@
         <w:insideH w:val="single" w:sz="4" w:space="0" w:color="000000" w:themeColor="text1"/>
         <w:insideV w:val="single" w:sz="4" w:space="0" w:color="000000" w:themeColor="text1"/>
       </w:tblBorders>
-      <w:tblCellMar>
-        <w:top w:w="0" w:type="dxa"/>
-        <w:left w:w="108" w:type="dxa"/>
-        <w:bottom w:w="0" w:type="dxa"/>
-        <w:right w:w="108" w:type="dxa"/>
-      </w:tblCellMar>
     </w:tblPr>
   </w:style>
   <w:style w:type="paragraph" w:styleId="Sinespaciado">
@@ -3185,7 +3664,7 @@
       <w:lang w:val="es-ES"/>
     </w:rPr>
   </w:style>
-  <w:style w:type="paragraph" w:styleId="Epgrafe">
+  <w:style w:type="paragraph" w:styleId="Descripcin">
     <w:name w:val="caption"/>
     <w:basedOn w:val="Normal"/>
     <w:next w:val="Normal"/>
@@ -3886,7 +4365,11 @@
     <w:uiPriority w:val="4"/>
     <w:rsid w:val="000C249E"/>
     <w:rPr>
-      <w:rFonts w:eastAsiaTheme="majorEastAsia" w:cstheme="majorBidi"/>
+      <w:rFonts w:asciiTheme="majorHAnsi" w:eastAsiaTheme="majorEastAsia" w:hAnsiTheme="majorHAnsi" w:cstheme="majorBidi"/>
+      <w:b/>
+      <w:bCs/>
+      <w:color w:val="727CA3" w:themeColor="accent1"/>
+      <w:sz w:val="18"/>
       <w:szCs w:val="18"/>
     </w:rPr>
   </w:style>
@@ -4034,7 +4517,7 @@
 </file>
 
 <file path=word/glossary/document.xml><?xml version="1.0" encoding="utf-8"?>
-<w:glossaryDocument xmlns:ve="http://schemas.openxmlformats.org/markup-compatibility/2006" xmlns:o="urn:schemas-microsoft-com:office:office" xmlns:r="http://schemas.openxmlformats.org/officeDocument/2006/relationships" xmlns:m="http://schemas.openxmlformats.org/officeDocument/2006/math" xmlns:v="urn:schemas-microsoft-com:vml" xmlns:wp="http://schemas.openxmlformats.org/drawingml/2006/wordprocessingDrawing" xmlns:w10="urn:schemas-microsoft-com:office:word" xmlns:w="http://schemas.openxmlformats.org/wordprocessingml/2006/main" xmlns:wne="http://schemas.microsoft.com/office/word/2006/wordml">
+<w:glossaryDocument xmlns:wpc="http://schemas.microsoft.com/office/word/2010/wordprocessingCanvas" xmlns:cx="http://schemas.microsoft.com/office/drawing/2014/chartex" xmlns:mc="http://schemas.openxmlformats.org/markup-compatibility/2006" xmlns:o="urn:schemas-microsoft-com:office:office" xmlns:r="http://schemas.openxmlformats.org/officeDocument/2006/relationships" xmlns:m="http://schemas.openxmlformats.org/officeDocument/2006/math" xmlns:v="urn:schemas-microsoft-com:vml" xmlns:wp14="http://schemas.microsoft.com/office/word/2010/wordprocessingDrawing" xmlns:wp="http://schemas.openxmlformats.org/drawingml/2006/wordprocessingDrawing" xmlns:w10="urn:schemas-microsoft-com:office:word" xmlns:w="http://schemas.openxmlformats.org/wordprocessingml/2006/main" xmlns:w14="http://schemas.microsoft.com/office/word/2010/wordml" xmlns:w15="http://schemas.microsoft.com/office/word/2012/wordml" xmlns:w16se="http://schemas.microsoft.com/office/word/2015/wordml/symex" xmlns:wpg="http://schemas.microsoft.com/office/word/2010/wordprocessingGroup" xmlns:wpi="http://schemas.microsoft.com/office/word/2010/wordprocessingInk" xmlns:wne="http://schemas.microsoft.com/office/word/2006/wordml" xmlns:wps="http://schemas.microsoft.com/office/word/2010/wordprocessingShape" mc:Ignorable="w14 w15 w16se wp14">
   <w:docParts>
     <w:docPart>
       <w:docPartPr>
@@ -4200,7 +4683,7 @@
 </file>
 
 <file path=word/glossary/fontTable.xml><?xml version="1.0" encoding="utf-8"?>
-<w:fonts xmlns:r="http://schemas.openxmlformats.org/officeDocument/2006/relationships" xmlns:w="http://schemas.openxmlformats.org/wordprocessingml/2006/main">
+<w:fonts xmlns:mc="http://schemas.openxmlformats.org/markup-compatibility/2006" xmlns:r="http://schemas.openxmlformats.org/officeDocument/2006/relationships" xmlns:w="http://schemas.openxmlformats.org/wordprocessingml/2006/main" xmlns:w14="http://schemas.microsoft.com/office/word/2010/wordml" xmlns:w15="http://schemas.microsoft.com/office/word/2012/wordml" xmlns:w16se="http://schemas.microsoft.com/office/word/2015/wordml/symex" mc:Ignorable="w14 w15 w16se">
   <w:font w:name="Symbol">
     <w:panose1 w:val="05050102010706020507"/>
     <w:charset w:val="02"/>
@@ -4213,7 +4696,7 @@
     <w:charset w:val="00"/>
     <w:family w:val="roman"/>
     <w:pitch w:val="variable"/>
-    <w:sig w:usb0="E0002AFF" w:usb1="C0007841" w:usb2="00000009" w:usb3="00000000" w:csb0="000001FF" w:csb1="00000000"/>
+    <w:sig w:usb0="E0002EFF" w:usb1="C000785B" w:usb2="00000009" w:usb3="00000000" w:csb0="000001FF" w:csb1="00000000"/>
   </w:font>
   <w:font w:name="Wingdings 3">
     <w:panose1 w:val="05040102010807070707"/>
@@ -4248,26 +4731,27 @@
     <w:charset w:val="00"/>
     <w:family w:val="swiss"/>
     <w:pitch w:val="variable"/>
-    <w:sig w:usb0="E10002FF" w:usb1="4000ACFF" w:usb2="00000009" w:usb3="00000000" w:csb0="0000019F" w:csb1="00000000"/>
+    <w:sig w:usb0="E4002EFF" w:usb1="C000247B" w:usb2="00000009" w:usb3="00000000" w:csb0="000001FF" w:csb1="00000000"/>
   </w:font>
-  <w:font w:name="Cambria">
-    <w:panose1 w:val="02040503050406030204"/>
+  <w:font w:name="Calibri Light">
+    <w:panose1 w:val="020F0302020204030204"/>
     <w:charset w:val="00"/>
-    <w:family w:val="roman"/>
+    <w:family w:val="swiss"/>
     <w:pitch w:val="variable"/>
-    <w:sig w:usb0="E00002FF" w:usb1="400004FF" w:usb2="00000000" w:usb3="00000000" w:csb0="0000019F" w:csb1="00000000"/>
+    <w:sig w:usb0="E4002EFF" w:usb1="C000247B" w:usb2="00000009" w:usb3="00000000" w:csb0="000001FF" w:csb1="00000000"/>
   </w:font>
 </w:fonts>
 </file>
 
 <file path=word/glossary/settings.xml><?xml version="1.0" encoding="utf-8"?>
-<w:settings xmlns:o="urn:schemas-microsoft-com:office:office" xmlns:r="http://schemas.openxmlformats.org/officeDocument/2006/relationships" xmlns:m="http://schemas.openxmlformats.org/officeDocument/2006/math" xmlns:v="urn:schemas-microsoft-com:vml" xmlns:w10="urn:schemas-microsoft-com:office:word" xmlns:w="http://schemas.openxmlformats.org/wordprocessingml/2006/main" xmlns:sl="http://schemas.openxmlformats.org/schemaLibrary/2006/main">
+<w:settings xmlns:mc="http://schemas.openxmlformats.org/markup-compatibility/2006" xmlns:o="urn:schemas-microsoft-com:office:office" xmlns:r="http://schemas.openxmlformats.org/officeDocument/2006/relationships" xmlns:m="http://schemas.openxmlformats.org/officeDocument/2006/math" xmlns:v="urn:schemas-microsoft-com:vml" xmlns:w10="urn:schemas-microsoft-com:office:word" xmlns:w="http://schemas.openxmlformats.org/wordprocessingml/2006/main" xmlns:w14="http://schemas.microsoft.com/office/word/2010/wordml" xmlns:w15="http://schemas.microsoft.com/office/word/2012/wordml" xmlns:w16se="http://schemas.microsoft.com/office/word/2015/wordml/symex" xmlns:sl="http://schemas.openxmlformats.org/schemaLibrary/2006/main" mc:Ignorable="w14 w15 w16se">
   <w:view w:val="normal"/>
   <w:defaultTabStop w:val="708"/>
   <w:hyphenationZone w:val="425"/>
   <w:characterSpacingControl w:val="doNotCompress"/>
   <w:compat>
     <w:useFELayout/>
+    <w:compatSetting w:name="compatibilityMode" w:uri="http://schemas.microsoft.com/office/word" w:val="12"/>
   </w:compat>
   <w:rsids>
     <w:rsidRoot w:val="00295364"/>
@@ -4281,6 +4765,7 @@
     <w:rsid w:val="006607E4"/>
     <w:rsid w:val="00B010F5"/>
     <w:rsid w:val="00CF6E49"/>
+    <w:rsid w:val="00E072D6"/>
     <w:rsid w:val="00E24FED"/>
     <w:rsid w:val="00EA3777"/>
     <w:rsid w:val="00F347D8"/>
@@ -4289,7 +4774,7 @@
     <m:mathFont m:val="Cambria Math"/>
     <m:brkBin m:val="before"/>
     <m:brkBinSub m:val="--"/>
-    <m:smallFrac m:val="off"/>
+    <m:smallFrac m:val="0"/>
     <m:dispDef/>
     <m:lMargin m:val="0"/>
     <m:rMargin m:val="0"/>
@@ -4306,7 +4791,7 @@
 </file>
 
 <file path=word/glossary/styles.xml><?xml version="1.0" encoding="utf-8"?>
-<w:styles xmlns:r="http://schemas.openxmlformats.org/officeDocument/2006/relationships" xmlns:w="http://schemas.openxmlformats.org/wordprocessingml/2006/main">
+<w:styles xmlns:mc="http://schemas.openxmlformats.org/markup-compatibility/2006" xmlns:r="http://schemas.openxmlformats.org/officeDocument/2006/relationships" xmlns:w="http://schemas.openxmlformats.org/wordprocessingml/2006/main" xmlns:w14="http://schemas.microsoft.com/office/word/2010/wordml" xmlns:w15="http://schemas.microsoft.com/office/word/2012/wordml" xmlns:w16se="http://schemas.microsoft.com/office/word/2015/wordml/symex" mc:Ignorable="w14 w15 w16se">
   <w:docDefaults>
     <w:rPrDefault>
       <w:rPr>
@@ -4322,144 +4807,378 @@
       </w:pPr>
     </w:pPrDefault>
   </w:docDefaults>
-  <w:latentStyles w:defLockedState="0" w:defUIPriority="99" w:defSemiHidden="1" w:defUnhideWhenUsed="1" w:defQFormat="0" w:count="267">
-    <w:lsdException w:name="Normal" w:semiHidden="0" w:uiPriority="0" w:unhideWhenUsed="0" w:qFormat="1"/>
-    <w:lsdException w:name="heading 1" w:semiHidden="0" w:uiPriority="9" w:unhideWhenUsed="0" w:qFormat="1"/>
-    <w:lsdException w:name="heading 2" w:uiPriority="9" w:qFormat="1"/>
-    <w:lsdException w:name="heading 3" w:uiPriority="9" w:qFormat="1"/>
-    <w:lsdException w:name="heading 4" w:uiPriority="9" w:qFormat="1"/>
-    <w:lsdException w:name="heading 5" w:uiPriority="9" w:qFormat="1"/>
-    <w:lsdException w:name="heading 6" w:uiPriority="9" w:qFormat="1"/>
-    <w:lsdException w:name="heading 7" w:uiPriority="9" w:qFormat="1"/>
-    <w:lsdException w:name="heading 8" w:uiPriority="9" w:qFormat="1"/>
-    <w:lsdException w:name="heading 9" w:uiPriority="9" w:qFormat="1"/>
-    <w:lsdException w:name="toc 1" w:uiPriority="39"/>
-    <w:lsdException w:name="toc 2" w:uiPriority="39"/>
-    <w:lsdException w:name="toc 3" w:uiPriority="39"/>
-    <w:lsdException w:name="toc 4" w:uiPriority="39"/>
-    <w:lsdException w:name="toc 5" w:uiPriority="39"/>
-    <w:lsdException w:name="toc 6" w:uiPriority="39"/>
-    <w:lsdException w:name="toc 7" w:uiPriority="39"/>
-    <w:lsdException w:name="toc 8" w:uiPriority="39"/>
-    <w:lsdException w:name="toc 9" w:uiPriority="39"/>
-    <w:lsdException w:name="caption" w:uiPriority="35" w:qFormat="1"/>
-    <w:lsdException w:name="Title" w:semiHidden="0" w:uiPriority="10" w:unhideWhenUsed="0" w:qFormat="1"/>
-    <w:lsdException w:name="Default Paragraph Font" w:uiPriority="1"/>
-    <w:lsdException w:name="Subtitle" w:semiHidden="0" w:uiPriority="11" w:unhideWhenUsed="0" w:qFormat="1"/>
-    <w:lsdException w:name="Strong" w:semiHidden="0" w:uiPriority="22" w:unhideWhenUsed="0" w:qFormat="1"/>
-    <w:lsdException w:name="Emphasis" w:semiHidden="0" w:uiPriority="20" w:unhideWhenUsed="0" w:qFormat="1"/>
-    <w:lsdException w:name="Table Grid" w:semiHidden="0" w:uiPriority="59" w:unhideWhenUsed="0"/>
-    <w:lsdException w:name="Placeholder Text" w:unhideWhenUsed="0"/>
-    <w:lsdException w:name="No Spacing" w:semiHidden="0" w:uiPriority="1" w:unhideWhenUsed="0" w:qFormat="1"/>
-    <w:lsdException w:name="Light Shading" w:semiHidden="0" w:uiPriority="60" w:unhideWhenUsed="0"/>
-    <w:lsdException w:name="Light List" w:semiHidden="0" w:uiPriority="61" w:unhideWhenUsed="0"/>
-    <w:lsdException w:name="Light Grid" w:semiHidden="0" w:uiPriority="62" w:unhideWhenUsed="0"/>
-    <w:lsdException w:name="Medium Shading 1" w:semiHidden="0" w:uiPriority="63" w:unhideWhenUsed="0"/>
-    <w:lsdException w:name="Medium Shading 2" w:semiHidden="0" w:uiPriority="64" w:unhideWhenUsed="0"/>
-    <w:lsdException w:name="Medium List 1" w:semiHidden="0" w:uiPriority="65" w:unhideWhenUsed="0"/>
-    <w:lsdException w:name="Medium List 2" w:semiHidden="0" w:uiPriority="66" w:unhideWhenUsed="0"/>
-    <w:lsdException w:name="Medium Grid 1" w:semiHidden="0" w:uiPriority="67" w:unhideWhenUsed="0"/>
-    <w:lsdException w:name="Medium Grid 2" w:semiHidden="0" w:uiPriority="68" w:unhideWhenUsed="0"/>
-    <w:lsdException w:name="Medium Grid 3" w:semiHidden="0" w:uiPriority="69" w:unhideWhenUsed="0"/>
-    <w:lsdException w:name="Dark List" w:semiHidden="0" w:uiPriority="70" w:unhideWhenUsed="0"/>
-    <w:lsdException w:name="Colorful Shading" w:semiHidden="0" w:uiPriority="71" w:unhideWhenUsed="0"/>
-    <w:lsdException w:name="Colorful List" w:semiHidden="0" w:uiPriority="72" w:unhideWhenUsed="0"/>
-    <w:lsdException w:name="Colorful Grid" w:semiHidden="0" w:uiPriority="73" w:unhideWhenUsed="0"/>
-    <w:lsdException w:name="Light Shading Accent 1" w:semiHidden="0" w:uiPriority="60" w:unhideWhenUsed="0"/>
-    <w:lsdException w:name="Light List Accent 1" w:semiHidden="0" w:uiPriority="61" w:unhideWhenUsed="0"/>
-    <w:lsdException w:name="Light Grid Accent 1" w:semiHidden="0" w:uiPriority="62" w:unhideWhenUsed="0"/>
-    <w:lsdException w:name="Medium Shading 1 Accent 1" w:semiHidden="0" w:uiPriority="63" w:unhideWhenUsed="0"/>
-    <w:lsdException w:name="Medium Shading 2 Accent 1" w:semiHidden="0" w:uiPriority="64" w:unhideWhenUsed="0"/>
-    <w:lsdException w:name="Medium List 1 Accent 1" w:semiHidden="0" w:uiPriority="65" w:unhideWhenUsed="0"/>
-    <w:lsdException w:name="Revision" w:unhideWhenUsed="0"/>
-    <w:lsdException w:name="List Paragraph" w:semiHidden="0" w:uiPriority="34" w:unhideWhenUsed="0" w:qFormat="1"/>
-    <w:lsdException w:name="Quote" w:semiHidden="0" w:uiPriority="29" w:unhideWhenUsed="0" w:qFormat="1"/>
-    <w:lsdException w:name="Intense Quote" w:semiHidden="0" w:uiPriority="30" w:unhideWhenUsed="0" w:qFormat="1"/>
-    <w:lsdException w:name="Medium List 2 Accent 1" w:semiHidden="0" w:uiPriority="66" w:unhideWhenUsed="0"/>
-    <w:lsdException w:name="Medium Grid 1 Accent 1" w:semiHidden="0" w:uiPriority="67" w:unhideWhenUsed="0"/>
-    <w:lsdException w:name="Medium Grid 2 Accent 1" w:semiHidden="0" w:uiPriority="68" w:unhideWhenUsed="0"/>
-    <w:lsdException w:name="Medium Grid 3 Accent 1" w:semiHidden="0" w:uiPriority="69" w:unhideWhenUsed="0"/>
-    <w:lsdException w:name="Dark List Accent 1" w:semiHidden="0" w:uiPriority="70" w:unhideWhenUsed="0"/>
-    <w:lsdException w:name="Colorful Shading Accent 1" w:semiHidden="0" w:uiPriority="71" w:unhideWhenUsed="0"/>
-    <w:lsdException w:name="Colorful List Accent 1" w:semiHidden="0" w:uiPriority="72" w:unhideWhenUsed="0"/>
-    <w:lsdException w:name="Colorful Grid Accent 1" w:semiHidden="0" w:uiPriority="73" w:unhideWhenUsed="0"/>
-    <w:lsdException w:name="Light Shading Accent 2" w:semiHidden="0" w:uiPriority="60" w:unhideWhenUsed="0"/>
-    <w:lsdException w:name="Light List Accent 2" w:semiHidden="0" w:uiPriority="61" w:unhideWhenUsed="0"/>
-    <w:lsdException w:name="Light Grid Accent 2" w:semiHidden="0" w:uiPriority="62" w:unhideWhenUsed="0"/>
-    <w:lsdException w:name="Medium Shading 1 Accent 2" w:semiHidden="0" w:uiPriority="63" w:unhideWhenUsed="0"/>
-    <w:lsdException w:name="Medium Shading 2 Accent 2" w:semiHidden="0" w:uiPriority="64" w:unhideWhenUsed="0"/>
-    <w:lsdException w:name="Medium List 1 Accent 2" w:semiHidden="0" w:uiPriority="65" w:unhideWhenUsed="0"/>
-    <w:lsdException w:name="Medium List 2 Accent 2" w:semiHidden="0" w:uiPriority="66" w:unhideWhenUsed="0"/>
-    <w:lsdException w:name="Medium Grid 1 Accent 2" w:semiHidden="0" w:uiPriority="67" w:unhideWhenUsed="0"/>
-    <w:lsdException w:name="Medium Grid 2 Accent 2" w:semiHidden="0" w:uiPriority="68" w:unhideWhenUsed="0"/>
-    <w:lsdException w:name="Medium Grid 3 Accent 2" w:semiHidden="0" w:uiPriority="69" w:unhideWhenUsed="0"/>
-    <w:lsdException w:name="Dark List Accent 2" w:semiHidden="0" w:uiPriority="70" w:unhideWhenUsed="0"/>
-    <w:lsdException w:name="Colorful Shading Accent 2" w:semiHidden="0" w:uiPriority="71" w:unhideWhenUsed="0"/>
-    <w:lsdException w:name="Colorful List Accent 2" w:semiHidden="0" w:uiPriority="72" w:unhideWhenUsed="0"/>
-    <w:lsdException w:name="Colorful Grid Accent 2" w:semiHidden="0" w:uiPriority="73" w:unhideWhenUsed="0"/>
-    <w:lsdException w:name="Light Shading Accent 3" w:semiHidden="0" w:uiPriority="60" w:unhideWhenUsed="0"/>
-    <w:lsdException w:name="Light List Accent 3" w:semiHidden="0" w:uiPriority="61" w:unhideWhenUsed="0"/>
-    <w:lsdException w:name="Light Grid Accent 3" w:semiHidden="0" w:uiPriority="62" w:unhideWhenUsed="0"/>
-    <w:lsdException w:name="Medium Shading 1 Accent 3" w:semiHidden="0" w:uiPriority="63" w:unhideWhenUsed="0"/>
-    <w:lsdException w:name="Medium Shading 2 Accent 3" w:semiHidden="0" w:uiPriority="64" w:unhideWhenUsed="0"/>
-    <w:lsdException w:name="Medium List 1 Accent 3" w:semiHidden="0" w:uiPriority="65" w:unhideWhenUsed="0"/>
-    <w:lsdException w:name="Medium List 2 Accent 3" w:semiHidden="0" w:uiPriority="66" w:unhideWhenUsed="0"/>
-    <w:lsdException w:name="Medium Grid 1 Accent 3" w:semiHidden="0" w:uiPriority="67" w:unhideWhenUsed="0"/>
-    <w:lsdException w:name="Medium Grid 2 Accent 3" w:semiHidden="0" w:uiPriority="68" w:unhideWhenUsed="0"/>
-    <w:lsdException w:name="Medium Grid 3 Accent 3" w:semiHidden="0" w:uiPriority="69" w:unhideWhenUsed="0"/>
-    <w:lsdException w:name="Dark List Accent 3" w:semiHidden="0" w:uiPriority="70" w:unhideWhenUsed="0"/>
-    <w:lsdException w:name="Colorful Shading Accent 3" w:semiHidden="0" w:uiPriority="71" w:unhideWhenUsed="0"/>
-    <w:lsdException w:name="Colorful List Accent 3" w:semiHidden="0" w:uiPriority="72" w:unhideWhenUsed="0"/>
-    <w:lsdException w:name="Colorful Grid Accent 3" w:semiHidden="0" w:uiPriority="73" w:unhideWhenUsed="0"/>
-    <w:lsdException w:name="Light Shading Accent 4" w:semiHidden="0" w:uiPriority="60" w:unhideWhenUsed="0"/>
-    <w:lsdException w:name="Light List Accent 4" w:semiHidden="0" w:uiPriority="61" w:unhideWhenUsed="0"/>
-    <w:lsdException w:name="Light Grid Accent 4" w:semiHidden="0" w:uiPriority="62" w:unhideWhenUsed="0"/>
-    <w:lsdException w:name="Medium Shading 1 Accent 4" w:semiHidden="0" w:uiPriority="63" w:unhideWhenUsed="0"/>
-    <w:lsdException w:name="Medium Shading 2 Accent 4" w:semiHidden="0" w:uiPriority="64" w:unhideWhenUsed="0"/>
-    <w:lsdException w:name="Medium List 1 Accent 4" w:semiHidden="0" w:uiPriority="65" w:unhideWhenUsed="0"/>
-    <w:lsdException w:name="Medium List 2 Accent 4" w:semiHidden="0" w:uiPriority="66" w:unhideWhenUsed="0"/>
-    <w:lsdException w:name="Medium Grid 1 Accent 4" w:semiHidden="0" w:uiPriority="67" w:unhideWhenUsed="0"/>
-    <w:lsdException w:name="Medium Grid 2 Accent 4" w:semiHidden="0" w:uiPriority="68" w:unhideWhenUsed="0"/>
-    <w:lsdException w:name="Medium Grid 3 Accent 4" w:semiHidden="0" w:uiPriority="69" w:unhideWhenUsed="0"/>
-    <w:lsdException w:name="Dark List Accent 4" w:semiHidden="0" w:uiPriority="70" w:unhideWhenUsed="0"/>
-    <w:lsdException w:name="Colorful Shading Accent 4" w:semiHidden="0" w:uiPriority="71" w:unhideWhenUsed="0"/>
-    <w:lsdException w:name="Colorful List Accent 4" w:semiHidden="0" w:uiPriority="72" w:unhideWhenUsed="0"/>
-    <w:lsdException w:name="Colorful Grid Accent 4" w:semiHidden="0" w:uiPriority="73" w:unhideWhenUsed="0"/>
-    <w:lsdException w:name="Light Shading Accent 5" w:semiHidden="0" w:uiPriority="60" w:unhideWhenUsed="0"/>
-    <w:lsdException w:name="Light List Accent 5" w:semiHidden="0" w:uiPriority="61" w:unhideWhenUsed="0"/>
-    <w:lsdException w:name="Light Grid Accent 5" w:semiHidden="0" w:uiPriority="62" w:unhideWhenUsed="0"/>
-    <w:lsdException w:name="Medium Shading 1 Accent 5" w:semiHidden="0" w:uiPriority="63" w:unhideWhenUsed="0"/>
-    <w:lsdException w:name="Medium Shading 2 Accent 5" w:semiHidden="0" w:uiPriority="64" w:unhideWhenUsed="0"/>
-    <w:lsdException w:name="Medium List 1 Accent 5" w:semiHidden="0" w:uiPriority="65" w:unhideWhenUsed="0"/>
-    <w:lsdException w:name="Medium List 2 Accent 5" w:semiHidden="0" w:uiPriority="66" w:unhideWhenUsed="0"/>
-    <w:lsdException w:name="Medium Grid 1 Accent 5" w:semiHidden="0" w:uiPriority="67" w:unhideWhenUsed="0"/>
-    <w:lsdException w:name="Medium Grid 2 Accent 5" w:semiHidden="0" w:uiPriority="68" w:unhideWhenUsed="0"/>
-    <w:lsdException w:name="Medium Grid 3 Accent 5" w:semiHidden="0" w:uiPriority="69" w:unhideWhenUsed="0"/>
-    <w:lsdException w:name="Dark List Accent 5" w:semiHidden="0" w:uiPriority="70" w:unhideWhenUsed="0"/>
-    <w:lsdException w:name="Colorful Shading Accent 5" w:semiHidden="0" w:uiPriority="71" w:unhideWhenUsed="0"/>
-    <w:lsdException w:name="Colorful List Accent 5" w:semiHidden="0" w:uiPriority="72" w:unhideWhenUsed="0"/>
-    <w:lsdException w:name="Colorful Grid Accent 5" w:semiHidden="0" w:uiPriority="73" w:unhideWhenUsed="0"/>
-    <w:lsdException w:name="Light Shading Accent 6" w:semiHidden="0" w:uiPriority="60" w:unhideWhenUsed="0"/>
-    <w:lsdException w:name="Light List Accent 6" w:semiHidden="0" w:uiPriority="61" w:unhideWhenUsed="0"/>
-    <w:lsdException w:name="Light Grid Accent 6" w:semiHidden="0" w:uiPriority="62" w:unhideWhenUsed="0"/>
-    <w:lsdException w:name="Medium Shading 1 Accent 6" w:semiHidden="0" w:uiPriority="63" w:unhideWhenUsed="0"/>
-    <w:lsdException w:name="Medium Shading 2 Accent 6" w:semiHidden="0" w:uiPriority="64" w:unhideWhenUsed="0"/>
-    <w:lsdException w:name="Medium List 1 Accent 6" w:semiHidden="0" w:uiPriority="65" w:unhideWhenUsed="0"/>
-    <w:lsdException w:name="Medium List 2 Accent 6" w:semiHidden="0" w:uiPriority="66" w:unhideWhenUsed="0"/>
-    <w:lsdException w:name="Medium Grid 1 Accent 6" w:semiHidden="0" w:uiPriority="67" w:unhideWhenUsed="0"/>
-    <w:lsdException w:name="Medium Grid 2 Accent 6" w:semiHidden="0" w:uiPriority="68" w:unhideWhenUsed="0"/>
-    <w:lsdException w:name="Medium Grid 3 Accent 6" w:semiHidden="0" w:uiPriority="69" w:unhideWhenUsed="0"/>
-    <w:lsdException w:name="Dark List Accent 6" w:semiHidden="0" w:uiPriority="70" w:unhideWhenUsed="0"/>
-    <w:lsdException w:name="Colorful Shading Accent 6" w:semiHidden="0" w:uiPriority="71" w:unhideWhenUsed="0"/>
-    <w:lsdException w:name="Colorful List Accent 6" w:semiHidden="0" w:uiPriority="72" w:unhideWhenUsed="0"/>
-    <w:lsdException w:name="Colorful Grid Accent 6" w:semiHidden="0" w:uiPriority="73" w:unhideWhenUsed="0"/>
-    <w:lsdException w:name="Subtle Emphasis" w:semiHidden="0" w:uiPriority="19" w:unhideWhenUsed="0" w:qFormat="1"/>
-    <w:lsdException w:name="Intense Emphasis" w:semiHidden="0" w:uiPriority="21" w:unhideWhenUsed="0" w:qFormat="1"/>
-    <w:lsdException w:name="Subtle Reference" w:semiHidden="0" w:uiPriority="31" w:unhideWhenUsed="0" w:qFormat="1"/>
-    <w:lsdException w:name="Intense Reference" w:semiHidden="0" w:uiPriority="32" w:unhideWhenUsed="0" w:qFormat="1"/>
-    <w:lsdException w:name="Book Title" w:semiHidden="0" w:uiPriority="33" w:unhideWhenUsed="0" w:qFormat="1"/>
-    <w:lsdException w:name="Bibliography" w:uiPriority="37"/>
-    <w:lsdException w:name="TOC Heading" w:uiPriority="39" w:qFormat="1"/>
+  <w:latentStyles w:defLockedState="0" w:defUIPriority="99" w:defSemiHidden="0" w:defUnhideWhenUsed="0" w:defQFormat="0" w:count="371">
+    <w:lsdException w:name="Normal" w:uiPriority="0" w:qFormat="1"/>
+    <w:lsdException w:name="heading 1" w:uiPriority="9" w:qFormat="1"/>
+    <w:lsdException w:name="heading 2" w:semiHidden="1" w:uiPriority="9" w:unhideWhenUsed="1" w:qFormat="1"/>
+    <w:lsdException w:name="heading 3" w:semiHidden="1" w:uiPriority="9" w:unhideWhenUsed="1" w:qFormat="1"/>
+    <w:lsdException w:name="heading 4" w:semiHidden="1" w:uiPriority="9" w:unhideWhenUsed="1" w:qFormat="1"/>
+    <w:lsdException w:name="heading 5" w:semiHidden="1" w:uiPriority="9" w:unhideWhenUsed="1" w:qFormat="1"/>
+    <w:lsdException w:name="heading 6" w:semiHidden="1" w:uiPriority="9" w:unhideWhenUsed="1" w:qFormat="1"/>
+    <w:lsdException w:name="heading 7" w:semiHidden="1" w:uiPriority="9" w:unhideWhenUsed="1" w:qFormat="1"/>
+    <w:lsdException w:name="heading 8" w:semiHidden="1" w:uiPriority="9" w:unhideWhenUsed="1" w:qFormat="1"/>
+    <w:lsdException w:name="heading 9" w:semiHidden="1" w:uiPriority="9" w:unhideWhenUsed="1" w:qFormat="1"/>
+    <w:lsdException w:name="index 1" w:semiHidden="1" w:unhideWhenUsed="1"/>
+    <w:lsdException w:name="index 2" w:semiHidden="1" w:unhideWhenUsed="1"/>
+    <w:lsdException w:name="index 3" w:semiHidden="1" w:unhideWhenUsed="1"/>
+    <w:lsdException w:name="index 4" w:semiHidden="1" w:unhideWhenUsed="1"/>
+    <w:lsdException w:name="index 5" w:semiHidden="1" w:unhideWhenUsed="1"/>
+    <w:lsdException w:name="index 6" w:semiHidden="1" w:unhideWhenUsed="1"/>
+    <w:lsdException w:name="index 7" w:semiHidden="1" w:unhideWhenUsed="1"/>
+    <w:lsdException w:name="index 8" w:semiHidden="1" w:unhideWhenUsed="1"/>
+    <w:lsdException w:name="index 9" w:semiHidden="1" w:unhideWhenUsed="1"/>
+    <w:lsdException w:name="toc 1" w:semiHidden="1" w:uiPriority="39" w:unhideWhenUsed="1"/>
+    <w:lsdException w:name="toc 2" w:semiHidden="1" w:uiPriority="39" w:unhideWhenUsed="1"/>
+    <w:lsdException w:name="toc 3" w:semiHidden="1" w:uiPriority="39" w:unhideWhenUsed="1"/>
+    <w:lsdException w:name="toc 4" w:semiHidden="1" w:uiPriority="39" w:unhideWhenUsed="1"/>
+    <w:lsdException w:name="toc 5" w:semiHidden="1" w:uiPriority="39" w:unhideWhenUsed="1"/>
+    <w:lsdException w:name="toc 6" w:semiHidden="1" w:uiPriority="39" w:unhideWhenUsed="1"/>
+    <w:lsdException w:name="toc 7" w:semiHidden="1" w:uiPriority="39" w:unhideWhenUsed="1"/>
+    <w:lsdException w:name="toc 8" w:semiHidden="1" w:uiPriority="39" w:unhideWhenUsed="1"/>
+    <w:lsdException w:name="toc 9" w:semiHidden="1" w:uiPriority="39" w:unhideWhenUsed="1"/>
+    <w:lsdException w:name="Normal Indent" w:semiHidden="1" w:unhideWhenUsed="1"/>
+    <w:lsdException w:name="footnote text" w:semiHidden="1" w:unhideWhenUsed="1"/>
+    <w:lsdException w:name="annotation text" w:semiHidden="1" w:unhideWhenUsed="1"/>
+    <w:lsdException w:name="header" w:semiHidden="1" w:unhideWhenUsed="1"/>
+    <w:lsdException w:name="footer" w:semiHidden="1" w:unhideWhenUsed="1"/>
+    <w:lsdException w:name="index heading" w:semiHidden="1" w:unhideWhenUsed="1"/>
+    <w:lsdException w:name="caption" w:semiHidden="1" w:uiPriority="35" w:unhideWhenUsed="1" w:qFormat="1"/>
+    <w:lsdException w:name="table of figures" w:semiHidden="1" w:unhideWhenUsed="1"/>
+    <w:lsdException w:name="envelope address" w:semiHidden="1" w:unhideWhenUsed="1"/>
+    <w:lsdException w:name="envelope return" w:semiHidden="1" w:unhideWhenUsed="1"/>
+    <w:lsdException w:name="footnote reference" w:semiHidden="1" w:unhideWhenUsed="1"/>
+    <w:lsdException w:name="annotation reference" w:semiHidden="1" w:unhideWhenUsed="1"/>
+    <w:lsdException w:name="line number" w:semiHidden="1" w:unhideWhenUsed="1"/>
+    <w:lsdException w:name="page number" w:semiHidden="1" w:unhideWhenUsed="1"/>
+    <w:lsdException w:name="endnote reference" w:semiHidden="1" w:unhideWhenUsed="1"/>
+    <w:lsdException w:name="endnote text" w:semiHidden="1" w:unhideWhenUsed="1"/>
+    <w:lsdException w:name="table of authorities" w:semiHidden="1" w:unhideWhenUsed="1"/>
+    <w:lsdException w:name="macro" w:semiHidden="1" w:unhideWhenUsed="1"/>
+    <w:lsdException w:name="toa heading" w:semiHidden="1" w:unhideWhenUsed="1"/>
+    <w:lsdException w:name="List" w:semiHidden="1" w:unhideWhenUsed="1"/>
+    <w:lsdException w:name="List Bullet" w:semiHidden="1" w:unhideWhenUsed="1"/>
+    <w:lsdException w:name="List Number" w:semiHidden="1" w:unhideWhenUsed="1"/>
+    <w:lsdException w:name="List 2" w:semiHidden="1" w:unhideWhenUsed="1"/>
+    <w:lsdException w:name="List 3" w:semiHidden="1" w:unhideWhenUsed="1"/>
+    <w:lsdException w:name="List 4" w:semiHidden="1" w:unhideWhenUsed="1"/>
+    <w:lsdException w:name="List 5" w:semiHidden="1" w:unhideWhenUsed="1"/>
+    <w:lsdException w:name="List Bullet 2" w:semiHidden="1" w:unhideWhenUsed="1"/>
+    <w:lsdException w:name="List Bullet 3" w:semiHidden="1" w:unhideWhenUsed="1"/>
+    <w:lsdException w:name="List Bullet 4" w:semiHidden="1" w:unhideWhenUsed="1"/>
+    <w:lsdException w:name="List Bullet 5" w:semiHidden="1" w:unhideWhenUsed="1"/>
+    <w:lsdException w:name="List Number 2" w:semiHidden="1" w:unhideWhenUsed="1"/>
+    <w:lsdException w:name="List Number 3" w:semiHidden="1" w:unhideWhenUsed="1"/>
+    <w:lsdException w:name="List Number 4" w:semiHidden="1" w:unhideWhenUsed="1"/>
+    <w:lsdException w:name="List Number 5" w:semiHidden="1" w:unhideWhenUsed="1"/>
+    <w:lsdException w:name="Title" w:uiPriority="10" w:qFormat="1"/>
+    <w:lsdException w:name="Closing" w:semiHidden="1" w:unhideWhenUsed="1"/>
+    <w:lsdException w:name="Signature" w:semiHidden="1" w:unhideWhenUsed="1"/>
+    <w:lsdException w:name="Default Paragraph Font" w:semiHidden="1" w:uiPriority="1" w:unhideWhenUsed="1"/>
+    <w:lsdException w:name="Body Text" w:semiHidden="1" w:unhideWhenUsed="1"/>
+    <w:lsdException w:name="Body Text Indent" w:semiHidden="1" w:unhideWhenUsed="1"/>
+    <w:lsdException w:name="List Continue" w:semiHidden="1" w:unhideWhenUsed="1"/>
+    <w:lsdException w:name="List Continue 2" w:semiHidden="1" w:unhideWhenUsed="1"/>
+    <w:lsdException w:name="List Continue 3" w:semiHidden="1" w:unhideWhenUsed="1"/>
+    <w:lsdException w:name="List Continue 4" w:semiHidden="1" w:unhideWhenUsed="1"/>
+    <w:lsdException w:name="List Continue 5" w:semiHidden="1" w:unhideWhenUsed="1"/>
+    <w:lsdException w:name="Message Header" w:semiHidden="1" w:unhideWhenUsed="1"/>
+    <w:lsdException w:name="Subtitle" w:uiPriority="11" w:qFormat="1"/>
+    <w:lsdException w:name="Salutation" w:semiHidden="1" w:unhideWhenUsed="1"/>
+    <w:lsdException w:name="Date" w:semiHidden="1" w:unhideWhenUsed="1"/>
+    <w:lsdException w:name="Body Text First Indent" w:semiHidden="1" w:unhideWhenUsed="1"/>
+    <w:lsdException w:name="Body Text First Indent 2" w:semiHidden="1" w:unhideWhenUsed="1"/>
+    <w:lsdException w:name="Note Heading" w:semiHidden="1" w:unhideWhenUsed="1"/>
+    <w:lsdException w:name="Body Text 2" w:semiHidden="1" w:unhideWhenUsed="1"/>
+    <w:lsdException w:name="Body Text 3" w:semiHidden="1" w:unhideWhenUsed="1"/>
+    <w:lsdException w:name="Body Text Indent 2" w:semiHidden="1" w:unhideWhenUsed="1"/>
+    <w:lsdException w:name="Body Text Indent 3" w:semiHidden="1" w:unhideWhenUsed="1"/>
+    <w:lsdException w:name="Block Text" w:semiHidden="1" w:unhideWhenUsed="1"/>
+    <w:lsdException w:name="Hyperlink" w:semiHidden="1" w:unhideWhenUsed="1"/>
+    <w:lsdException w:name="FollowedHyperlink" w:semiHidden="1" w:unhideWhenUsed="1"/>
+    <w:lsdException w:name="Strong" w:uiPriority="22" w:qFormat="1"/>
+    <w:lsdException w:name="Emphasis" w:uiPriority="20" w:qFormat="1"/>
+    <w:lsdException w:name="Document Map" w:semiHidden="1" w:unhideWhenUsed="1"/>
+    <w:lsdException w:name="Plain Text" w:semiHidden="1" w:unhideWhenUsed="1"/>
+    <w:lsdException w:name="E-mail Signature" w:semiHidden="1" w:unhideWhenUsed="1"/>
+    <w:lsdException w:name="HTML Top of Form" w:semiHidden="1" w:unhideWhenUsed="1"/>
+    <w:lsdException w:name="HTML Bottom of Form" w:semiHidden="1" w:unhideWhenUsed="1"/>
+    <w:lsdException w:name="Normal (Web)" w:semiHidden="1" w:unhideWhenUsed="1"/>
+    <w:lsdException w:name="HTML Acronym" w:semiHidden="1" w:unhideWhenUsed="1"/>
+    <w:lsdException w:name="HTML Address" w:semiHidden="1" w:unhideWhenUsed="1"/>
+    <w:lsdException w:name="HTML Cite" w:semiHidden="1" w:unhideWhenUsed="1"/>
+    <w:lsdException w:name="HTML Code" w:semiHidden="1" w:unhideWhenUsed="1"/>
+    <w:lsdException w:name="HTML Definition" w:semiHidden="1" w:unhideWhenUsed="1"/>
+    <w:lsdException w:name="HTML Keyboard" w:semiHidden="1" w:unhideWhenUsed="1"/>
+    <w:lsdException w:name="HTML Preformatted" w:semiHidden="1" w:unhideWhenUsed="1"/>
+    <w:lsdException w:name="HTML Sample" w:semiHidden="1" w:unhideWhenUsed="1"/>
+    <w:lsdException w:name="HTML Typewriter" w:semiHidden="1" w:unhideWhenUsed="1"/>
+    <w:lsdException w:name="HTML Variable" w:semiHidden="1" w:unhideWhenUsed="1"/>
+    <w:lsdException w:name="Normal Table" w:semiHidden="1" w:unhideWhenUsed="1"/>
+    <w:lsdException w:name="annotation subject" w:semiHidden="1" w:unhideWhenUsed="1"/>
+    <w:lsdException w:name="No List" w:semiHidden="1" w:unhideWhenUsed="1"/>
+    <w:lsdException w:name="Outline List 1" w:semiHidden="1" w:unhideWhenUsed="1"/>
+    <w:lsdException w:name="Outline List 2" w:semiHidden="1" w:unhideWhenUsed="1"/>
+    <w:lsdException w:name="Outline List 3" w:semiHidden="1" w:unhideWhenUsed="1"/>
+    <w:lsdException w:name="Table Simple 1" w:semiHidden="1" w:unhideWhenUsed="1"/>
+    <w:lsdException w:name="Table Simple 2" w:semiHidden="1" w:unhideWhenUsed="1"/>
+    <w:lsdException w:name="Table Simple 3" w:semiHidden="1" w:unhideWhenUsed="1"/>
+    <w:lsdException w:name="Table Classic 1" w:semiHidden="1" w:unhideWhenUsed="1"/>
+    <w:lsdException w:name="Table Classic 2" w:semiHidden="1" w:unhideWhenUsed="1"/>
+    <w:lsdException w:name="Table Classic 3" w:semiHidden="1" w:unhideWhenUsed="1"/>
+    <w:lsdException w:name="Table Classic 4" w:semiHidden="1" w:unhideWhenUsed="1"/>
+    <w:lsdException w:name="Table Colorful 1" w:semiHidden="1" w:unhideWhenUsed="1"/>
+    <w:lsdException w:name="Table Colorful 2" w:semiHidden="1" w:unhideWhenUsed="1"/>
+    <w:lsdException w:name="Table Colorful 3" w:semiHidden="1" w:unhideWhenUsed="1"/>
+    <w:lsdException w:name="Table Columns 1" w:semiHidden="1" w:unhideWhenUsed="1"/>
+    <w:lsdException w:name="Table Columns 2" w:semiHidden="1" w:unhideWhenUsed="1"/>
+    <w:lsdException w:name="Table Columns 3" w:semiHidden="1" w:unhideWhenUsed="1"/>
+    <w:lsdException w:name="Table Columns 4" w:semiHidden="1" w:unhideWhenUsed="1"/>
+    <w:lsdException w:name="Table Columns 5" w:semiHidden="1" w:unhideWhenUsed="1"/>
+    <w:lsdException w:name="Table Grid 1" w:semiHidden="1" w:unhideWhenUsed="1"/>
+    <w:lsdException w:name="Table Grid 2" w:semiHidden="1" w:unhideWhenUsed="1"/>
+    <w:lsdException w:name="Table Grid 3" w:semiHidden="1" w:unhideWhenUsed="1"/>
+    <w:lsdException w:name="Table Grid 4" w:semiHidden="1" w:unhideWhenUsed="1"/>
+    <w:lsdException w:name="Table Grid 5" w:semiHidden="1" w:unhideWhenUsed="1"/>
+    <w:lsdException w:name="Table Grid 6" w:semiHidden="1" w:unhideWhenUsed="1"/>
+    <w:lsdException w:name="Table Grid 7" w:semiHidden="1" w:unhideWhenUsed="1"/>
+    <w:lsdException w:name="Table Grid 8" w:semiHidden="1" w:unhideWhenUsed="1"/>
+    <w:lsdException w:name="Table List 1" w:semiHidden="1" w:unhideWhenUsed="1"/>
+    <w:lsdException w:name="Table List 2" w:semiHidden="1" w:unhideWhenUsed="1"/>
+    <w:lsdException w:name="Table List 3" w:semiHidden="1" w:unhideWhenUsed="1"/>
+    <w:lsdException w:name="Table List 4" w:semiHidden="1" w:unhideWhenUsed="1"/>
+    <w:lsdException w:name="Table List 5" w:semiHidden="1" w:unhideWhenUsed="1"/>
+    <w:lsdException w:name="Table List 6" w:semiHidden="1" w:unhideWhenUsed="1"/>
+    <w:lsdException w:name="Table List 7" w:semiHidden="1" w:unhideWhenUsed="1"/>
+    <w:lsdException w:name="Table List 8" w:semiHidden="1" w:unhideWhenUsed="1"/>
+    <w:lsdException w:name="Table 3D effects 1" w:semiHidden="1" w:unhideWhenUsed="1"/>
+    <w:lsdException w:name="Table 3D effects 2" w:semiHidden="1" w:unhideWhenUsed="1"/>
+    <w:lsdException w:name="Table 3D effects 3" w:semiHidden="1" w:unhideWhenUsed="1"/>
+    <w:lsdException w:name="Table Contemporary" w:semiHidden="1" w:unhideWhenUsed="1"/>
+    <w:lsdException w:name="Table Elegant" w:semiHidden="1" w:unhideWhenUsed="1"/>
+    <w:lsdException w:name="Table Professional" w:semiHidden="1" w:unhideWhenUsed="1"/>
+    <w:lsdException w:name="Table Subtle 1" w:semiHidden="1" w:unhideWhenUsed="1"/>
+    <w:lsdException w:name="Table Subtle 2" w:semiHidden="1" w:unhideWhenUsed="1"/>
+    <w:lsdException w:name="Table Web 1" w:semiHidden="1" w:unhideWhenUsed="1"/>
+    <w:lsdException w:name="Table Web 2" w:semiHidden="1" w:unhideWhenUsed="1"/>
+    <w:lsdException w:name="Table Web 3" w:semiHidden="1" w:unhideWhenUsed="1"/>
+    <w:lsdException w:name="Balloon Text" w:semiHidden="1" w:unhideWhenUsed="1"/>
+    <w:lsdException w:name="Table Grid" w:uiPriority="59"/>
+    <w:lsdException w:name="Table Theme" w:semiHidden="1" w:unhideWhenUsed="1"/>
+    <w:lsdException w:name="Placeholder Text" w:semiHidden="1"/>
+    <w:lsdException w:name="No Spacing" w:uiPriority="1" w:qFormat="1"/>
+    <w:lsdException w:name="Light Shading" w:uiPriority="60"/>
+    <w:lsdException w:name="Light List" w:uiPriority="61"/>
+    <w:lsdException w:name="Light Grid" w:uiPriority="62"/>
+    <w:lsdException w:name="Medium Shading 1" w:uiPriority="63"/>
+    <w:lsdException w:name="Medium Shading 2" w:uiPriority="64"/>
+    <w:lsdException w:name="Medium List 1" w:uiPriority="65"/>
+    <w:lsdException w:name="Medium List 2" w:uiPriority="66"/>
+    <w:lsdException w:name="Medium Grid 1" w:uiPriority="67"/>
+    <w:lsdException w:name="Medium Grid 2" w:uiPriority="68"/>
+    <w:lsdException w:name="Medium Grid 3" w:uiPriority="69"/>
+    <w:lsdException w:name="Dark List" w:uiPriority="70"/>
+    <w:lsdException w:name="Colorful Shading" w:uiPriority="71"/>
+    <w:lsdException w:name="Colorful List" w:uiPriority="72"/>
+    <w:lsdException w:name="Colorful Grid" w:uiPriority="73"/>
+    <w:lsdException w:name="Light Shading Accent 1" w:uiPriority="60"/>
+    <w:lsdException w:name="Light List Accent 1" w:uiPriority="61"/>
+    <w:lsdException w:name="Light Grid Accent 1" w:uiPriority="62"/>
+    <w:lsdException w:name="Medium Shading 1 Accent 1" w:uiPriority="63"/>
+    <w:lsdException w:name="Medium Shading 2 Accent 1" w:uiPriority="64"/>
+    <w:lsdException w:name="Medium List 1 Accent 1" w:uiPriority="65"/>
+    <w:lsdException w:name="Revision" w:semiHidden="1"/>
+    <w:lsdException w:name="List Paragraph" w:uiPriority="34" w:qFormat="1"/>
+    <w:lsdException w:name="Quote" w:uiPriority="29" w:qFormat="1"/>
+    <w:lsdException w:name="Intense Quote" w:uiPriority="30" w:qFormat="1"/>
+    <w:lsdException w:name="Medium List 2 Accent 1" w:uiPriority="66"/>
+    <w:lsdException w:name="Medium Grid 1 Accent 1" w:uiPriority="67"/>
+    <w:lsdException w:name="Medium Grid 2 Accent 1" w:uiPriority="68"/>
+    <w:lsdException w:name="Medium Grid 3 Accent 1" w:uiPriority="69"/>
+    <w:lsdException w:name="Dark List Accent 1" w:uiPriority="70"/>
+    <w:lsdException w:name="Colorful Shading Accent 1" w:uiPriority="71"/>
+    <w:lsdException w:name="Colorful List Accent 1" w:uiPriority="72"/>
+    <w:lsdException w:name="Colorful Grid Accent 1" w:uiPriority="73"/>
+    <w:lsdException w:name="Light Shading Accent 2" w:uiPriority="60"/>
+    <w:lsdException w:name="Light List Accent 2" w:uiPriority="61"/>
+    <w:lsdException w:name="Light Grid Accent 2" w:uiPriority="62"/>
+    <w:lsdException w:name="Medium Shading 1 Accent 2" w:uiPriority="63"/>
+    <w:lsdException w:name="Medium Shading 2 Accent 2" w:uiPriority="64"/>
+    <w:lsdException w:name="Medium List 1 Accent 2" w:uiPriority="65"/>
+    <w:lsdException w:name="Medium List 2 Accent 2" w:uiPriority="66"/>
+    <w:lsdException w:name="Medium Grid 1 Accent 2" w:uiPriority="67"/>
+    <w:lsdException w:name="Medium Grid 2 Accent 2" w:uiPriority="68"/>
+    <w:lsdException w:name="Medium Grid 3 Accent 2" w:uiPriority="69"/>
+    <w:lsdException w:name="Dark List Accent 2" w:uiPriority="70"/>
+    <w:lsdException w:name="Colorful Shading Accent 2" w:uiPriority="71"/>
+    <w:lsdException w:name="Colorful List Accent 2" w:uiPriority="72"/>
+    <w:lsdException w:name="Colorful Grid Accent 2" w:uiPriority="73"/>
+    <w:lsdException w:name="Light Shading Accent 3" w:uiPriority="60"/>
+    <w:lsdException w:name="Light List Accent 3" w:uiPriority="61"/>
+    <w:lsdException w:name="Light Grid Accent 3" w:uiPriority="62"/>
+    <w:lsdException w:name="Medium Shading 1 Accent 3" w:uiPriority="63"/>
+    <w:lsdException w:name="Medium Shading 2 Accent 3" w:uiPriority="64"/>
+    <w:lsdException w:name="Medium List 1 Accent 3" w:uiPriority="65"/>
+    <w:lsdException w:name="Medium List 2 Accent 3" w:uiPriority="66"/>
+    <w:lsdException w:name="Medium Grid 1 Accent 3" w:uiPriority="67"/>
+    <w:lsdException w:name="Medium Grid 2 Accent 3" w:uiPriority="68"/>
+    <w:lsdException w:name="Medium Grid 3 Accent 3" w:uiPriority="69"/>
+    <w:lsdException w:name="Dark List Accent 3" w:uiPriority="70"/>
+    <w:lsdException w:name="Colorful Shading Accent 3" w:uiPriority="71"/>
+    <w:lsdException w:name="Colorful List Accent 3" w:uiPriority="72"/>
+    <w:lsdException w:name="Colorful Grid Accent 3" w:uiPriority="73"/>
+    <w:lsdException w:name="Light Shading Accent 4" w:uiPriority="60"/>
+    <w:lsdException w:name="Light List Accent 4" w:uiPriority="61"/>
+    <w:lsdException w:name="Light Grid Accent 4" w:uiPriority="62"/>
+    <w:lsdException w:name="Medium Shading 1 Accent 4" w:uiPriority="63"/>
+    <w:lsdException w:name="Medium Shading 2 Accent 4" w:uiPriority="64"/>
+    <w:lsdException w:name="Medium List 1 Accent 4" w:uiPriority="65"/>
+    <w:lsdException w:name="Medium List 2 Accent 4" w:uiPriority="66"/>
+    <w:lsdException w:name="Medium Grid 1 Accent 4" w:uiPriority="67"/>
+    <w:lsdException w:name="Medium Grid 2 Accent 4" w:uiPriority="68"/>
+    <w:lsdException w:name="Medium Grid 3 Accent 4" w:uiPriority="69"/>
+    <w:lsdException w:name="Dark List Accent 4" w:uiPriority="70"/>
+    <w:lsdException w:name="Colorful Shading Accent 4" w:uiPriority="71"/>
+    <w:lsdException w:name="Colorful List Accent 4" w:uiPriority="72"/>
+    <w:lsdException w:name="Colorful Grid Accent 4" w:uiPriority="73"/>
+    <w:lsdException w:name="Light Shading Accent 5" w:uiPriority="60"/>
+    <w:lsdException w:name="Light List Accent 5" w:uiPriority="61"/>
+    <w:lsdException w:name="Light Grid Accent 5" w:uiPriority="62"/>
+    <w:lsdException w:name="Medium Shading 1 Accent 5" w:uiPriority="63"/>
+    <w:lsdException w:name="Medium Shading 2 Accent 5" w:uiPriority="64"/>
+    <w:lsdException w:name="Medium List 1 Accent 5" w:uiPriority="65"/>
+    <w:lsdException w:name="Medium List 2 Accent 5" w:uiPriority="66"/>
+    <w:lsdException w:name="Medium Grid 1 Accent 5" w:uiPriority="67"/>
+    <w:lsdException w:name="Medium Grid 2 Accent 5" w:uiPriority="68"/>
+    <w:lsdException w:name="Medium Grid 3 Accent 5" w:uiPriority="69"/>
+    <w:lsdException w:name="Dark List Accent 5" w:uiPriority="70"/>
+    <w:lsdException w:name="Colorful Shading Accent 5" w:uiPriority="71"/>
+    <w:lsdException w:name="Colorful List Accent 5" w:uiPriority="72"/>
+    <w:lsdException w:name="Colorful Grid Accent 5" w:uiPriority="73"/>
+    <w:lsdException w:name="Light Shading Accent 6" w:uiPriority="60"/>
+    <w:lsdException w:name="Light List Accent 6" w:uiPriority="61"/>
+    <w:lsdException w:name="Light Grid Accent 6" w:uiPriority="62"/>
+    <w:lsdException w:name="Medium Shading 1 Accent 6" w:uiPriority="63"/>
+    <w:lsdException w:name="Medium Shading 2 Accent 6" w:uiPriority="64"/>
+    <w:lsdException w:name="Medium List 1 Accent 6" w:uiPriority="65"/>
+    <w:lsdException w:name="Medium List 2 Accent 6" w:uiPriority="66"/>
+    <w:lsdException w:name="Medium Grid 1 Accent 6" w:uiPriority="67"/>
+    <w:lsdException w:name="Medium Grid 2 Accent 6" w:uiPriority="68"/>
+    <w:lsdException w:name="Medium Grid 3 Accent 6" w:uiPriority="69"/>
+    <w:lsdException w:name="Dark List Accent 6" w:uiPriority="70"/>
+    <w:lsdException w:name="Colorful Shading Accent 6" w:uiPriority="71"/>
+    <w:lsdException w:name="Colorful List Accent 6" w:uiPriority="72"/>
+    <w:lsdException w:name="Colorful Grid Accent 6" w:uiPriority="73"/>
+    <w:lsdException w:name="Subtle Emphasis" w:uiPriority="19" w:qFormat="1"/>
+    <w:lsdException w:name="Intense Emphasis" w:uiPriority="21" w:qFormat="1"/>
+    <w:lsdException w:name="Subtle Reference" w:uiPriority="31" w:qFormat="1"/>
+    <w:lsdException w:name="Intense Reference" w:uiPriority="32" w:qFormat="1"/>
+    <w:lsdException w:name="Book Title" w:uiPriority="33" w:qFormat="1"/>
+    <w:lsdException w:name="Bibliography" w:semiHidden="1" w:uiPriority="37" w:unhideWhenUsed="1"/>
+    <w:lsdException w:name="TOC Heading" w:semiHidden="1" w:uiPriority="39" w:unhideWhenUsed="1" w:qFormat="1"/>
+    <w:lsdException w:name="Plain Table 1" w:uiPriority="41"/>
+    <w:lsdException w:name="Plain Table 2" w:uiPriority="42"/>
+    <w:lsdException w:name="Plain Table 3" w:uiPriority="43"/>
+    <w:lsdException w:name="Plain Table 4" w:uiPriority="44"/>
+    <w:lsdException w:name="Plain Table 5" w:uiPriority="45"/>
+    <w:lsdException w:name="Grid Table Light" w:uiPriority="40"/>
+    <w:lsdException w:name="Grid Table 1 Light" w:uiPriority="46"/>
+    <w:lsdException w:name="Grid Table 2" w:uiPriority="47"/>
+    <w:lsdException w:name="Grid Table 3" w:uiPriority="48"/>
+    <w:lsdException w:name="Grid Table 4" w:uiPriority="49"/>
+    <w:lsdException w:name="Grid Table 5 Dark" w:uiPriority="50"/>
+    <w:lsdException w:name="Grid Table 6 Colorful" w:uiPriority="51"/>
+    <w:lsdException w:name="Grid Table 7 Colorful" w:uiPriority="52"/>
+    <w:lsdException w:name="Grid Table 1 Light Accent 1" w:uiPriority="46"/>
+    <w:lsdException w:name="Grid Table 2 Accent 1" w:uiPriority="47"/>
+    <w:lsdException w:name="Grid Table 3 Accent 1" w:uiPriority="48"/>
+    <w:lsdException w:name="Grid Table 4 Accent 1" w:uiPriority="49"/>
+    <w:lsdException w:name="Grid Table 5 Dark Accent 1" w:uiPriority="50"/>
+    <w:lsdException w:name="Grid Table 6 Colorful Accent 1" w:uiPriority="51"/>
+    <w:lsdException w:name="Grid Table 7 Colorful Accent 1" w:uiPriority="52"/>
+    <w:lsdException w:name="Grid Table 1 Light Accent 2" w:uiPriority="46"/>
+    <w:lsdException w:name="Grid Table 2 Accent 2" w:uiPriority="47"/>
+    <w:lsdException w:name="Grid Table 3 Accent 2" w:uiPriority="48"/>
+    <w:lsdException w:name="Grid Table 4 Accent 2" w:uiPriority="49"/>
+    <w:lsdException w:name="Grid Table 5 Dark Accent 2" w:uiPriority="50"/>
+    <w:lsdException w:name="Grid Table 6 Colorful Accent 2" w:uiPriority="51"/>
+    <w:lsdException w:name="Grid Table 7 Colorful Accent 2" w:uiPriority="52"/>
+    <w:lsdException w:name="Grid Table 1 Light Accent 3" w:uiPriority="46"/>
+    <w:lsdException w:name="Grid Table 2 Accent 3" w:uiPriority="47"/>
+    <w:lsdException w:name="Grid Table 3 Accent 3" w:uiPriority="48"/>
+    <w:lsdException w:name="Grid Table 4 Accent 3" w:uiPriority="49"/>
+    <w:lsdException w:name="Grid Table 5 Dark Accent 3" w:uiPriority="50"/>
+    <w:lsdException w:name="Grid Table 6 Colorful Accent 3" w:uiPriority="51"/>
+    <w:lsdException w:name="Grid Table 7 Colorful Accent 3" w:uiPriority="52"/>
+    <w:lsdException w:name="Grid Table 1 Light Accent 4" w:uiPriority="46"/>
+    <w:lsdException w:name="Grid Table 2 Accent 4" w:uiPriority="47"/>
+    <w:lsdException w:name="Grid Table 3 Accent 4" w:uiPriority="48"/>
+    <w:lsdException w:name="Grid Table 4 Accent 4" w:uiPriority="49"/>
+    <w:lsdException w:name="Grid Table 5 Dark Accent 4" w:uiPriority="50"/>
+    <w:lsdException w:name="Grid Table 6 Colorful Accent 4" w:uiPriority="51"/>
+    <w:lsdException w:name="Grid Table 7 Colorful Accent 4" w:uiPriority="52"/>
+    <w:lsdException w:name="Grid Table 1 Light Accent 5" w:uiPriority="46"/>
+    <w:lsdException w:name="Grid Table 2 Accent 5" w:uiPriority="47"/>
+    <w:lsdException w:name="Grid Table 3 Accent 5" w:uiPriority="48"/>
+    <w:lsdException w:name="Grid Table 4 Accent 5" w:uiPriority="49"/>
+    <w:lsdException w:name="Grid Table 5 Dark Accent 5" w:uiPriority="50"/>
+    <w:lsdException w:name="Grid Table 6 Colorful Accent 5" w:uiPriority="51"/>
+    <w:lsdException w:name="Grid Table 7 Colorful Accent 5" w:uiPriority="52"/>
+    <w:lsdException w:name="Grid Table 1 Light Accent 6" w:uiPriority="46"/>
+    <w:lsdException w:name="Grid Table 2 Accent 6" w:uiPriority="47"/>
+    <w:lsdException w:name="Grid Table 3 Accent 6" w:uiPriority="48"/>
+    <w:lsdException w:name="Grid Table 4 Accent 6" w:uiPriority="49"/>
+    <w:lsdException w:name="Grid Table 5 Dark Accent 6" w:uiPriority="50"/>
+    <w:lsdException w:name="Grid Table 6 Colorful Accent 6" w:uiPriority="51"/>
+    <w:lsdException w:name="Grid Table 7 Colorful Accent 6" w:uiPriority="52"/>
+    <w:lsdException w:name="List Table 1 Light" w:uiPriority="46"/>
+    <w:lsdException w:name="List Table 2" w:uiPriority="47"/>
+    <w:lsdException w:name="List Table 3" w:uiPriority="48"/>
+    <w:lsdException w:name="List Table 4" w:uiPriority="49"/>
+    <w:lsdException w:name="List Table 5 Dark" w:uiPriority="50"/>
+    <w:lsdException w:name="List Table 6 Colorful" w:uiPriority="51"/>
+    <w:lsdException w:name="List Table 7 Colorful" w:uiPriority="52"/>
+    <w:lsdException w:name="List Table 1 Light Accent 1" w:uiPriority="46"/>
+    <w:lsdException w:name="List Table 2 Accent 1" w:uiPriority="47"/>
+    <w:lsdException w:name="List Table 3 Accent 1" w:uiPriority="48"/>
+    <w:lsdException w:name="List Table 4 Accent 1" w:uiPriority="49"/>
+    <w:lsdException w:name="List Table 5 Dark Accent 1" w:uiPriority="50"/>
+    <w:lsdException w:name="List Table 6 Colorful Accent 1" w:uiPriority="51"/>
+    <w:lsdException w:name="List Table 7 Colorful Accent 1" w:uiPriority="52"/>
+    <w:lsdException w:name="List Table 1 Light Accent 2" w:uiPriority="46"/>
+    <w:lsdException w:name="List Table 2 Accent 2" w:uiPriority="47"/>
+    <w:lsdException w:name="List Table 3 Accent 2" w:uiPriority="48"/>
+    <w:lsdException w:name="List Table 4 Accent 2" w:uiPriority="49"/>
+    <w:lsdException w:name="List Table 5 Dark Accent 2" w:uiPriority="50"/>
+    <w:lsdException w:name="List Table 6 Colorful Accent 2" w:uiPriority="51"/>
+    <w:lsdException w:name="List Table 7 Colorful Accent 2" w:uiPriority="52"/>
+    <w:lsdException w:name="List Table 1 Light Accent 3" w:uiPriority="46"/>
+    <w:lsdException w:name="List Table 2 Accent 3" w:uiPriority="47"/>
+    <w:lsdException w:name="List Table 3 Accent 3" w:uiPriority="48"/>
+    <w:lsdException w:name="List Table 4 Accent 3" w:uiPriority="49"/>
+    <w:lsdException w:name="List Table 5 Dark Accent 3" w:uiPriority="50"/>
+    <w:lsdException w:name="List Table 6 Colorful Accent 3" w:uiPriority="51"/>
+    <w:lsdException w:name="List Table 7 Colorful Accent 3" w:uiPriority="52"/>
+    <w:lsdException w:name="List Table 1 Light Accent 4" w:uiPriority="46"/>
+    <w:lsdException w:name="List Table 2 Accent 4" w:uiPriority="47"/>
+    <w:lsdException w:name="List Table 3 Accent 4" w:uiPriority="48"/>
+    <w:lsdException w:name="List Table 4 Accent 4" w:uiPriority="49"/>
+    <w:lsdException w:name="List Table 5 Dark Accent 4" w:uiPriority="50"/>
+    <w:lsdException w:name="List Table 6 Colorful Accent 4" w:uiPriority="51"/>
+    <w:lsdException w:name="List Table 7 Colorful Accent 4" w:uiPriority="52"/>
+    <w:lsdException w:name="List Table 1 Light Accent 5" w:uiPriority="46"/>
+    <w:lsdException w:name="List Table 2 Accent 5" w:uiPriority="47"/>
+    <w:lsdException w:name="List Table 3 Accent 5" w:uiPriority="48"/>
+    <w:lsdException w:name="List Table 4 Accent 5" w:uiPriority="49"/>
+    <w:lsdException w:name="List Table 5 Dark Accent 5" w:uiPriority="50"/>
+    <w:lsdException w:name="List Table 6 Colorful Accent 5" w:uiPriority="51"/>
+    <w:lsdException w:name="List Table 7 Colorful Accent 5" w:uiPriority="52"/>
+    <w:lsdException w:name="List Table 1 Light Accent 6" w:uiPriority="46"/>
+    <w:lsdException w:name="List Table 2 Accent 6" w:uiPriority="47"/>
+    <w:lsdException w:name="List Table 3 Accent 6" w:uiPriority="48"/>
+    <w:lsdException w:name="List Table 4 Accent 6" w:uiPriority="49"/>
+    <w:lsdException w:name="List Table 5 Dark Accent 6" w:uiPriority="50"/>
+    <w:lsdException w:name="List Table 6 Colorful Accent 6" w:uiPriority="51"/>
+    <w:lsdException w:name="List Table 7 Colorful Accent 6" w:uiPriority="52"/>
   </w:latentStyles>
   <w:style w:type="paragraph" w:default="1" w:styleId="Normal">
     <w:name w:val="Normal"/>
@@ -4477,7 +5196,6 @@
     <w:uiPriority w:val="99"/>
     <w:semiHidden/>
     <w:unhideWhenUsed/>
-    <w:qFormat/>
     <w:tblPr>
       <w:tblInd w:w="0" w:type="dxa"/>
       <w:tblCellMar>
@@ -4563,7 +5281,7 @@
       <w:rFonts w:asciiTheme="majorHAnsi" w:eastAsiaTheme="majorEastAsia" w:hAnsiTheme="majorHAnsi" w:cstheme="majorBidi"/>
       <w:b/>
       <w:bCs/>
-      <w:color w:val="4F81BD" w:themeColor="accent1"/>
+      <w:color w:val="5B9BD5" w:themeColor="accent1"/>
       <w:sz w:val="18"/>
       <w:szCs w:val="18"/>
       <w:lang w:eastAsia="en-US"/>
@@ -4579,7 +5297,7 @@
       <w:rFonts w:asciiTheme="majorHAnsi" w:eastAsiaTheme="majorEastAsia" w:hAnsiTheme="majorHAnsi" w:cstheme="majorBidi"/>
       <w:b/>
       <w:bCs/>
-      <w:color w:val="4F81BD" w:themeColor="accent1"/>
+      <w:color w:val="5B9BD5" w:themeColor="accent1"/>
       <w:sz w:val="18"/>
       <w:szCs w:val="18"/>
       <w:lang w:eastAsia="en-US"/>
@@ -4745,7 +5463,7 @@
 </file>
 
 <file path=word/glossary/webSettings.xml><?xml version="1.0" encoding="utf-8"?>
-<w:webSettings xmlns:r="http://schemas.openxmlformats.org/officeDocument/2006/relationships" xmlns:w="http://schemas.openxmlformats.org/wordprocessingml/2006/main">
+<w:webSettings xmlns:mc="http://schemas.openxmlformats.org/markup-compatibility/2006" xmlns:r="http://schemas.openxmlformats.org/officeDocument/2006/relationships" xmlns:w="http://schemas.openxmlformats.org/wordprocessingml/2006/main" xmlns:w14="http://schemas.microsoft.com/office/word/2010/wordml" xmlns:w15="http://schemas.microsoft.com/office/word/2012/wordml" xmlns:w16se="http://schemas.microsoft.com/office/word/2015/wordml/symex" mc:Ignorable="w14 w15 w16se">
   <w:optimizeForBrowser/>
 </w:webSettings>
 </file>
@@ -5083,13 +5801,6 @@
 </file>
 
 <file path=customXml/item1.xml><?xml version="1.0" encoding="utf-8"?>
-<tns:customPropertyEditors xmlns:tns="http://schemas.microsoft.com/office/2006/customDocumentInformationPanel">
-  <tns:showOnOpen/>
-  <tns:defaultPropertyEditorNamespace/>
-</tns:customPropertyEditors>
-</file>
-
-<file path=customXml/item2.xml><?xml version="1.0" encoding="utf-8"?>
 <?mso-contentType ?>
 <FormTemplates xmlns="http://schemas.microsoft.com/sharepoint/v3/contenttype/forms">
   <Display>DocumentLibraryForm</Display>
@@ -5098,18 +5809,25 @@
 </FormTemplates>
 </file>
 
+<file path=customXml/item2.xml><?xml version="1.0" encoding="utf-8"?>
+<tns:customPropertyEditors xmlns:tns="http://schemas.microsoft.com/office/2006/customDocumentInformationPanel">
+  <tns:showOnOpen/>
+  <tns:defaultPropertyEditorNamespace/>
+</tns:customPropertyEditors>
+</file>
+
 <file path=customXml/itemProps1.xml><?xml version="1.0" encoding="utf-8"?>
+<ds:datastoreItem xmlns:ds="http://schemas.openxmlformats.org/officeDocument/2006/customXml" ds:itemID="{05FFC3B8-D55F-4FCC-80BE-BACD61E9CE6E}">
+  <ds:schemaRefs>
+    <ds:schemaRef ds:uri="http://schemas.microsoft.com/sharepoint/v3/contenttype/forms"/>
+  </ds:schemaRefs>
+</ds:datastoreItem>
+</file>
+
+<file path=customXml/itemProps2.xml><?xml version="1.0" encoding="utf-8"?>
 <ds:datastoreItem xmlns:ds="http://schemas.openxmlformats.org/officeDocument/2006/customXml" ds:itemID="{63361B41-9EA9-4B18-B598-1F4C6C2537EB}">
   <ds:schemaRefs>
     <ds:schemaRef ds:uri="http://schemas.microsoft.com/office/2006/customDocumentInformationPanel"/>
   </ds:schemaRefs>
 </ds:datastoreItem>
-</file>
-
-<file path=customXml/itemProps2.xml><?xml version="1.0" encoding="utf-8"?>
-<ds:datastoreItem xmlns:ds="http://schemas.openxmlformats.org/officeDocument/2006/customXml" ds:itemID="{05FFC3B8-D55F-4FCC-80BE-BACD61E9CE6E}">
-  <ds:schemaRefs>
-    <ds:schemaRef ds:uri="http://schemas.microsoft.com/sharepoint/v3/contenttype/forms"/>
-  </ds:schemaRefs>
-</ds:datastoreItem>
 </file>
</xml_diff>